<commit_message>
adicionando casos de uso 1,2,3
</commit_message>
<xml_diff>
--- a/Requisitos/Levantamento de requisitos/Casos de Uso.docx
+++ b/Requisitos/Levantamento de requisitos/Casos de Uso.docx
@@ -856,6 +856,1477 @@
         <w:t>na empresa.</w:t>
       </w:r>
     </w:p>
+    <w:p/>
+    <w:p/>
+    <w:p/>
+    <w:p/>
+    <w:p>
+      <w:pPr>
+        <w:pStyle w:val="Ttulo1"/>
+      </w:pPr>
+      <w:bookmarkStart w:id="20" w:name="_Toc467473449"/>
+      <w:bookmarkStart w:id="21" w:name="_Toc467473981"/>
+      <w:bookmarkStart w:id="22" w:name="_Toc467477720"/>
+      <w:bookmarkStart w:id="23" w:name="_Toc467494874"/>
+      <w:bookmarkStart w:id="24" w:name="_Toc467495244"/>
+      <w:bookmarkStart w:id="25" w:name="_Toc468086052"/>
+      <w:bookmarkStart w:id="26" w:name="_Toc490910527"/>
+      <w:r>
+        <w:t>Requisitos funcionais (casos de uso)</w:t>
+      </w:r>
+      <w:bookmarkEnd w:id="20"/>
+      <w:bookmarkEnd w:id="21"/>
+      <w:bookmarkEnd w:id="22"/>
+      <w:bookmarkEnd w:id="23"/>
+      <w:bookmarkEnd w:id="24"/>
+      <w:bookmarkEnd w:id="25"/>
+      <w:bookmarkEnd w:id="26"/>
+    </w:p>
+    <w:p>
+      <w:pPr>
+        <w:pStyle w:val="Requisito"/>
+        <w:ind w:firstLine="708"/>
+      </w:pPr>
+      <w:bookmarkStart w:id="27" w:name="_Toc467473451"/>
+      <w:bookmarkStart w:id="28" w:name="_Toc467473983"/>
+      <w:bookmarkStart w:id="29" w:name="_Toc467477722"/>
+      <w:bookmarkStart w:id="30" w:name="_Toc467494876"/>
+      <w:bookmarkStart w:id="31" w:name="_Toc467495246"/>
+      <w:bookmarkStart w:id="32" w:name="_Toc468086054"/>
+      <w:bookmarkStart w:id="33" w:name="_Toc490910529"/>
+    </w:p>
+    <w:p>
+      <w:pPr>
+        <w:pStyle w:val="Requisito"/>
+        <w:ind w:firstLine="708"/>
+      </w:pPr>
+      <w:r>
+        <w:t>[R</w:t>
+      </w:r>
+      <w:r>
+        <w:t>F</w:t>
+      </w:r>
+      <w:r>
+        <w:t>01] &lt;</w:t>
+      </w:r>
+      <w:r>
+        <w:t>Efetuar logim</w:t>
+      </w:r>
+      <w:r>
+        <w:t>&gt;</w:t>
+      </w:r>
+      <w:bookmarkEnd w:id="27"/>
+      <w:bookmarkEnd w:id="28"/>
+      <w:bookmarkEnd w:id="29"/>
+      <w:bookmarkEnd w:id="30"/>
+      <w:bookmarkEnd w:id="31"/>
+      <w:bookmarkEnd w:id="32"/>
+      <w:bookmarkEnd w:id="33"/>
+    </w:p>
+    <w:p>
+      <w:pPr>
+        <w:pStyle w:val="TextoNormal"/>
+      </w:pPr>
+      <w:r>
+        <w:tab/>
+      </w:r>
+      <w:r>
+        <w:rPr>
+          <w:b/>
+        </w:rPr>
+        <w:t>Ator</w:t>
+      </w:r>
+      <w:r>
+        <w:t>: &lt;</w:t>
+      </w:r>
+      <w:r>
+        <w:t>Administrador, enfermeira</w:t>
+      </w:r>
+      <w:r>
+        <w:t>&gt;</w:t>
+      </w:r>
+    </w:p>
+    <w:tbl>
+      <w:tblPr>
+        <w:tblW w:w="0" w:type="auto"/>
+        <w:tblInd w:w="534" w:type="dxa"/>
+        <w:tblLayout w:type="fixed"/>
+        <w:tblLook w:val="0000" w:firstRow="0" w:lastRow="0" w:firstColumn="0" w:lastColumn="0" w:noHBand="0" w:noVBand="0"/>
+      </w:tblPr>
+      <w:tblGrid>
+        <w:gridCol w:w="1559"/>
+        <w:gridCol w:w="425"/>
+        <w:gridCol w:w="1701"/>
+      </w:tblGrid>
+      <w:tr>
+        <w:tblPrEx>
+          <w:tblCellMar>
+            <w:top w:w="0" w:type="dxa"/>
+            <w:bottom w:w="0" w:type="dxa"/>
+          </w:tblCellMar>
+        </w:tblPrEx>
+        <w:tc>
+          <w:tcPr>
+            <w:tcW w:w="1559" w:type="dxa"/>
+            <w:vAlign w:val="center"/>
+          </w:tcPr>
+          <w:p>
+            <w:pPr>
+              <w:pStyle w:val="TextoNormal"/>
+              <w:ind w:left="33"/>
+            </w:pPr>
+            <w:r>
+              <w:rPr>
+                <w:b/>
+              </w:rPr>
+              <w:t>Prioridade</w:t>
+            </w:r>
+            <w:r>
+              <w:t>:</w:t>
+            </w:r>
+          </w:p>
+        </w:tc>
+        <w:tc>
+          <w:tcPr>
+            <w:tcW w:w="425" w:type="dxa"/>
+            <w:vAlign w:val="center"/>
+          </w:tcPr>
+          <w:p>
+            <w:pPr>
+              <w:spacing w:before="240" w:after="240"/>
+              <w:jc w:val="right"/>
+              <w:rPr>
+                <w:b/>
+              </w:rPr>
+            </w:pPr>
+            <w:r>
+              <w:rPr>
+                <w:b/>
+              </w:rPr>
+              <w:sym w:font="Wingdings" w:char="F0A8"/>
+            </w:r>
+          </w:p>
+        </w:tc>
+        <w:tc>
+          <w:tcPr>
+            <w:tcW w:w="1701" w:type="dxa"/>
+            <w:vAlign w:val="center"/>
+          </w:tcPr>
+          <w:p>
+            <w:pPr>
+              <w:pStyle w:val="TextoNormal"/>
+              <w:ind w:left="0"/>
+            </w:pPr>
+            <w:r>
+              <w:t>Essencial</w:t>
+            </w:r>
+          </w:p>
+        </w:tc>
+      </w:tr>
+    </w:tbl>
+    <w:p>
+      <w:pPr>
+        <w:pStyle w:val="TextoNormal"/>
+        <w:ind w:left="708"/>
+      </w:pPr>
+      <w:bookmarkStart w:id="34" w:name="_Toc467473984"/>
+      <w:bookmarkStart w:id="35" w:name="_Toc467477723"/>
+      <w:r>
+        <w:rPr>
+          <w:b/>
+        </w:rPr>
+        <w:t>Entradas e pré condições</w:t>
+      </w:r>
+      <w:bookmarkEnd w:id="34"/>
+      <w:bookmarkEnd w:id="35"/>
+      <w:r>
+        <w:t>: &lt;</w:t>
+      </w:r>
+      <w:r>
+        <w:t>O sistema deve estár na tela inicial de logim e com funcionalidade funcionando corretamente.</w:t>
+      </w:r>
+      <w:r>
+        <w:t>&gt;</w:t>
+      </w:r>
+    </w:p>
+    <w:p>
+      <w:pPr>
+        <w:pStyle w:val="TextoNormal"/>
+        <w:ind w:left="708"/>
+      </w:pPr>
+      <w:bookmarkStart w:id="36" w:name="_Toc467473985"/>
+      <w:bookmarkStart w:id="37" w:name="_Toc467477724"/>
+      <w:r>
+        <w:rPr>
+          <w:b/>
+        </w:rPr>
+        <w:t>Saídas e pós condições</w:t>
+      </w:r>
+      <w:bookmarkEnd w:id="36"/>
+      <w:bookmarkEnd w:id="37"/>
+      <w:r>
+        <w:t>: &lt;</w:t>
+      </w:r>
+      <w:r>
+        <w:t>O sistema ira gerar após o logim uma tela de com os dados do usuarios logado</w:t>
+      </w:r>
+      <w:r>
+        <w:t>.&gt;</w:t>
+      </w:r>
+    </w:p>
+    <w:p>
+      <w:pPr>
+        <w:pStyle w:val="destaque1"/>
+        <w:ind w:firstLine="708"/>
+        <w:outlineLvl w:val="0"/>
+      </w:pPr>
+      <w:bookmarkStart w:id="38" w:name="_Toc467473986"/>
+      <w:bookmarkStart w:id="39" w:name="_Toc467477725"/>
+      <w:bookmarkStart w:id="40" w:name="_Toc467494877"/>
+      <w:bookmarkStart w:id="41" w:name="_Toc467495247"/>
+      <w:bookmarkStart w:id="42" w:name="_Toc468086055"/>
+      <w:bookmarkStart w:id="43" w:name="_Toc490910530"/>
+      <w:r>
+        <w:t>Fluxo de eventos principal</w:t>
+      </w:r>
+      <w:bookmarkEnd w:id="38"/>
+      <w:bookmarkEnd w:id="39"/>
+      <w:bookmarkEnd w:id="40"/>
+      <w:bookmarkEnd w:id="41"/>
+      <w:bookmarkEnd w:id="42"/>
+      <w:bookmarkEnd w:id="43"/>
+    </w:p>
+    <w:p>
+      <w:pPr>
+        <w:pStyle w:val="TextoNormal"/>
+        <w:numPr>
+          <w:ilvl w:val="0"/>
+          <w:numId w:val="24"/>
+        </w:numPr>
+      </w:pPr>
+      <w:r>
+        <w:t>O usuario acessará a url referente ao sistema;</w:t>
+      </w:r>
+    </w:p>
+    <w:p>
+      <w:pPr>
+        <w:pStyle w:val="TextoNormal"/>
+        <w:numPr>
+          <w:ilvl w:val="0"/>
+          <w:numId w:val="24"/>
+        </w:numPr>
+      </w:pPr>
+      <w:r>
+        <w:t>O sistema mostrará a tela de logim ao usuario;</w:t>
+      </w:r>
+    </w:p>
+    <w:p>
+      <w:pPr>
+        <w:pStyle w:val="TextoNormal"/>
+        <w:numPr>
+          <w:ilvl w:val="0"/>
+          <w:numId w:val="24"/>
+        </w:numPr>
+      </w:pPr>
+      <w:r>
+        <w:t>O usuario irá preencher os campos indicados com seus dados;</w:t>
+      </w:r>
+    </w:p>
+    <w:p>
+      <w:pPr>
+        <w:pStyle w:val="TextoNormal"/>
+        <w:numPr>
+          <w:ilvl w:val="0"/>
+          <w:numId w:val="24"/>
+        </w:numPr>
+      </w:pPr>
+      <w:r>
+        <w:t>O sistema irá processar a requisição, e seguida mostrar a tela principal com os dados do usuario logado;</w:t>
+      </w:r>
+    </w:p>
+    <w:p>
+      <w:pPr>
+        <w:pStyle w:val="destaque1"/>
+        <w:ind w:firstLine="708"/>
+        <w:outlineLvl w:val="0"/>
+      </w:pPr>
+      <w:bookmarkStart w:id="44" w:name="_Toc467473987"/>
+      <w:bookmarkStart w:id="45" w:name="_Toc467477726"/>
+      <w:bookmarkStart w:id="46" w:name="_Toc467494878"/>
+      <w:bookmarkStart w:id="47" w:name="_Toc467495248"/>
+      <w:bookmarkStart w:id="48" w:name="_Toc468086056"/>
+      <w:bookmarkStart w:id="49" w:name="_Toc490910531"/>
+      <w:r>
+        <w:t>Fluxos secundários</w:t>
+      </w:r>
+      <w:bookmarkEnd w:id="44"/>
+      <w:bookmarkEnd w:id="45"/>
+      <w:bookmarkEnd w:id="46"/>
+      <w:bookmarkEnd w:id="47"/>
+      <w:bookmarkEnd w:id="48"/>
+      <w:r>
+        <w:t xml:space="preserve"> (alternativos e de exceção)</w:t>
+      </w:r>
+      <w:bookmarkEnd w:id="49"/>
+    </w:p>
+    <w:p>
+      <w:pPr>
+        <w:pStyle w:val="destaque2"/>
+        <w:ind w:firstLine="708"/>
+        <w:outlineLvl w:val="0"/>
+      </w:pPr>
+      <w:bookmarkStart w:id="50" w:name="_Toc467494879"/>
+      <w:bookmarkStart w:id="51" w:name="_Toc467495249"/>
+      <w:r>
+        <w:t>&lt;Fluxo secundário</w:t>
+      </w:r>
+      <w:bookmarkEnd w:id="50"/>
+      <w:bookmarkEnd w:id="51"/>
+      <w:r>
+        <w:t xml:space="preserve"> </w:t>
+      </w:r>
+      <w:r>
+        <w:t>1.1</w:t>
+      </w:r>
+      <w:r>
+        <w:t>&gt;</w:t>
+      </w:r>
+    </w:p>
+    <w:p>
+      <w:pPr>
+        <w:pStyle w:val="TextoNormal"/>
+        <w:numPr>
+          <w:ilvl w:val="0"/>
+          <w:numId w:val="25"/>
+        </w:numPr>
+      </w:pPr>
+      <w:r>
+        <w:t xml:space="preserve"> </w:t>
+      </w:r>
+      <w:r>
+        <w:t>O usuario acessará a url referente ao sistema;</w:t>
+      </w:r>
+    </w:p>
+    <w:p>
+      <w:pPr>
+        <w:pStyle w:val="TextoNormal"/>
+        <w:numPr>
+          <w:ilvl w:val="0"/>
+          <w:numId w:val="25"/>
+        </w:numPr>
+      </w:pPr>
+      <w:r>
+        <w:t>O sistema mostrará a tela de logim ao usuario;</w:t>
+      </w:r>
+    </w:p>
+    <w:p>
+      <w:pPr>
+        <w:pStyle w:val="TextoNormal"/>
+        <w:numPr>
+          <w:ilvl w:val="0"/>
+          <w:numId w:val="25"/>
+        </w:numPr>
+      </w:pPr>
+      <w:r>
+        <w:t>O usuario irá preencher os campos indicados com seus dados;</w:t>
+      </w:r>
+    </w:p>
+    <w:p>
+      <w:pPr>
+        <w:pStyle w:val="TextoNormal"/>
+        <w:numPr>
+          <w:ilvl w:val="0"/>
+          <w:numId w:val="25"/>
+        </w:numPr>
+      </w:pPr>
+      <w:r>
+        <w:t>O sistema irá processar a requisição, e seguida mostrar a tela</w:t>
+      </w:r>
+      <w:r>
+        <w:t xml:space="preserve"> de erro mostrando que o usario errou sua senha</w:t>
+      </w:r>
+      <w:r>
+        <w:t>;</w:t>
+      </w:r>
+    </w:p>
+    <w:p>
+      <w:pPr>
+        <w:pStyle w:val="TextoNormal"/>
+        <w:numPr>
+          <w:ilvl w:val="0"/>
+          <w:numId w:val="25"/>
+        </w:numPr>
+      </w:pPr>
+      <w:r>
+        <w:t>O usuario irá preencher novamente o campo com os dados corretos;</w:t>
+      </w:r>
+    </w:p>
+    <w:p>
+      <w:pPr>
+        <w:pStyle w:val="TextoNormal"/>
+        <w:numPr>
+          <w:ilvl w:val="0"/>
+          <w:numId w:val="25"/>
+        </w:numPr>
+      </w:pPr>
+      <w:r>
+        <w:t>O sitema siguirá o fluxo padrão;</w:t>
+      </w:r>
+    </w:p>
+    <w:p>
+      <w:pPr>
+        <w:pStyle w:val="TextoNormal"/>
+        <w:ind w:firstLine="130"/>
+      </w:pPr>
+      <w:r>
+        <w:t>.</w:t>
+      </w:r>
+    </w:p>
+    <w:p>
+      <w:pPr>
+        <w:pStyle w:val="Requisito"/>
+        <w:ind w:firstLine="708"/>
+      </w:pPr>
+      <w:r>
+        <w:lastRenderedPageBreak/>
+        <w:t>[R</w:t>
+      </w:r>
+      <w:r>
+        <w:t>F02</w:t>
+      </w:r>
+      <w:r>
+        <w:t>] &lt;</w:t>
+      </w:r>
+      <w:r>
+        <w:t>Cadastrar</w:t>
+      </w:r>
+      <w:r>
+        <w:t xml:space="preserve"> Funcionario</w:t>
+      </w:r>
+      <w:r>
+        <w:t>&gt;</w:t>
+      </w:r>
+    </w:p>
+    <w:p>
+      <w:pPr>
+        <w:pStyle w:val="TextoNormal"/>
+        <w:ind w:firstLine="130"/>
+      </w:pPr>
+      <w:r>
+        <w:rPr>
+          <w:b/>
+        </w:rPr>
+        <w:t>Ator</w:t>
+      </w:r>
+      <w:r>
+        <w:t>: &lt;Administrador</w:t>
+      </w:r>
+      <w:r>
+        <w:t xml:space="preserve"> </w:t>
+      </w:r>
+      <w:r>
+        <w:t>&gt;</w:t>
+      </w:r>
+    </w:p>
+    <w:tbl>
+      <w:tblPr>
+        <w:tblW w:w="0" w:type="auto"/>
+        <w:tblInd w:w="534" w:type="dxa"/>
+        <w:tblLayout w:type="fixed"/>
+        <w:tblLook w:val="0000" w:firstRow="0" w:lastRow="0" w:firstColumn="0" w:lastColumn="0" w:noHBand="0" w:noVBand="0"/>
+      </w:tblPr>
+      <w:tblGrid>
+        <w:gridCol w:w="1559"/>
+        <w:gridCol w:w="425"/>
+        <w:gridCol w:w="1701"/>
+      </w:tblGrid>
+      <w:tr>
+        <w:tblPrEx>
+          <w:tblCellMar>
+            <w:top w:w="0" w:type="dxa"/>
+            <w:bottom w:w="0" w:type="dxa"/>
+          </w:tblCellMar>
+        </w:tblPrEx>
+        <w:tc>
+          <w:tcPr>
+            <w:tcW w:w="1559" w:type="dxa"/>
+            <w:vAlign w:val="center"/>
+          </w:tcPr>
+          <w:p>
+            <w:pPr>
+              <w:pStyle w:val="TextoNormal"/>
+              <w:ind w:left="33"/>
+            </w:pPr>
+            <w:r>
+              <w:rPr>
+                <w:b/>
+              </w:rPr>
+              <w:t>Prioridade</w:t>
+            </w:r>
+            <w:r>
+              <w:t>:</w:t>
+            </w:r>
+          </w:p>
+        </w:tc>
+        <w:tc>
+          <w:tcPr>
+            <w:tcW w:w="425" w:type="dxa"/>
+            <w:vAlign w:val="center"/>
+          </w:tcPr>
+          <w:p>
+            <w:pPr>
+              <w:spacing w:before="240" w:after="240"/>
+              <w:rPr>
+                <w:b/>
+              </w:rPr>
+            </w:pPr>
+            <w:r>
+              <w:rPr>
+                <w:b/>
+              </w:rPr>
+              <w:sym w:font="Wingdings" w:char="F0A8"/>
+            </w:r>
+          </w:p>
+        </w:tc>
+        <w:tc>
+          <w:tcPr>
+            <w:tcW w:w="1701" w:type="dxa"/>
+            <w:vAlign w:val="center"/>
+          </w:tcPr>
+          <w:p>
+            <w:pPr>
+              <w:pStyle w:val="TextoNormal"/>
+              <w:ind w:left="0"/>
+            </w:pPr>
+            <w:r>
+              <w:t>Essencial</w:t>
+            </w:r>
+          </w:p>
+        </w:tc>
+      </w:tr>
+    </w:tbl>
+    <w:p>
+      <w:pPr>
+        <w:pStyle w:val="TextoNormal"/>
+        <w:ind w:left="708"/>
+      </w:pPr>
+      <w:r>
+        <w:rPr>
+          <w:b/>
+        </w:rPr>
+        <w:t>Entradas e pré condições</w:t>
+      </w:r>
+      <w:r>
+        <w:t>: &lt;O sistema deve estár</w:t>
+      </w:r>
+      <w:r>
+        <w:t xml:space="preserve"> logado com uma conta de administrador </w:t>
+      </w:r>
+      <w:r>
+        <w:t>.&gt;</w:t>
+      </w:r>
+    </w:p>
+    <w:p>
+      <w:pPr>
+        <w:pStyle w:val="TextoNormal"/>
+        <w:ind w:left="708"/>
+      </w:pPr>
+      <w:r>
+        <w:rPr>
+          <w:b/>
+        </w:rPr>
+        <w:t>Saídas e pós condições</w:t>
+      </w:r>
+      <w:r>
+        <w:t xml:space="preserve">: &lt;O sistema ira </w:t>
+      </w:r>
+      <w:r>
+        <w:t>mostra uma mensagem com a confimarção de ação</w:t>
+      </w:r>
+      <w:r>
+        <w:t>&gt;</w:t>
+      </w:r>
+    </w:p>
+    <w:p>
+      <w:pPr>
+        <w:pStyle w:val="destaque1"/>
+        <w:ind w:firstLine="708"/>
+        <w:outlineLvl w:val="0"/>
+      </w:pPr>
+      <w:r>
+        <w:t>Fluxo de eventos principal</w:t>
+      </w:r>
+    </w:p>
+    <w:p>
+      <w:pPr>
+        <w:pStyle w:val="TextoNormal"/>
+        <w:numPr>
+          <w:ilvl w:val="0"/>
+          <w:numId w:val="26"/>
+        </w:numPr>
+      </w:pPr>
+      <w:r>
+        <w:t>O usuario clique no botão adicionar novo funcionario;</w:t>
+      </w:r>
+    </w:p>
+    <w:p>
+      <w:pPr>
+        <w:pStyle w:val="TextoNormal"/>
+        <w:numPr>
+          <w:ilvl w:val="0"/>
+          <w:numId w:val="26"/>
+        </w:numPr>
+      </w:pPr>
+      <w:r>
+        <w:t>O sistema irá redirecionar o usuario para o fomulario de novos funcionarios;</w:t>
+      </w:r>
+    </w:p>
+    <w:p>
+      <w:pPr>
+        <w:pStyle w:val="TextoNormal"/>
+        <w:numPr>
+          <w:ilvl w:val="0"/>
+          <w:numId w:val="26"/>
+        </w:numPr>
+      </w:pPr>
+      <w:r>
+        <w:t xml:space="preserve">O usuario  </w:t>
+      </w:r>
+      <w:r>
+        <w:t>irá preencher os campos obrigatorios como, nome, cpd, função;</w:t>
+      </w:r>
+    </w:p>
+    <w:p>
+      <w:pPr>
+        <w:pStyle w:val="TextoNormal"/>
+        <w:numPr>
+          <w:ilvl w:val="0"/>
+          <w:numId w:val="26"/>
+        </w:numPr>
+      </w:pPr>
+      <w:r>
+        <w:t>O sistema ira processar a requisição e mostra a mesagem confirmando o cadastro do novo usuario;</w:t>
+      </w:r>
+    </w:p>
+    <w:p>
+      <w:pPr>
+        <w:pStyle w:val="destaque1"/>
+        <w:ind w:firstLine="708"/>
+        <w:outlineLvl w:val="0"/>
+      </w:pPr>
+      <w:r>
+        <w:t>Fluxos secundários (alternativos e de exceção)</w:t>
+      </w:r>
+    </w:p>
+    <w:p>
+      <w:pPr>
+        <w:pStyle w:val="destaque2"/>
+        <w:ind w:firstLine="708"/>
+        <w:outlineLvl w:val="0"/>
+      </w:pPr>
+      <w:r>
+        <w:t xml:space="preserve">&lt;Fluxo secundário </w:t>
+      </w:r>
+      <w:r>
+        <w:t>2</w:t>
+      </w:r>
+      <w:r>
+        <w:t>.1&gt;</w:t>
+      </w:r>
+    </w:p>
+    <w:p>
+      <w:pPr>
+        <w:pStyle w:val="TextoNormal"/>
+        <w:numPr>
+          <w:ilvl w:val="0"/>
+          <w:numId w:val="26"/>
+        </w:numPr>
+      </w:pPr>
+      <w:r>
+        <w:t xml:space="preserve">O usuario </w:t>
+      </w:r>
+      <w:r>
+        <w:t>clica</w:t>
+      </w:r>
+      <w:r>
+        <w:t xml:space="preserve"> no botão adicionar novo funcionario;</w:t>
+      </w:r>
+    </w:p>
+    <w:p>
+      <w:pPr>
+        <w:pStyle w:val="TextoNormal"/>
+        <w:numPr>
+          <w:ilvl w:val="0"/>
+          <w:numId w:val="26"/>
+        </w:numPr>
+      </w:pPr>
+      <w:r>
+        <w:t>O sis</w:t>
+      </w:r>
+      <w:r>
+        <w:t>tema irá processar a requisição e mostra uma mesagem avisando que o usuario logoda não possui permições de administrador;</w:t>
+      </w:r>
+    </w:p>
+    <w:p>
+      <w:pPr>
+        <w:pStyle w:val="TextoNormal"/>
+        <w:numPr>
+          <w:ilvl w:val="0"/>
+          <w:numId w:val="26"/>
+        </w:numPr>
+      </w:pPr>
+      <w:r>
+        <w:t>O sistema retorna para a tela principal do usuario logado;</w:t>
+      </w:r>
+    </w:p>
+    <w:p>
+      <w:pPr>
+        <w:pStyle w:val="destaque2"/>
+        <w:ind w:firstLine="708"/>
+        <w:outlineLvl w:val="0"/>
+      </w:pPr>
+      <w:r>
+        <w:t>&lt;Fluxo secundário 2</w:t>
+      </w:r>
+      <w:r>
+        <w:t>.2</w:t>
+      </w:r>
+      <w:r>
+        <w:t>&gt;</w:t>
+      </w:r>
+    </w:p>
+    <w:p>
+      <w:pPr>
+        <w:pStyle w:val="TextoNormal"/>
+        <w:numPr>
+          <w:ilvl w:val="0"/>
+          <w:numId w:val="27"/>
+        </w:numPr>
+      </w:pPr>
+      <w:r>
+        <w:t>O usuario clique no botão adicionar novo funcionario;</w:t>
+      </w:r>
+    </w:p>
+    <w:p>
+      <w:pPr>
+        <w:pStyle w:val="TextoNormal"/>
+        <w:numPr>
+          <w:ilvl w:val="0"/>
+          <w:numId w:val="27"/>
+        </w:numPr>
+      </w:pPr>
+      <w:r>
+        <w:t>O sistema irá redirecionar o usuario para o fomulario de novos funcionarios;</w:t>
+      </w:r>
+    </w:p>
+    <w:p>
+      <w:pPr>
+        <w:pStyle w:val="TextoNormal"/>
+        <w:numPr>
+          <w:ilvl w:val="0"/>
+          <w:numId w:val="27"/>
+        </w:numPr>
+      </w:pPr>
+      <w:r>
+        <w:t>O usuario  irá preencher os campos obrigatorios como, nome, cpd, função;</w:t>
+      </w:r>
+    </w:p>
+    <w:p>
+      <w:pPr>
+        <w:pStyle w:val="TextoNormal"/>
+        <w:numPr>
+          <w:ilvl w:val="0"/>
+          <w:numId w:val="27"/>
+        </w:numPr>
+      </w:pPr>
+      <w:r>
+        <w:t xml:space="preserve">O sistema ira processar </w:t>
+      </w:r>
+      <w:r>
+        <w:t xml:space="preserve">a requisição e mostra a mensagem de erro e apontar </w:t>
+      </w:r>
+      <w:r>
+        <w:t>o campo que resultou no erro;</w:t>
+      </w:r>
+    </w:p>
+    <w:p>
+      <w:pPr>
+        <w:rPr>
+          <w:lang w:eastAsia="pt-BR"/>
+        </w:rPr>
+      </w:pPr>
+    </w:p>
+    <w:p>
+      <w:pPr>
+        <w:pStyle w:val="Requisito"/>
+        <w:ind w:firstLine="708"/>
+      </w:pPr>
+      <w:r>
+        <w:t>[RF0</w:t>
+      </w:r>
+      <w:r>
+        <w:t>3</w:t>
+      </w:r>
+      <w:r>
+        <w:t>] &lt;</w:t>
+      </w:r>
+      <w:r>
+        <w:t>Editar</w:t>
+      </w:r>
+      <w:r>
+        <w:t xml:space="preserve"> Funcionario&gt;</w:t>
+      </w:r>
+    </w:p>
+    <w:p>
+      <w:pPr>
+        <w:pStyle w:val="TextoNormal"/>
+        <w:ind w:left="0" w:firstLine="708"/>
+      </w:pPr>
+      <w:r>
+        <w:rPr>
+          <w:b/>
+        </w:rPr>
+        <w:t>Ator</w:t>
+      </w:r>
+      <w:r>
+        <w:t>: &lt;Administrador &gt;</w:t>
+      </w:r>
+    </w:p>
+    <w:tbl>
+      <w:tblPr>
+        <w:tblW w:w="0" w:type="auto"/>
+        <w:tblInd w:w="534" w:type="dxa"/>
+        <w:tblLayout w:type="fixed"/>
+        <w:tblLook w:val="0000" w:firstRow="0" w:lastRow="0" w:firstColumn="0" w:lastColumn="0" w:noHBand="0" w:noVBand="0"/>
+      </w:tblPr>
+      <w:tblGrid>
+        <w:gridCol w:w="1559"/>
+        <w:gridCol w:w="425"/>
+        <w:gridCol w:w="1701"/>
+      </w:tblGrid>
+      <w:tr>
+        <w:tblPrEx>
+          <w:tblCellMar>
+            <w:top w:w="0" w:type="dxa"/>
+            <w:bottom w:w="0" w:type="dxa"/>
+          </w:tblCellMar>
+        </w:tblPrEx>
+        <w:tc>
+          <w:tcPr>
+            <w:tcW w:w="1559" w:type="dxa"/>
+            <w:vAlign w:val="center"/>
+          </w:tcPr>
+          <w:p>
+            <w:pPr>
+              <w:pStyle w:val="TextoNormal"/>
+              <w:ind w:left="33"/>
+            </w:pPr>
+            <w:r>
+              <w:rPr>
+                <w:b/>
+              </w:rPr>
+              <w:t>Prioridade</w:t>
+            </w:r>
+            <w:r>
+              <w:t>:</w:t>
+            </w:r>
+          </w:p>
+        </w:tc>
+        <w:tc>
+          <w:tcPr>
+            <w:tcW w:w="425" w:type="dxa"/>
+            <w:vAlign w:val="center"/>
+          </w:tcPr>
+          <w:p>
+            <w:pPr>
+              <w:spacing w:before="240" w:after="240"/>
+              <w:jc w:val="right"/>
+              <w:rPr>
+                <w:b/>
+              </w:rPr>
+            </w:pPr>
+            <w:r>
+              <w:rPr>
+                <w:b/>
+              </w:rPr>
+              <w:sym w:font="Wingdings" w:char="F0A8"/>
+            </w:r>
+          </w:p>
+        </w:tc>
+        <w:tc>
+          <w:tcPr>
+            <w:tcW w:w="1701" w:type="dxa"/>
+            <w:vAlign w:val="center"/>
+          </w:tcPr>
+          <w:p>
+            <w:pPr>
+              <w:pStyle w:val="TextoNormal"/>
+              <w:ind w:left="0"/>
+            </w:pPr>
+            <w:r>
+              <w:t>Essencial</w:t>
+            </w:r>
+          </w:p>
+        </w:tc>
+      </w:tr>
+    </w:tbl>
+    <w:p>
+      <w:pPr>
+        <w:pStyle w:val="TextoNormal"/>
+        <w:ind w:left="708"/>
+      </w:pPr>
+      <w:r>
+        <w:rPr>
+          <w:b/>
+        </w:rPr>
+        <w:t>Entradas e pré condições</w:t>
+      </w:r>
+      <w:r>
+        <w:t>: &lt;O sistema deve estár logado com uma conta de administrador .&gt;</w:t>
+      </w:r>
+    </w:p>
+    <w:p>
+      <w:pPr>
+        <w:pStyle w:val="TextoNormal"/>
+        <w:ind w:left="708"/>
+      </w:pPr>
+      <w:r>
+        <w:rPr>
+          <w:b/>
+        </w:rPr>
+        <w:t>Saídas e pós condições</w:t>
+      </w:r>
+      <w:r>
+        <w:t>: &lt;O sistema ira mostra uma mensagem com a confimarção de ação&gt;</w:t>
+      </w:r>
+    </w:p>
+    <w:p>
+      <w:pPr>
+        <w:pStyle w:val="destaque1"/>
+        <w:ind w:firstLine="708"/>
+        <w:outlineLvl w:val="0"/>
+      </w:pPr>
+      <w:r>
+        <w:t>Fluxo de eventos principal</w:t>
+      </w:r>
+    </w:p>
+    <w:p>
+      <w:pPr>
+        <w:pStyle w:val="TextoNormal"/>
+        <w:numPr>
+          <w:ilvl w:val="0"/>
+          <w:numId w:val="28"/>
+        </w:numPr>
+      </w:pPr>
+      <w:bookmarkStart w:id="52" w:name="_Hlk493088819"/>
+      <w:r>
+        <w:t xml:space="preserve">O usuario </w:t>
+      </w:r>
+      <w:r>
+        <w:t>acessa a funcionalidade lista de funcionarios;</w:t>
+      </w:r>
+    </w:p>
+    <w:p>
+      <w:pPr>
+        <w:pStyle w:val="TextoNormal"/>
+        <w:numPr>
+          <w:ilvl w:val="0"/>
+          <w:numId w:val="28"/>
+        </w:numPr>
+      </w:pPr>
+      <w:r>
+        <w:t xml:space="preserve">O sistema irá redirecionar o usuario para </w:t>
+      </w:r>
+      <w:r>
+        <w:t>a funcionalidade requisitada;</w:t>
+      </w:r>
+    </w:p>
+    <w:p>
+      <w:pPr>
+        <w:pStyle w:val="TextoNormal"/>
+        <w:numPr>
+          <w:ilvl w:val="0"/>
+          <w:numId w:val="28"/>
+        </w:numPr>
+      </w:pPr>
+      <w:r>
+        <w:lastRenderedPageBreak/>
+        <w:t xml:space="preserve">O usuario  </w:t>
+      </w:r>
+      <w:r>
+        <w:t>irá escolher um dos funcionarios presente na lista, e clicará no botão editar;</w:t>
+      </w:r>
+    </w:p>
+    <w:p>
+      <w:pPr>
+        <w:pStyle w:val="TextoNormal"/>
+        <w:numPr>
+          <w:ilvl w:val="0"/>
+          <w:numId w:val="28"/>
+        </w:numPr>
+      </w:pPr>
+      <w:r>
+        <w:t xml:space="preserve">O sistema ira </w:t>
+      </w:r>
+      <w:r>
+        <w:t>gerar uma nova pagina com as todas informação do funcionario;</w:t>
+      </w:r>
+    </w:p>
+    <w:p>
+      <w:pPr>
+        <w:pStyle w:val="TextoNormal"/>
+        <w:numPr>
+          <w:ilvl w:val="0"/>
+          <w:numId w:val="28"/>
+        </w:numPr>
+      </w:pPr>
+      <w:r>
+        <w:t xml:space="preserve">O usuario irá escolher os campo ou qual deseja editar, </w:t>
+      </w:r>
+      <w:r>
+        <w:t>irá preenche-lo com os novos dados;</w:t>
+      </w:r>
+    </w:p>
+    <w:p>
+      <w:pPr>
+        <w:pStyle w:val="TextoNormal"/>
+        <w:numPr>
+          <w:ilvl w:val="0"/>
+          <w:numId w:val="28"/>
+        </w:numPr>
+      </w:pPr>
+      <w:r>
+        <w:t>O sitema irá mostrar um mensagem se realmente deseja alterar os dados selecionados;</w:t>
+      </w:r>
+    </w:p>
+    <w:p>
+      <w:pPr>
+        <w:pStyle w:val="TextoNormal"/>
+        <w:numPr>
+          <w:ilvl w:val="0"/>
+          <w:numId w:val="28"/>
+        </w:numPr>
+      </w:pPr>
+      <w:r>
+        <w:t>O usuario irá confirmar a mensagem;</w:t>
+      </w:r>
+    </w:p>
+    <w:p>
+      <w:pPr>
+        <w:pStyle w:val="TextoNormal"/>
+        <w:numPr>
+          <w:ilvl w:val="0"/>
+          <w:numId w:val="28"/>
+        </w:numPr>
+      </w:pPr>
+      <w:r>
+        <w:t>O sistema então irá processar a ação e mostrar um</w:t>
+      </w:r>
+      <w:r>
+        <w:t>a mensagem confirmando que a requisição</w:t>
+      </w:r>
+      <w:r>
+        <w:t xml:space="preserve"> foi concluida com exito;</w:t>
+      </w:r>
+    </w:p>
+    <w:bookmarkEnd w:id="52"/>
+    <w:p>
+      <w:pPr>
+        <w:pStyle w:val="destaque1"/>
+        <w:ind w:left="360" w:firstLine="348"/>
+        <w:outlineLvl w:val="0"/>
+      </w:pPr>
+      <w:r>
+        <w:t>Fluxos secundários (alternativos e de exceção)</w:t>
+      </w:r>
+    </w:p>
+    <w:p>
+      <w:pPr>
+        <w:pStyle w:val="destaque2"/>
+        <w:ind w:firstLine="708"/>
+        <w:outlineLvl w:val="0"/>
+      </w:pPr>
+      <w:r>
+        <w:t xml:space="preserve">&lt;Fluxo secundário </w:t>
+      </w:r>
+      <w:r>
+        <w:t>3</w:t>
+      </w:r>
+      <w:r>
+        <w:t>.1&gt;</w:t>
+      </w:r>
+    </w:p>
+    <w:p>
+      <w:pPr>
+        <w:pStyle w:val="TextoNormal"/>
+        <w:numPr>
+          <w:ilvl w:val="0"/>
+          <w:numId w:val="30"/>
+        </w:numPr>
+      </w:pPr>
+      <w:r>
+        <w:t>O usuario acessa a funcionalidade lista de funcionarios;</w:t>
+      </w:r>
+    </w:p>
+    <w:p>
+      <w:pPr>
+        <w:pStyle w:val="TextoNormal"/>
+        <w:numPr>
+          <w:ilvl w:val="0"/>
+          <w:numId w:val="30"/>
+        </w:numPr>
+      </w:pPr>
+      <w:r>
+        <w:t xml:space="preserve">O sistema irá </w:t>
+      </w:r>
+      <w:r>
+        <w:t>processar a requisão feita e irá mostrar a mensagem que o usuario logado não têm permissões de administrador;</w:t>
+      </w:r>
+    </w:p>
+    <w:p>
+      <w:pPr>
+        <w:pStyle w:val="TextoNormal"/>
+        <w:numPr>
+          <w:ilvl w:val="0"/>
+          <w:numId w:val="30"/>
+        </w:numPr>
+      </w:pPr>
+      <w:r>
+        <w:t>O sitema irá retonar para a tela principal do usuario logado;</w:t>
+      </w:r>
+    </w:p>
+    <w:p>
+      <w:pPr>
+        <w:pStyle w:val="destaque2"/>
+        <w:ind w:firstLine="708"/>
+        <w:outlineLvl w:val="0"/>
+      </w:pPr>
+    </w:p>
+    <w:p>
+      <w:pPr>
+        <w:pStyle w:val="destaque2"/>
+        <w:ind w:firstLine="708"/>
+        <w:outlineLvl w:val="0"/>
+      </w:pPr>
+      <w:r>
+        <w:t xml:space="preserve">&lt;Fluxo secundário </w:t>
+      </w:r>
+      <w:r>
+        <w:t>3.2</w:t>
+      </w:r>
+      <w:r>
+        <w:t>&gt;</w:t>
+      </w:r>
+    </w:p>
+    <w:p>
+      <w:pPr>
+        <w:pStyle w:val="TextoNormal"/>
+        <w:numPr>
+          <w:ilvl w:val="0"/>
+          <w:numId w:val="31"/>
+        </w:numPr>
+      </w:pPr>
+      <w:bookmarkStart w:id="53" w:name="_GoBack"/>
+      <w:bookmarkEnd w:id="53"/>
+      <w:r>
+        <w:t>O usuario acessa a funcionalidade lista de funcionarios;</w:t>
+      </w:r>
+    </w:p>
+    <w:p>
+      <w:pPr>
+        <w:pStyle w:val="TextoNormal"/>
+        <w:numPr>
+          <w:ilvl w:val="0"/>
+          <w:numId w:val="31"/>
+        </w:numPr>
+      </w:pPr>
+      <w:r>
+        <w:t>O sistema irá redirecionar o usuario para a funcionalidade requisitada;</w:t>
+      </w:r>
+    </w:p>
+    <w:p>
+      <w:pPr>
+        <w:pStyle w:val="TextoNormal"/>
+        <w:numPr>
+          <w:ilvl w:val="0"/>
+          <w:numId w:val="31"/>
+        </w:numPr>
+      </w:pPr>
+      <w:r>
+        <w:t>O usuario  irá escolher um dos funcionarios presente na lista, e clicará no botão editar;</w:t>
+      </w:r>
+    </w:p>
+    <w:p>
+      <w:pPr>
+        <w:pStyle w:val="TextoNormal"/>
+        <w:numPr>
+          <w:ilvl w:val="0"/>
+          <w:numId w:val="31"/>
+        </w:numPr>
+      </w:pPr>
+      <w:r>
+        <w:t>O sistema ira gerar uma nova pagina com as todas informação do funcionario;</w:t>
+      </w:r>
+    </w:p>
+    <w:p>
+      <w:pPr>
+        <w:pStyle w:val="TextoNormal"/>
+        <w:numPr>
+          <w:ilvl w:val="0"/>
+          <w:numId w:val="31"/>
+        </w:numPr>
+      </w:pPr>
+      <w:r>
+        <w:t>O usuario irá escolher os campo ou qual deseja editar, irá preenche-lo com os novos dados;</w:t>
+      </w:r>
+    </w:p>
+    <w:p>
+      <w:pPr>
+        <w:pStyle w:val="TextoNormal"/>
+        <w:numPr>
+          <w:ilvl w:val="0"/>
+          <w:numId w:val="31"/>
+        </w:numPr>
+      </w:pPr>
+      <w:r>
+        <w:t>O sitema irá mostrar um mensagem se realmente deseja alterar os dados selecionados;</w:t>
+      </w:r>
+    </w:p>
+    <w:p>
+      <w:pPr>
+        <w:pStyle w:val="TextoNormal"/>
+        <w:numPr>
+          <w:ilvl w:val="0"/>
+          <w:numId w:val="31"/>
+        </w:numPr>
+      </w:pPr>
+      <w:r>
+        <w:t xml:space="preserve">O usuario irá </w:t>
+      </w:r>
+      <w:r>
+        <w:t xml:space="preserve">negar </w:t>
+      </w:r>
+      <w:r>
+        <w:t>a mensagem;</w:t>
+      </w:r>
+    </w:p>
+    <w:p>
+      <w:pPr>
+        <w:pStyle w:val="TextoNormal"/>
+        <w:numPr>
+          <w:ilvl w:val="0"/>
+          <w:numId w:val="31"/>
+        </w:numPr>
+      </w:pPr>
+      <w:r>
+        <w:t xml:space="preserve">O </w:t>
+      </w:r>
+      <w:r>
+        <w:t>usuario irá corrigir o o que deseja;</w:t>
+      </w:r>
+    </w:p>
+    <w:p>
+      <w:pPr>
+        <w:pStyle w:val="TextoNormal"/>
+        <w:numPr>
+          <w:ilvl w:val="0"/>
+          <w:numId w:val="31"/>
+        </w:numPr>
+      </w:pPr>
+      <w:r>
+        <w:t>O sitema mostrará novamente a mensagem de confirmação de alteração de dados;</w:t>
+      </w:r>
+    </w:p>
+    <w:p>
+      <w:pPr>
+        <w:pStyle w:val="TextoNormal"/>
+        <w:numPr>
+          <w:ilvl w:val="0"/>
+          <w:numId w:val="31"/>
+        </w:numPr>
+      </w:pPr>
+      <w:r>
+        <w:t>O usuario irá confimar;</w:t>
+      </w:r>
+    </w:p>
+    <w:p>
+      <w:pPr>
+        <w:pStyle w:val="TextoNormal"/>
+        <w:numPr>
+          <w:ilvl w:val="0"/>
+          <w:numId w:val="31"/>
+        </w:numPr>
+      </w:pPr>
+      <w:r>
+        <w:t>O sistema irá processar a ação e mostra uma mesnsagem confimando que a requisição foi concluida com exito;</w:t>
+      </w:r>
+    </w:p>
+    <w:p>
+      <w:pPr>
+        <w:pStyle w:val="destaque2"/>
+        <w:ind w:firstLine="708"/>
+        <w:outlineLvl w:val="0"/>
+      </w:pPr>
+      <w:r>
+        <w:t xml:space="preserve">&lt;Fluxo secundário </w:t>
+      </w:r>
+      <w:r>
+        <w:t>3.3</w:t>
+      </w:r>
+      <w:r>
+        <w:t>&gt;</w:t>
+      </w:r>
+    </w:p>
+    <w:p>
+      <w:pPr>
+        <w:pStyle w:val="TextoNormal"/>
+        <w:numPr>
+          <w:ilvl w:val="0"/>
+          <w:numId w:val="29"/>
+        </w:numPr>
+      </w:pPr>
+      <w:r>
+        <w:t>O usuario acessa a funcionalidade lista de funcionarios;</w:t>
+      </w:r>
+    </w:p>
+    <w:p>
+      <w:pPr>
+        <w:pStyle w:val="TextoNormal"/>
+        <w:numPr>
+          <w:ilvl w:val="0"/>
+          <w:numId w:val="29"/>
+        </w:numPr>
+      </w:pPr>
+      <w:r>
+        <w:t>O sistema irá redirecionar o usuario para a funcionalidade requisitada;</w:t>
+      </w:r>
+    </w:p>
+    <w:p>
+      <w:pPr>
+        <w:pStyle w:val="TextoNormal"/>
+        <w:numPr>
+          <w:ilvl w:val="0"/>
+          <w:numId w:val="29"/>
+        </w:numPr>
+      </w:pPr>
+      <w:r>
+        <w:t>O usuario  irá escolher um dos funcionarios presente na lista, e clicará no botão editar;</w:t>
+      </w:r>
+    </w:p>
+    <w:p>
+      <w:pPr>
+        <w:pStyle w:val="TextoNormal"/>
+        <w:numPr>
+          <w:ilvl w:val="0"/>
+          <w:numId w:val="29"/>
+        </w:numPr>
+      </w:pPr>
+      <w:r>
+        <w:t>O sistema ira gerar uma nova pagina com as todas informação do funcionario;</w:t>
+      </w:r>
+    </w:p>
+    <w:p>
+      <w:pPr>
+        <w:pStyle w:val="TextoNormal"/>
+        <w:numPr>
+          <w:ilvl w:val="0"/>
+          <w:numId w:val="29"/>
+        </w:numPr>
+      </w:pPr>
+      <w:r>
+        <w:t>O usuario irá escolher os campo ou qual deseja editar, irá preenche-lo com os novos dados;</w:t>
+      </w:r>
+    </w:p>
+    <w:p>
+      <w:pPr>
+        <w:pStyle w:val="TextoNormal"/>
+        <w:numPr>
+          <w:ilvl w:val="0"/>
+          <w:numId w:val="29"/>
+        </w:numPr>
+      </w:pPr>
+      <w:r>
+        <w:t>O sitema irá mostrar um mensagem se realmente deseja alterar os dados selecionados;</w:t>
+      </w:r>
+    </w:p>
+    <w:p>
+      <w:pPr>
+        <w:pStyle w:val="TextoNormal"/>
+        <w:numPr>
+          <w:ilvl w:val="0"/>
+          <w:numId w:val="29"/>
+        </w:numPr>
+      </w:pPr>
+      <w:r>
+        <w:lastRenderedPageBreak/>
+        <w:t>O usuario irá negar a mensagem;</w:t>
+      </w:r>
+    </w:p>
+    <w:p>
+      <w:pPr>
+        <w:pStyle w:val="TextoNormal"/>
+        <w:numPr>
+          <w:ilvl w:val="0"/>
+          <w:numId w:val="29"/>
+        </w:numPr>
+      </w:pPr>
+      <w:r>
+        <w:t xml:space="preserve">O </w:t>
+      </w:r>
+      <w:r>
+        <w:t>usuario irá clicar no botão de cancelar;</w:t>
+      </w:r>
+    </w:p>
+    <w:p>
+      <w:pPr>
+        <w:pStyle w:val="TextoNormal"/>
+        <w:numPr>
+          <w:ilvl w:val="0"/>
+          <w:numId w:val="29"/>
+        </w:numPr>
+      </w:pPr>
+      <w:r>
+        <w:t>O sistema irá cancelar a requisição e não vai alterar os dados selecionados pelo o usuario;</w:t>
+      </w:r>
+    </w:p>
+    <w:p>
+      <w:pPr>
+        <w:pStyle w:val="TextoNormal"/>
+        <w:numPr>
+          <w:ilvl w:val="0"/>
+          <w:numId w:val="29"/>
+        </w:numPr>
+      </w:pPr>
+      <w:r>
+        <w:t>O sistema irá retornar para a lista de usuarios;</w:t>
+      </w:r>
+    </w:p>
+    <w:p>
+      <w:pPr>
+        <w:pStyle w:val="TextoNormal"/>
+        <w:ind w:left="1428"/>
+      </w:pPr>
+    </w:p>
+    <w:p>
+      <w:pPr>
+        <w:rPr>
+          <w:lang w:eastAsia="pt-BR"/>
+        </w:rPr>
+      </w:pPr>
+    </w:p>
+    <w:p>
+      <w:pPr>
+        <w:pStyle w:val="TextoNormal"/>
+      </w:pPr>
+    </w:p>
+    <w:p>
+      <w:pPr>
+        <w:pStyle w:val="TextoNormal"/>
+        <w:ind w:firstLine="130"/>
+      </w:pPr>
+    </w:p>
+    <w:p/>
+    <w:p/>
     <w:p>
       <w:pPr>
         <w:pStyle w:val="PargrafodaLista"/>
@@ -976,26 +2447,6 @@
         <w:ind w:left="1428"/>
       </w:pPr>
     </w:p>
-    <w:p>
-      <w:pPr>
-        <w:pStyle w:val="PargrafodaLista"/>
-        <w:ind w:left="1428"/>
-      </w:pPr>
-    </w:p>
-    <w:p>
-      <w:pPr>
-        <w:pStyle w:val="PargrafodaLista"/>
-        <w:ind w:left="1428"/>
-      </w:pPr>
-    </w:p>
-    <w:p>
-      <w:pPr>
-        <w:pStyle w:val="PargrafodaLista"/>
-        <w:ind w:left="1428"/>
-      </w:pPr>
-      <w:bookmarkStart w:id="20" w:name="_GoBack"/>
-      <w:bookmarkEnd w:id="20"/>
-    </w:p>
     <w:p/>
     <w:p>
       <w:pPr>
@@ -1077,7 +2528,6 @@
           <w:sz w:val="36"/>
           <w:szCs w:val="36"/>
         </w:rPr>
-        <w:lastRenderedPageBreak/>
         <w:t>Sumário</w:t>
       </w:r>
     </w:p>
@@ -1285,6 +2735,7 @@
           <w:sz w:val="36"/>
           <w:szCs w:val="36"/>
         </w:rPr>
+        <w:lastRenderedPageBreak/>
         <w:t>ECU_001_Efetuar_Login</w:t>
       </w:r>
     </w:p>
@@ -1412,7 +2863,7 @@
           <w:szCs w:val="24"/>
         </w:rPr>
       </w:pPr>
-      <w:bookmarkStart w:id="21" w:name="_Toc478833080"/>
+      <w:bookmarkStart w:id="54" w:name="_Toc478833080"/>
       <w:r>
         <w:rPr>
           <w:sz w:val="24"/>
@@ -1420,7 +2871,7 @@
         </w:rPr>
         <w:t>EFETUAR LOGIN</w:t>
       </w:r>
-      <w:bookmarkEnd w:id="21"/>
+      <w:bookmarkEnd w:id="54"/>
     </w:p>
     <w:p>
       <w:pPr>
@@ -1812,6 +3263,7 @@
           <w:sz w:val="36"/>
           <w:szCs w:val="36"/>
         </w:rPr>
+        <w:lastRenderedPageBreak/>
         <w:t>ECU_00</w:t>
       </w:r>
       <w:r>
@@ -2366,6 +3818,7 @@
         <w:rPr>
           <w:szCs w:val="24"/>
         </w:rPr>
+        <w:lastRenderedPageBreak/>
         <w:t>ATORES</w:t>
       </w:r>
       <w:r>
@@ -2391,7 +3844,6 @@
         <w:rPr>
           <w:szCs w:val="24"/>
         </w:rPr>
-        <w:lastRenderedPageBreak/>
         <w:t>Aluno;</w:t>
       </w:r>
     </w:p>
@@ -2502,6 +3954,95 @@
 <file path=word/numbering.xml><?xml version="1.0" encoding="utf-8"?>
 <w:numbering xmlns:wpc="http://schemas.microsoft.com/office/word/2010/wordprocessingCanvas" xmlns:cx="http://schemas.microsoft.com/office/drawing/2014/chartex" xmlns:cx1="http://schemas.microsoft.com/office/drawing/2015/9/8/chartex" xmlns:cx2="http://schemas.microsoft.com/office/drawing/2015/10/21/chartex" xmlns:cx3="http://schemas.microsoft.com/office/drawing/2016/5/9/chartex" xmlns:cx4="http://schemas.microsoft.com/office/drawing/2016/5/10/chartex" xmlns:cx5="http://schemas.microsoft.com/office/drawing/2016/5/11/chartex" xmlns:cx6="http://schemas.microsoft.com/office/drawing/2016/5/12/chartex" xmlns:cx7="http://schemas.microsoft.com/office/drawing/2016/5/13/chartex" xmlns:cx8="http://schemas.microsoft.com/office/drawing/2016/5/14/chartex" xmlns:mc="http://schemas.openxmlformats.org/markup-compatibility/2006" xmlns:aink="http://schemas.microsoft.com/office/drawing/2016/ink" xmlns:am3d="http://schemas.microsoft.com/office/drawing/2017/model3d" xmlns:o="urn:schemas-microsoft-com:office:office" xmlns:r="http://schemas.openxmlformats.org/officeDocument/2006/relationships" xmlns:m="http://schemas.openxmlformats.org/officeDocument/2006/math" xmlns:v="urn:schemas-microsoft-com:vml" xmlns:wp14="http://schemas.microsoft.com/office/word/2010/wordprocessingDrawing" xmlns:wp="http://schemas.openxmlformats.org/drawingml/2006/wordprocessingDrawing" xmlns:w10="urn:schemas-microsoft-com:office:word" xmlns:w="http://schemas.openxmlformats.org/wordprocessingml/2006/main" xmlns:w14="http://schemas.microsoft.com/office/word/2010/wordml" xmlns:w15="http://schemas.microsoft.com/office/word/2012/wordml" xmlns:w16cid="http://schemas.microsoft.com/office/word/2016/wordml/cid" xmlns:w16se="http://schemas.microsoft.com/office/word/2015/wordml/symex" xmlns:wpg="http://schemas.microsoft.com/office/word/2010/wordprocessingGroup" xmlns:wpi="http://schemas.microsoft.com/office/word/2010/wordprocessingInk" xmlns:wne="http://schemas.microsoft.com/office/word/2006/wordml" xmlns:wps="http://schemas.microsoft.com/office/word/2010/wordprocessingShape" mc:Ignorable="w14 w15 w16se w16cid wp14">
   <w:abstractNum w:abstractNumId="0" w15:restartNumberingAfterBreak="0">
+    <w:nsid w:val="003657AF"/>
+    <w:multiLevelType w:val="hybridMultilevel"/>
+    <w:tmpl w:val="25546DEE"/>
+    <w:lvl w:ilvl="0" w:tplc="7F4E5FF0">
+      <w:start w:val="1"/>
+      <w:numFmt w:val="decimal"/>
+      <w:lvlText w:val="%1."/>
+      <w:lvlJc w:val="left"/>
+      <w:pPr>
+        <w:ind w:left="1428" w:hanging="360"/>
+      </w:pPr>
+      <w:rPr>
+        <w:rFonts w:hint="default"/>
+      </w:rPr>
+    </w:lvl>
+    <w:lvl w:ilvl="1" w:tplc="04160019" w:tentative="1">
+      <w:start w:val="1"/>
+      <w:numFmt w:val="lowerLetter"/>
+      <w:lvlText w:val="%2."/>
+      <w:lvlJc w:val="left"/>
+      <w:pPr>
+        <w:ind w:left="1440" w:hanging="360"/>
+      </w:pPr>
+    </w:lvl>
+    <w:lvl w:ilvl="2" w:tplc="0416001B" w:tentative="1">
+      <w:start w:val="1"/>
+      <w:numFmt w:val="lowerRoman"/>
+      <w:lvlText w:val="%3."/>
+      <w:lvlJc w:val="right"/>
+      <w:pPr>
+        <w:ind w:left="2160" w:hanging="180"/>
+      </w:pPr>
+    </w:lvl>
+    <w:lvl w:ilvl="3" w:tplc="0416000F" w:tentative="1">
+      <w:start w:val="1"/>
+      <w:numFmt w:val="decimal"/>
+      <w:lvlText w:val="%4."/>
+      <w:lvlJc w:val="left"/>
+      <w:pPr>
+        <w:ind w:left="2880" w:hanging="360"/>
+      </w:pPr>
+    </w:lvl>
+    <w:lvl w:ilvl="4" w:tplc="04160019" w:tentative="1">
+      <w:start w:val="1"/>
+      <w:numFmt w:val="lowerLetter"/>
+      <w:lvlText w:val="%5."/>
+      <w:lvlJc w:val="left"/>
+      <w:pPr>
+        <w:ind w:left="3600" w:hanging="360"/>
+      </w:pPr>
+    </w:lvl>
+    <w:lvl w:ilvl="5" w:tplc="0416001B" w:tentative="1">
+      <w:start w:val="1"/>
+      <w:numFmt w:val="lowerRoman"/>
+      <w:lvlText w:val="%6."/>
+      <w:lvlJc w:val="right"/>
+      <w:pPr>
+        <w:ind w:left="4320" w:hanging="180"/>
+      </w:pPr>
+    </w:lvl>
+    <w:lvl w:ilvl="6" w:tplc="0416000F" w:tentative="1">
+      <w:start w:val="1"/>
+      <w:numFmt w:val="decimal"/>
+      <w:lvlText w:val="%7."/>
+      <w:lvlJc w:val="left"/>
+      <w:pPr>
+        <w:ind w:left="5040" w:hanging="360"/>
+      </w:pPr>
+    </w:lvl>
+    <w:lvl w:ilvl="7" w:tplc="04160019" w:tentative="1">
+      <w:start w:val="1"/>
+      <w:numFmt w:val="lowerLetter"/>
+      <w:lvlText w:val="%8."/>
+      <w:lvlJc w:val="left"/>
+      <w:pPr>
+        <w:ind w:left="5760" w:hanging="360"/>
+      </w:pPr>
+    </w:lvl>
+    <w:lvl w:ilvl="8" w:tplc="0416001B" w:tentative="1">
+      <w:start w:val="1"/>
+      <w:numFmt w:val="lowerRoman"/>
+      <w:lvlText w:val="%9."/>
+      <w:lvlJc w:val="right"/>
+      <w:pPr>
+        <w:ind w:left="6480" w:hanging="180"/>
+      </w:pPr>
+    </w:lvl>
+  </w:abstractNum>
+  <w:abstractNum w:abstractNumId="1" w15:restartNumberingAfterBreak="0">
     <w:nsid w:val="004806CE"/>
     <w:multiLevelType w:val="hybridMultilevel"/>
     <w:tmpl w:val="6678A4B0"/>
@@ -2614,7 +4155,7 @@
       </w:rPr>
     </w:lvl>
   </w:abstractNum>
-  <w:abstractNum w:abstractNumId="1" w15:restartNumberingAfterBreak="0">
+  <w:abstractNum w:abstractNumId="2" w15:restartNumberingAfterBreak="0">
     <w:nsid w:val="01747EBF"/>
     <w:multiLevelType w:val="hybridMultilevel"/>
     <w:tmpl w:val="7D406C1C"/>
@@ -2705,7 +4246,96 @@
       </w:pPr>
     </w:lvl>
   </w:abstractNum>
-  <w:abstractNum w:abstractNumId="2" w15:restartNumberingAfterBreak="0">
+  <w:abstractNum w:abstractNumId="3" w15:restartNumberingAfterBreak="0">
+    <w:nsid w:val="05F416B1"/>
+    <w:multiLevelType w:val="hybridMultilevel"/>
+    <w:tmpl w:val="9C6C40A6"/>
+    <w:lvl w:ilvl="0" w:tplc="D2CA122E">
+      <w:start w:val="1"/>
+      <w:numFmt w:val="decimal"/>
+      <w:lvlText w:val="%1."/>
+      <w:lvlJc w:val="left"/>
+      <w:pPr>
+        <w:ind w:left="1428" w:hanging="360"/>
+      </w:pPr>
+      <w:rPr>
+        <w:rFonts w:hint="default"/>
+      </w:rPr>
+    </w:lvl>
+    <w:lvl w:ilvl="1" w:tplc="04160019" w:tentative="1">
+      <w:start w:val="1"/>
+      <w:numFmt w:val="lowerLetter"/>
+      <w:lvlText w:val="%2."/>
+      <w:lvlJc w:val="left"/>
+      <w:pPr>
+        <w:ind w:left="1440" w:hanging="360"/>
+      </w:pPr>
+    </w:lvl>
+    <w:lvl w:ilvl="2" w:tplc="0416001B" w:tentative="1">
+      <w:start w:val="1"/>
+      <w:numFmt w:val="lowerRoman"/>
+      <w:lvlText w:val="%3."/>
+      <w:lvlJc w:val="right"/>
+      <w:pPr>
+        <w:ind w:left="2160" w:hanging="180"/>
+      </w:pPr>
+    </w:lvl>
+    <w:lvl w:ilvl="3" w:tplc="0416000F" w:tentative="1">
+      <w:start w:val="1"/>
+      <w:numFmt w:val="decimal"/>
+      <w:lvlText w:val="%4."/>
+      <w:lvlJc w:val="left"/>
+      <w:pPr>
+        <w:ind w:left="2880" w:hanging="360"/>
+      </w:pPr>
+    </w:lvl>
+    <w:lvl w:ilvl="4" w:tplc="04160019" w:tentative="1">
+      <w:start w:val="1"/>
+      <w:numFmt w:val="lowerLetter"/>
+      <w:lvlText w:val="%5."/>
+      <w:lvlJc w:val="left"/>
+      <w:pPr>
+        <w:ind w:left="3600" w:hanging="360"/>
+      </w:pPr>
+    </w:lvl>
+    <w:lvl w:ilvl="5" w:tplc="0416001B" w:tentative="1">
+      <w:start w:val="1"/>
+      <w:numFmt w:val="lowerRoman"/>
+      <w:lvlText w:val="%6."/>
+      <w:lvlJc w:val="right"/>
+      <w:pPr>
+        <w:ind w:left="4320" w:hanging="180"/>
+      </w:pPr>
+    </w:lvl>
+    <w:lvl w:ilvl="6" w:tplc="0416000F" w:tentative="1">
+      <w:start w:val="1"/>
+      <w:numFmt w:val="decimal"/>
+      <w:lvlText w:val="%7."/>
+      <w:lvlJc w:val="left"/>
+      <w:pPr>
+        <w:ind w:left="5040" w:hanging="360"/>
+      </w:pPr>
+    </w:lvl>
+    <w:lvl w:ilvl="7" w:tplc="04160019" w:tentative="1">
+      <w:start w:val="1"/>
+      <w:numFmt w:val="lowerLetter"/>
+      <w:lvlText w:val="%8."/>
+      <w:lvlJc w:val="left"/>
+      <w:pPr>
+        <w:ind w:left="5760" w:hanging="360"/>
+      </w:pPr>
+    </w:lvl>
+    <w:lvl w:ilvl="8" w:tplc="0416001B" w:tentative="1">
+      <w:start w:val="1"/>
+      <w:numFmt w:val="lowerRoman"/>
+      <w:lvlText w:val="%9."/>
+      <w:lvlJc w:val="right"/>
+      <w:pPr>
+        <w:ind w:left="6480" w:hanging="180"/>
+      </w:pPr>
+    </w:lvl>
+  </w:abstractNum>
+  <w:abstractNum w:abstractNumId="4" w15:restartNumberingAfterBreak="0">
     <w:nsid w:val="092B61CF"/>
     <w:multiLevelType w:val="hybridMultilevel"/>
     <w:tmpl w:val="468E3816"/>
@@ -2794,7 +4424,7 @@
       </w:pPr>
     </w:lvl>
   </w:abstractNum>
-  <w:abstractNum w:abstractNumId="3" w15:restartNumberingAfterBreak="0">
+  <w:abstractNum w:abstractNumId="5" w15:restartNumberingAfterBreak="0">
     <w:nsid w:val="09802A89"/>
     <w:multiLevelType w:val="hybridMultilevel"/>
     <w:tmpl w:val="14C6441E"/>
@@ -2907,7 +4537,96 @@
       </w:rPr>
     </w:lvl>
   </w:abstractNum>
-  <w:abstractNum w:abstractNumId="4" w15:restartNumberingAfterBreak="0">
+  <w:abstractNum w:abstractNumId="6" w15:restartNumberingAfterBreak="0">
+    <w:nsid w:val="1C2323AE"/>
+    <w:multiLevelType w:val="hybridMultilevel"/>
+    <w:tmpl w:val="BF56CBEC"/>
+    <w:lvl w:ilvl="0" w:tplc="3B5A3FA0">
+      <w:start w:val="1"/>
+      <w:numFmt w:val="decimal"/>
+      <w:lvlText w:val="%1."/>
+      <w:lvlJc w:val="left"/>
+      <w:pPr>
+        <w:ind w:left="1428" w:hanging="360"/>
+      </w:pPr>
+      <w:rPr>
+        <w:rFonts w:hint="default"/>
+      </w:rPr>
+    </w:lvl>
+    <w:lvl w:ilvl="1" w:tplc="04160019" w:tentative="1">
+      <w:start w:val="1"/>
+      <w:numFmt w:val="lowerLetter"/>
+      <w:lvlText w:val="%2."/>
+      <w:lvlJc w:val="left"/>
+      <w:pPr>
+        <w:ind w:left="1440" w:hanging="360"/>
+      </w:pPr>
+    </w:lvl>
+    <w:lvl w:ilvl="2" w:tplc="0416001B" w:tentative="1">
+      <w:start w:val="1"/>
+      <w:numFmt w:val="lowerRoman"/>
+      <w:lvlText w:val="%3."/>
+      <w:lvlJc w:val="right"/>
+      <w:pPr>
+        <w:ind w:left="2160" w:hanging="180"/>
+      </w:pPr>
+    </w:lvl>
+    <w:lvl w:ilvl="3" w:tplc="0416000F" w:tentative="1">
+      <w:start w:val="1"/>
+      <w:numFmt w:val="decimal"/>
+      <w:lvlText w:val="%4."/>
+      <w:lvlJc w:val="left"/>
+      <w:pPr>
+        <w:ind w:left="2880" w:hanging="360"/>
+      </w:pPr>
+    </w:lvl>
+    <w:lvl w:ilvl="4" w:tplc="04160019" w:tentative="1">
+      <w:start w:val="1"/>
+      <w:numFmt w:val="lowerLetter"/>
+      <w:lvlText w:val="%5."/>
+      <w:lvlJc w:val="left"/>
+      <w:pPr>
+        <w:ind w:left="3600" w:hanging="360"/>
+      </w:pPr>
+    </w:lvl>
+    <w:lvl w:ilvl="5" w:tplc="0416001B" w:tentative="1">
+      <w:start w:val="1"/>
+      <w:numFmt w:val="lowerRoman"/>
+      <w:lvlText w:val="%6."/>
+      <w:lvlJc w:val="right"/>
+      <w:pPr>
+        <w:ind w:left="4320" w:hanging="180"/>
+      </w:pPr>
+    </w:lvl>
+    <w:lvl w:ilvl="6" w:tplc="0416000F" w:tentative="1">
+      <w:start w:val="1"/>
+      <w:numFmt w:val="decimal"/>
+      <w:lvlText w:val="%7."/>
+      <w:lvlJc w:val="left"/>
+      <w:pPr>
+        <w:ind w:left="5040" w:hanging="360"/>
+      </w:pPr>
+    </w:lvl>
+    <w:lvl w:ilvl="7" w:tplc="04160019" w:tentative="1">
+      <w:start w:val="1"/>
+      <w:numFmt w:val="lowerLetter"/>
+      <w:lvlText w:val="%8."/>
+      <w:lvlJc w:val="left"/>
+      <w:pPr>
+        <w:ind w:left="5760" w:hanging="360"/>
+      </w:pPr>
+    </w:lvl>
+    <w:lvl w:ilvl="8" w:tplc="0416001B" w:tentative="1">
+      <w:start w:val="1"/>
+      <w:numFmt w:val="lowerRoman"/>
+      <w:lvlText w:val="%9."/>
+      <w:lvlJc w:val="right"/>
+      <w:pPr>
+        <w:ind w:left="6480" w:hanging="180"/>
+      </w:pPr>
+    </w:lvl>
+  </w:abstractNum>
+  <w:abstractNum w:abstractNumId="7" w15:restartNumberingAfterBreak="0">
     <w:nsid w:val="1F7C0822"/>
     <w:multiLevelType w:val="hybridMultilevel"/>
     <w:tmpl w:val="3E243B1C"/>
@@ -2993,14 +4712,13 @@
       </w:pPr>
     </w:lvl>
   </w:abstractNum>
-  <w:abstractNum w:abstractNumId="5" w15:restartNumberingAfterBreak="0">
+  <w:abstractNum w:abstractNumId="8" w15:restartNumberingAfterBreak="0">
     <w:nsid w:val="22AD0156"/>
     <w:multiLevelType w:val="multilevel"/>
     <w:tmpl w:val="44CEFE9A"/>
     <w:lvl w:ilvl="0">
       <w:start w:val="1"/>
       <w:numFmt w:val="decimal"/>
-      <w:pStyle w:val="Ttulo1"/>
       <w:lvlText w:val="%1."/>
       <w:lvlJc w:val="left"/>
       <w:pPr>
@@ -3115,7 +4833,7 @@
       </w:rPr>
     </w:lvl>
   </w:abstractNum>
-  <w:abstractNum w:abstractNumId="6" w15:restartNumberingAfterBreak="0">
+  <w:abstractNum w:abstractNumId="9" w15:restartNumberingAfterBreak="0">
     <w:nsid w:val="233B3450"/>
     <w:multiLevelType w:val="hybridMultilevel"/>
     <w:tmpl w:val="81BECC54"/>
@@ -3204,7 +4922,7 @@
       </w:pPr>
     </w:lvl>
   </w:abstractNum>
-  <w:abstractNum w:abstractNumId="7" w15:restartNumberingAfterBreak="0">
+  <w:abstractNum w:abstractNumId="10" w15:restartNumberingAfterBreak="0">
     <w:nsid w:val="261A5C60"/>
     <w:multiLevelType w:val="hybridMultilevel"/>
     <w:tmpl w:val="1D2EF0AA"/>
@@ -3295,7 +5013,7 @@
       </w:pPr>
     </w:lvl>
   </w:abstractNum>
-  <w:abstractNum w:abstractNumId="8" w15:restartNumberingAfterBreak="0">
+  <w:abstractNum w:abstractNumId="11" w15:restartNumberingAfterBreak="0">
     <w:nsid w:val="2671071B"/>
     <w:multiLevelType w:val="hybridMultilevel"/>
     <w:tmpl w:val="802806D4"/>
@@ -3381,7 +5099,7 @@
       </w:pPr>
     </w:lvl>
   </w:abstractNum>
-  <w:abstractNum w:abstractNumId="9" w15:restartNumberingAfterBreak="0">
+  <w:abstractNum w:abstractNumId="12" w15:restartNumberingAfterBreak="0">
     <w:nsid w:val="29C2350C"/>
     <w:multiLevelType w:val="hybridMultilevel"/>
     <w:tmpl w:val="8ED4BEF0"/>
@@ -3470,7 +5188,7 @@
       </w:pPr>
     </w:lvl>
   </w:abstractNum>
-  <w:abstractNum w:abstractNumId="10" w15:restartNumberingAfterBreak="0">
+  <w:abstractNum w:abstractNumId="13" w15:restartNumberingAfterBreak="0">
     <w:nsid w:val="2CCF472E"/>
     <w:multiLevelType w:val="hybridMultilevel"/>
     <w:tmpl w:val="0BC61212"/>
@@ -3561,7 +5279,7 @@
       </w:pPr>
     </w:lvl>
   </w:abstractNum>
-  <w:abstractNum w:abstractNumId="11" w15:restartNumberingAfterBreak="0">
+  <w:abstractNum w:abstractNumId="14" w15:restartNumberingAfterBreak="0">
     <w:nsid w:val="2D903042"/>
     <w:multiLevelType w:val="hybridMultilevel"/>
     <w:tmpl w:val="36945A92"/>
@@ -3674,7 +5392,7 @@
       </w:rPr>
     </w:lvl>
   </w:abstractNum>
-  <w:abstractNum w:abstractNumId="12" w15:restartNumberingAfterBreak="0">
+  <w:abstractNum w:abstractNumId="15" w15:restartNumberingAfterBreak="0">
     <w:nsid w:val="371031E8"/>
     <w:multiLevelType w:val="hybridMultilevel"/>
     <w:tmpl w:val="E2D21554"/>
@@ -3765,11 +5483,11 @@
       </w:pPr>
     </w:lvl>
   </w:abstractNum>
-  <w:abstractNum w:abstractNumId="13" w15:restartNumberingAfterBreak="0">
-    <w:nsid w:val="3B9A3E31"/>
+  <w:abstractNum w:abstractNumId="16" w15:restartNumberingAfterBreak="0">
+    <w:nsid w:val="37D5253A"/>
     <w:multiLevelType w:val="hybridMultilevel"/>
-    <w:tmpl w:val="32A408C2"/>
-    <w:lvl w:ilvl="0" w:tplc="0416000F">
+    <w:tmpl w:val="BF56CBEC"/>
+    <w:lvl w:ilvl="0" w:tplc="3B5A3FA0">
       <w:start w:val="1"/>
       <w:numFmt w:val="decimal"/>
       <w:lvlText w:val="%1."/>
@@ -3777,6 +5495,9 @@
       <w:pPr>
         <w:ind w:left="1428" w:hanging="360"/>
       </w:pPr>
+      <w:rPr>
+        <w:rFonts w:hint="default"/>
+      </w:rPr>
     </w:lvl>
     <w:lvl w:ilvl="1" w:tplc="04160019" w:tentative="1">
       <w:start w:val="1"/>
@@ -3784,7 +5505,7 @@
       <w:lvlText w:val="%2."/>
       <w:lvlJc w:val="left"/>
       <w:pPr>
-        <w:ind w:left="2148" w:hanging="360"/>
+        <w:ind w:left="1440" w:hanging="360"/>
       </w:pPr>
     </w:lvl>
     <w:lvl w:ilvl="2" w:tplc="0416001B" w:tentative="1">
@@ -3793,7 +5514,7 @@
       <w:lvlText w:val="%3."/>
       <w:lvlJc w:val="right"/>
       <w:pPr>
-        <w:ind w:left="2868" w:hanging="180"/>
+        <w:ind w:left="2160" w:hanging="180"/>
       </w:pPr>
     </w:lvl>
     <w:lvl w:ilvl="3" w:tplc="0416000F" w:tentative="1">
@@ -3802,7 +5523,7 @@
       <w:lvlText w:val="%4."/>
       <w:lvlJc w:val="left"/>
       <w:pPr>
-        <w:ind w:left="3588" w:hanging="360"/>
+        <w:ind w:left="2880" w:hanging="360"/>
       </w:pPr>
     </w:lvl>
     <w:lvl w:ilvl="4" w:tplc="04160019" w:tentative="1">
@@ -3811,7 +5532,7 @@
       <w:lvlText w:val="%5."/>
       <w:lvlJc w:val="left"/>
       <w:pPr>
-        <w:ind w:left="4308" w:hanging="360"/>
+        <w:ind w:left="3600" w:hanging="360"/>
       </w:pPr>
     </w:lvl>
     <w:lvl w:ilvl="5" w:tplc="0416001B" w:tentative="1">
@@ -3820,7 +5541,7 @@
       <w:lvlText w:val="%6."/>
       <w:lvlJc w:val="right"/>
       <w:pPr>
-        <w:ind w:left="5028" w:hanging="180"/>
+        <w:ind w:left="4320" w:hanging="180"/>
       </w:pPr>
     </w:lvl>
     <w:lvl w:ilvl="6" w:tplc="0416000F" w:tentative="1">
@@ -3829,7 +5550,7 @@
       <w:lvlText w:val="%7."/>
       <w:lvlJc w:val="left"/>
       <w:pPr>
-        <w:ind w:left="5748" w:hanging="360"/>
+        <w:ind w:left="5040" w:hanging="360"/>
       </w:pPr>
     </w:lvl>
     <w:lvl w:ilvl="7" w:tplc="04160019" w:tentative="1">
@@ -3838,7 +5559,7 @@
       <w:lvlText w:val="%8."/>
       <w:lvlJc w:val="left"/>
       <w:pPr>
-        <w:ind w:left="6468" w:hanging="360"/>
+        <w:ind w:left="5760" w:hanging="360"/>
       </w:pPr>
     </w:lvl>
     <w:lvl w:ilvl="8" w:tplc="0416001B" w:tentative="1">
@@ -3847,11 +5568,97 @@
       <w:lvlText w:val="%9."/>
       <w:lvlJc w:val="right"/>
       <w:pPr>
+        <w:ind w:left="6480" w:hanging="180"/>
+      </w:pPr>
+    </w:lvl>
+  </w:abstractNum>
+  <w:abstractNum w:abstractNumId="17" w15:restartNumberingAfterBreak="0">
+    <w:nsid w:val="3B9A3E31"/>
+    <w:multiLevelType w:val="hybridMultilevel"/>
+    <w:tmpl w:val="17DA6922"/>
+    <w:lvl w:ilvl="0" w:tplc="0416000F">
+      <w:start w:val="1"/>
+      <w:numFmt w:val="decimal"/>
+      <w:lvlText w:val="%1."/>
+      <w:lvlJc w:val="left"/>
+      <w:pPr>
+        <w:ind w:left="1428" w:hanging="360"/>
+      </w:pPr>
+    </w:lvl>
+    <w:lvl w:ilvl="1" w:tplc="04160019" w:tentative="1">
+      <w:start w:val="1"/>
+      <w:numFmt w:val="lowerLetter"/>
+      <w:lvlText w:val="%2."/>
+      <w:lvlJc w:val="left"/>
+      <w:pPr>
+        <w:ind w:left="2148" w:hanging="360"/>
+      </w:pPr>
+    </w:lvl>
+    <w:lvl w:ilvl="2" w:tplc="0416001B" w:tentative="1">
+      <w:start w:val="1"/>
+      <w:numFmt w:val="lowerRoman"/>
+      <w:lvlText w:val="%3."/>
+      <w:lvlJc w:val="right"/>
+      <w:pPr>
+        <w:ind w:left="2868" w:hanging="180"/>
+      </w:pPr>
+    </w:lvl>
+    <w:lvl w:ilvl="3" w:tplc="0416000F" w:tentative="1">
+      <w:start w:val="1"/>
+      <w:numFmt w:val="decimal"/>
+      <w:lvlText w:val="%4."/>
+      <w:lvlJc w:val="left"/>
+      <w:pPr>
+        <w:ind w:left="3588" w:hanging="360"/>
+      </w:pPr>
+    </w:lvl>
+    <w:lvl w:ilvl="4" w:tplc="04160019" w:tentative="1">
+      <w:start w:val="1"/>
+      <w:numFmt w:val="lowerLetter"/>
+      <w:lvlText w:val="%5."/>
+      <w:lvlJc w:val="left"/>
+      <w:pPr>
+        <w:ind w:left="4308" w:hanging="360"/>
+      </w:pPr>
+    </w:lvl>
+    <w:lvl w:ilvl="5" w:tplc="0416001B" w:tentative="1">
+      <w:start w:val="1"/>
+      <w:numFmt w:val="lowerRoman"/>
+      <w:lvlText w:val="%6."/>
+      <w:lvlJc w:val="right"/>
+      <w:pPr>
+        <w:ind w:left="5028" w:hanging="180"/>
+      </w:pPr>
+    </w:lvl>
+    <w:lvl w:ilvl="6" w:tplc="0416000F" w:tentative="1">
+      <w:start w:val="1"/>
+      <w:numFmt w:val="decimal"/>
+      <w:lvlText w:val="%7."/>
+      <w:lvlJc w:val="left"/>
+      <w:pPr>
+        <w:ind w:left="5748" w:hanging="360"/>
+      </w:pPr>
+    </w:lvl>
+    <w:lvl w:ilvl="7" w:tplc="04160019" w:tentative="1">
+      <w:start w:val="1"/>
+      <w:numFmt w:val="lowerLetter"/>
+      <w:lvlText w:val="%8."/>
+      <w:lvlJc w:val="left"/>
+      <w:pPr>
+        <w:ind w:left="6468" w:hanging="360"/>
+      </w:pPr>
+    </w:lvl>
+    <w:lvl w:ilvl="8" w:tplc="0416001B" w:tentative="1">
+      <w:start w:val="1"/>
+      <w:numFmt w:val="lowerRoman"/>
+      <w:lvlText w:val="%9."/>
+      <w:lvlJc w:val="right"/>
+      <w:pPr>
         <w:ind w:left="7188" w:hanging="180"/>
       </w:pPr>
     </w:lvl>
   </w:abstractNum>
-  <w:abstractNum w:abstractNumId="14" w15:restartNumberingAfterBreak="0">
+  <w:abstractNum w:abstractNumId="18" w15:restartNumberingAfterBreak="0">
     <w:nsid w:val="3ED47DF0"/>
     <w:multiLevelType w:val="hybridMultilevel"/>
     <w:tmpl w:val="5D18F77A"/>
@@ -3942,7 +5749,7 @@
       </w:pPr>
     </w:lvl>
   </w:abstractNum>
-  <w:abstractNum w:abstractNumId="15" w15:restartNumberingAfterBreak="0">
+  <w:abstractNum w:abstractNumId="19" w15:restartNumberingAfterBreak="0">
     <w:nsid w:val="3FED394E"/>
     <w:multiLevelType w:val="hybridMultilevel"/>
     <w:tmpl w:val="2410FDC8"/>
@@ -4031,7 +5838,27 @@
       </w:pPr>
     </w:lvl>
   </w:abstractNum>
-  <w:abstractNum w:abstractNumId="16" w15:restartNumberingAfterBreak="0">
+  <w:abstractNum w:abstractNumId="20" w15:restartNumberingAfterBreak="0">
+    <w:nsid w:val="4B927418"/>
+    <w:multiLevelType w:val="singleLevel"/>
+    <w:tmpl w:val="0C090001"/>
+    <w:lvl w:ilvl="0">
+      <w:start w:val="1"/>
+      <w:numFmt w:val="bullet"/>
+      <w:lvlText w:val=""/>
+      <w:lvlJc w:val="left"/>
+      <w:pPr>
+        <w:tabs>
+          <w:tab w:val="num" w:pos="360"/>
+        </w:tabs>
+        <w:ind w:left="360" w:hanging="360"/>
+      </w:pPr>
+      <w:rPr>
+        <w:rFonts w:ascii="Symbol" w:hAnsi="Symbol" w:hint="default"/>
+      </w:rPr>
+    </w:lvl>
+  </w:abstractNum>
+  <w:abstractNum w:abstractNumId="21" w15:restartNumberingAfterBreak="0">
     <w:nsid w:val="4F037502"/>
     <w:multiLevelType w:val="hybridMultilevel"/>
     <w:tmpl w:val="B192B554"/>
@@ -4120,7 +5947,7 @@
       </w:pPr>
     </w:lvl>
   </w:abstractNum>
-  <w:abstractNum w:abstractNumId="17" w15:restartNumberingAfterBreak="0">
+  <w:abstractNum w:abstractNumId="22" w15:restartNumberingAfterBreak="0">
     <w:nsid w:val="54545BBF"/>
     <w:multiLevelType w:val="hybridMultilevel"/>
     <w:tmpl w:val="E3826EF6"/>
@@ -4211,7 +6038,96 @@
       </w:pPr>
     </w:lvl>
   </w:abstractNum>
-  <w:abstractNum w:abstractNumId="18" w15:restartNumberingAfterBreak="0">
+  <w:abstractNum w:abstractNumId="23" w15:restartNumberingAfterBreak="0">
+    <w:nsid w:val="5CCC394D"/>
+    <w:multiLevelType w:val="hybridMultilevel"/>
+    <w:tmpl w:val="BF56CBEC"/>
+    <w:lvl w:ilvl="0" w:tplc="3B5A3FA0">
+      <w:start w:val="1"/>
+      <w:numFmt w:val="decimal"/>
+      <w:lvlText w:val="%1."/>
+      <w:lvlJc w:val="left"/>
+      <w:pPr>
+        <w:ind w:left="1428" w:hanging="360"/>
+      </w:pPr>
+      <w:rPr>
+        <w:rFonts w:hint="default"/>
+      </w:rPr>
+    </w:lvl>
+    <w:lvl w:ilvl="1" w:tplc="04160019" w:tentative="1">
+      <w:start w:val="1"/>
+      <w:numFmt w:val="lowerLetter"/>
+      <w:lvlText w:val="%2."/>
+      <w:lvlJc w:val="left"/>
+      <w:pPr>
+        <w:ind w:left="1440" w:hanging="360"/>
+      </w:pPr>
+    </w:lvl>
+    <w:lvl w:ilvl="2" w:tplc="0416001B" w:tentative="1">
+      <w:start w:val="1"/>
+      <w:numFmt w:val="lowerRoman"/>
+      <w:lvlText w:val="%3."/>
+      <w:lvlJc w:val="right"/>
+      <w:pPr>
+        <w:ind w:left="2160" w:hanging="180"/>
+      </w:pPr>
+    </w:lvl>
+    <w:lvl w:ilvl="3" w:tplc="0416000F" w:tentative="1">
+      <w:start w:val="1"/>
+      <w:numFmt w:val="decimal"/>
+      <w:lvlText w:val="%4."/>
+      <w:lvlJc w:val="left"/>
+      <w:pPr>
+        <w:ind w:left="2880" w:hanging="360"/>
+      </w:pPr>
+    </w:lvl>
+    <w:lvl w:ilvl="4" w:tplc="04160019" w:tentative="1">
+      <w:start w:val="1"/>
+      <w:numFmt w:val="lowerLetter"/>
+      <w:lvlText w:val="%5."/>
+      <w:lvlJc w:val="left"/>
+      <w:pPr>
+        <w:ind w:left="3600" w:hanging="360"/>
+      </w:pPr>
+    </w:lvl>
+    <w:lvl w:ilvl="5" w:tplc="0416001B" w:tentative="1">
+      <w:start w:val="1"/>
+      <w:numFmt w:val="lowerRoman"/>
+      <w:lvlText w:val="%6."/>
+      <w:lvlJc w:val="right"/>
+      <w:pPr>
+        <w:ind w:left="4320" w:hanging="180"/>
+      </w:pPr>
+    </w:lvl>
+    <w:lvl w:ilvl="6" w:tplc="0416000F" w:tentative="1">
+      <w:start w:val="1"/>
+      <w:numFmt w:val="decimal"/>
+      <w:lvlText w:val="%7."/>
+      <w:lvlJc w:val="left"/>
+      <w:pPr>
+        <w:ind w:left="5040" w:hanging="360"/>
+      </w:pPr>
+    </w:lvl>
+    <w:lvl w:ilvl="7" w:tplc="04160019" w:tentative="1">
+      <w:start w:val="1"/>
+      <w:numFmt w:val="lowerLetter"/>
+      <w:lvlText w:val="%8."/>
+      <w:lvlJc w:val="left"/>
+      <w:pPr>
+        <w:ind w:left="5760" w:hanging="360"/>
+      </w:pPr>
+    </w:lvl>
+    <w:lvl w:ilvl="8" w:tplc="0416001B" w:tentative="1">
+      <w:start w:val="1"/>
+      <w:numFmt w:val="lowerRoman"/>
+      <w:lvlText w:val="%9."/>
+      <w:lvlJc w:val="right"/>
+      <w:pPr>
+        <w:ind w:left="6480" w:hanging="180"/>
+      </w:pPr>
+    </w:lvl>
+  </w:abstractNum>
+  <w:abstractNum w:abstractNumId="24" w15:restartNumberingAfterBreak="0">
     <w:nsid w:val="6477704A"/>
     <w:multiLevelType w:val="hybridMultilevel"/>
     <w:tmpl w:val="41ACB404"/>
@@ -4297,7 +6213,185 @@
       </w:pPr>
     </w:lvl>
   </w:abstractNum>
-  <w:abstractNum w:abstractNumId="19" w15:restartNumberingAfterBreak="0">
+  <w:abstractNum w:abstractNumId="25" w15:restartNumberingAfterBreak="0">
+    <w:nsid w:val="670D2C18"/>
+    <w:multiLevelType w:val="hybridMultilevel"/>
+    <w:tmpl w:val="9C6C40A6"/>
+    <w:lvl w:ilvl="0" w:tplc="D2CA122E">
+      <w:start w:val="1"/>
+      <w:numFmt w:val="decimal"/>
+      <w:lvlText w:val="%1."/>
+      <w:lvlJc w:val="left"/>
+      <w:pPr>
+        <w:ind w:left="1428" w:hanging="360"/>
+      </w:pPr>
+      <w:rPr>
+        <w:rFonts w:hint="default"/>
+      </w:rPr>
+    </w:lvl>
+    <w:lvl w:ilvl="1" w:tplc="04160019" w:tentative="1">
+      <w:start w:val="1"/>
+      <w:numFmt w:val="lowerLetter"/>
+      <w:lvlText w:val="%2."/>
+      <w:lvlJc w:val="left"/>
+      <w:pPr>
+        <w:ind w:left="1440" w:hanging="360"/>
+      </w:pPr>
+    </w:lvl>
+    <w:lvl w:ilvl="2" w:tplc="0416001B" w:tentative="1">
+      <w:start w:val="1"/>
+      <w:numFmt w:val="lowerRoman"/>
+      <w:lvlText w:val="%3."/>
+      <w:lvlJc w:val="right"/>
+      <w:pPr>
+        <w:ind w:left="2160" w:hanging="180"/>
+      </w:pPr>
+    </w:lvl>
+    <w:lvl w:ilvl="3" w:tplc="0416000F" w:tentative="1">
+      <w:start w:val="1"/>
+      <w:numFmt w:val="decimal"/>
+      <w:lvlText w:val="%4."/>
+      <w:lvlJc w:val="left"/>
+      <w:pPr>
+        <w:ind w:left="2880" w:hanging="360"/>
+      </w:pPr>
+    </w:lvl>
+    <w:lvl w:ilvl="4" w:tplc="04160019" w:tentative="1">
+      <w:start w:val="1"/>
+      <w:numFmt w:val="lowerLetter"/>
+      <w:lvlText w:val="%5."/>
+      <w:lvlJc w:val="left"/>
+      <w:pPr>
+        <w:ind w:left="3600" w:hanging="360"/>
+      </w:pPr>
+    </w:lvl>
+    <w:lvl w:ilvl="5" w:tplc="0416001B" w:tentative="1">
+      <w:start w:val="1"/>
+      <w:numFmt w:val="lowerRoman"/>
+      <w:lvlText w:val="%6."/>
+      <w:lvlJc w:val="right"/>
+      <w:pPr>
+        <w:ind w:left="4320" w:hanging="180"/>
+      </w:pPr>
+    </w:lvl>
+    <w:lvl w:ilvl="6" w:tplc="0416000F" w:tentative="1">
+      <w:start w:val="1"/>
+      <w:numFmt w:val="decimal"/>
+      <w:lvlText w:val="%7."/>
+      <w:lvlJc w:val="left"/>
+      <w:pPr>
+        <w:ind w:left="5040" w:hanging="360"/>
+      </w:pPr>
+    </w:lvl>
+    <w:lvl w:ilvl="7" w:tplc="04160019" w:tentative="1">
+      <w:start w:val="1"/>
+      <w:numFmt w:val="lowerLetter"/>
+      <w:lvlText w:val="%8."/>
+      <w:lvlJc w:val="left"/>
+      <w:pPr>
+        <w:ind w:left="5760" w:hanging="360"/>
+      </w:pPr>
+    </w:lvl>
+    <w:lvl w:ilvl="8" w:tplc="0416001B" w:tentative="1">
+      <w:start w:val="1"/>
+      <w:numFmt w:val="lowerRoman"/>
+      <w:lvlText w:val="%9."/>
+      <w:lvlJc w:val="right"/>
+      <w:pPr>
+        <w:ind w:left="6480" w:hanging="180"/>
+      </w:pPr>
+    </w:lvl>
+  </w:abstractNum>
+  <w:abstractNum w:abstractNumId="26" w15:restartNumberingAfterBreak="0">
+    <w:nsid w:val="68640829"/>
+    <w:multiLevelType w:val="hybridMultilevel"/>
+    <w:tmpl w:val="BF56CBEC"/>
+    <w:lvl w:ilvl="0" w:tplc="3B5A3FA0">
+      <w:start w:val="1"/>
+      <w:numFmt w:val="decimal"/>
+      <w:lvlText w:val="%1."/>
+      <w:lvlJc w:val="left"/>
+      <w:pPr>
+        <w:ind w:left="1428" w:hanging="360"/>
+      </w:pPr>
+      <w:rPr>
+        <w:rFonts w:hint="default"/>
+      </w:rPr>
+    </w:lvl>
+    <w:lvl w:ilvl="1" w:tplc="04160019" w:tentative="1">
+      <w:start w:val="1"/>
+      <w:numFmt w:val="lowerLetter"/>
+      <w:lvlText w:val="%2."/>
+      <w:lvlJc w:val="left"/>
+      <w:pPr>
+        <w:ind w:left="1440" w:hanging="360"/>
+      </w:pPr>
+    </w:lvl>
+    <w:lvl w:ilvl="2" w:tplc="0416001B" w:tentative="1">
+      <w:start w:val="1"/>
+      <w:numFmt w:val="lowerRoman"/>
+      <w:lvlText w:val="%3."/>
+      <w:lvlJc w:val="right"/>
+      <w:pPr>
+        <w:ind w:left="2160" w:hanging="180"/>
+      </w:pPr>
+    </w:lvl>
+    <w:lvl w:ilvl="3" w:tplc="0416000F" w:tentative="1">
+      <w:start w:val="1"/>
+      <w:numFmt w:val="decimal"/>
+      <w:lvlText w:val="%4."/>
+      <w:lvlJc w:val="left"/>
+      <w:pPr>
+        <w:ind w:left="2880" w:hanging="360"/>
+      </w:pPr>
+    </w:lvl>
+    <w:lvl w:ilvl="4" w:tplc="04160019" w:tentative="1">
+      <w:start w:val="1"/>
+      <w:numFmt w:val="lowerLetter"/>
+      <w:lvlText w:val="%5."/>
+      <w:lvlJc w:val="left"/>
+      <w:pPr>
+        <w:ind w:left="3600" w:hanging="360"/>
+      </w:pPr>
+    </w:lvl>
+    <w:lvl w:ilvl="5" w:tplc="0416001B" w:tentative="1">
+      <w:start w:val="1"/>
+      <w:numFmt w:val="lowerRoman"/>
+      <w:lvlText w:val="%6."/>
+      <w:lvlJc w:val="right"/>
+      <w:pPr>
+        <w:ind w:left="4320" w:hanging="180"/>
+      </w:pPr>
+    </w:lvl>
+    <w:lvl w:ilvl="6" w:tplc="0416000F" w:tentative="1">
+      <w:start w:val="1"/>
+      <w:numFmt w:val="decimal"/>
+      <w:lvlText w:val="%7."/>
+      <w:lvlJc w:val="left"/>
+      <w:pPr>
+        <w:ind w:left="5040" w:hanging="360"/>
+      </w:pPr>
+    </w:lvl>
+    <w:lvl w:ilvl="7" w:tplc="04160019" w:tentative="1">
+      <w:start w:val="1"/>
+      <w:numFmt w:val="lowerLetter"/>
+      <w:lvlText w:val="%8."/>
+      <w:lvlJc w:val="left"/>
+      <w:pPr>
+        <w:ind w:left="5760" w:hanging="360"/>
+      </w:pPr>
+    </w:lvl>
+    <w:lvl w:ilvl="8" w:tplc="0416001B" w:tentative="1">
+      <w:start w:val="1"/>
+      <w:numFmt w:val="lowerRoman"/>
+      <w:lvlText w:val="%9."/>
+      <w:lvlJc w:val="right"/>
+      <w:pPr>
+        <w:ind w:left="6480" w:hanging="180"/>
+      </w:pPr>
+    </w:lvl>
+  </w:abstractNum>
+  <w:abstractNum w:abstractNumId="27" w15:restartNumberingAfterBreak="0">
     <w:nsid w:val="68BB0CCE"/>
     <w:multiLevelType w:val="hybridMultilevel"/>
     <w:tmpl w:val="BB68084C"/>
@@ -4388,7 +6482,7 @@
       </w:pPr>
     </w:lvl>
   </w:abstractNum>
-  <w:abstractNum w:abstractNumId="20" w15:restartNumberingAfterBreak="0">
+  <w:abstractNum w:abstractNumId="28" w15:restartNumberingAfterBreak="0">
     <w:nsid w:val="709D1885"/>
     <w:multiLevelType w:val="hybridMultilevel"/>
     <w:tmpl w:val="BE240924"/>
@@ -4479,7 +6573,7 @@
       </w:pPr>
     </w:lvl>
   </w:abstractNum>
-  <w:abstractNum w:abstractNumId="21" w15:restartNumberingAfterBreak="0">
+  <w:abstractNum w:abstractNumId="29" w15:restartNumberingAfterBreak="0">
     <w:nsid w:val="730F5402"/>
     <w:multiLevelType w:val="hybridMultilevel"/>
     <w:tmpl w:val="0A942066"/>
@@ -4565,71 +6659,187 @@
       </w:pPr>
     </w:lvl>
   </w:abstractNum>
+  <w:abstractNum w:abstractNumId="30" w15:restartNumberingAfterBreak="0">
+    <w:nsid w:val="793250F4"/>
+    <w:multiLevelType w:val="hybridMultilevel"/>
+    <w:tmpl w:val="EA427438"/>
+    <w:lvl w:ilvl="0" w:tplc="BD92FF34">
+      <w:start w:val="1"/>
+      <w:numFmt w:val="decimal"/>
+      <w:lvlText w:val="%1."/>
+      <w:lvlJc w:val="left"/>
+      <w:pPr>
+        <w:ind w:left="1428" w:hanging="360"/>
+      </w:pPr>
+      <w:rPr>
+        <w:rFonts w:hint="default"/>
+      </w:rPr>
+    </w:lvl>
+    <w:lvl w:ilvl="1" w:tplc="04160019" w:tentative="1">
+      <w:start w:val="1"/>
+      <w:numFmt w:val="lowerLetter"/>
+      <w:lvlText w:val="%2."/>
+      <w:lvlJc w:val="left"/>
+      <w:pPr>
+        <w:ind w:left="1440" w:hanging="360"/>
+      </w:pPr>
+    </w:lvl>
+    <w:lvl w:ilvl="2" w:tplc="0416001B" w:tentative="1">
+      <w:start w:val="1"/>
+      <w:numFmt w:val="lowerRoman"/>
+      <w:lvlText w:val="%3."/>
+      <w:lvlJc w:val="right"/>
+      <w:pPr>
+        <w:ind w:left="2160" w:hanging="180"/>
+      </w:pPr>
+    </w:lvl>
+    <w:lvl w:ilvl="3" w:tplc="0416000F" w:tentative="1">
+      <w:start w:val="1"/>
+      <w:numFmt w:val="decimal"/>
+      <w:lvlText w:val="%4."/>
+      <w:lvlJc w:val="left"/>
+      <w:pPr>
+        <w:ind w:left="2880" w:hanging="360"/>
+      </w:pPr>
+    </w:lvl>
+    <w:lvl w:ilvl="4" w:tplc="04160019" w:tentative="1">
+      <w:start w:val="1"/>
+      <w:numFmt w:val="lowerLetter"/>
+      <w:lvlText w:val="%5."/>
+      <w:lvlJc w:val="left"/>
+      <w:pPr>
+        <w:ind w:left="3600" w:hanging="360"/>
+      </w:pPr>
+    </w:lvl>
+    <w:lvl w:ilvl="5" w:tplc="0416001B" w:tentative="1">
+      <w:start w:val="1"/>
+      <w:numFmt w:val="lowerRoman"/>
+      <w:lvlText w:val="%6."/>
+      <w:lvlJc w:val="right"/>
+      <w:pPr>
+        <w:ind w:left="4320" w:hanging="180"/>
+      </w:pPr>
+    </w:lvl>
+    <w:lvl w:ilvl="6" w:tplc="0416000F" w:tentative="1">
+      <w:start w:val="1"/>
+      <w:numFmt w:val="decimal"/>
+      <w:lvlText w:val="%7."/>
+      <w:lvlJc w:val="left"/>
+      <w:pPr>
+        <w:ind w:left="5040" w:hanging="360"/>
+      </w:pPr>
+    </w:lvl>
+    <w:lvl w:ilvl="7" w:tplc="04160019" w:tentative="1">
+      <w:start w:val="1"/>
+      <w:numFmt w:val="lowerLetter"/>
+      <w:lvlText w:val="%8."/>
+      <w:lvlJc w:val="left"/>
+      <w:pPr>
+        <w:ind w:left="5760" w:hanging="360"/>
+      </w:pPr>
+    </w:lvl>
+    <w:lvl w:ilvl="8" w:tplc="0416001B" w:tentative="1">
+      <w:start w:val="1"/>
+      <w:numFmt w:val="lowerRoman"/>
+      <w:lvlText w:val="%9."/>
+      <w:lvlJc w:val="right"/>
+      <w:pPr>
+        <w:ind w:left="6480" w:hanging="180"/>
+      </w:pPr>
+    </w:lvl>
+  </w:abstractNum>
   <w:num w:numId="1">
+    <w:abstractNumId w:val="15"/>
+  </w:num>
+  <w:num w:numId="2">
+    <w:abstractNumId w:val="27"/>
+  </w:num>
+  <w:num w:numId="3">
+    <w:abstractNumId w:val="5"/>
+  </w:num>
+  <w:num w:numId="4">
+    <w:abstractNumId w:val="14"/>
+  </w:num>
+  <w:num w:numId="5">
+    <w:abstractNumId w:val="21"/>
+  </w:num>
+  <w:num w:numId="6">
+    <w:abstractNumId w:val="8"/>
+  </w:num>
+  <w:num w:numId="7">
+    <w:abstractNumId w:val="9"/>
+  </w:num>
+  <w:num w:numId="8">
+    <w:abstractNumId w:val="4"/>
+  </w:num>
+  <w:num w:numId="9">
+    <w:abstractNumId w:val="19"/>
+  </w:num>
+  <w:num w:numId="10">
     <w:abstractNumId w:val="12"/>
   </w:num>
-  <w:num w:numId="2">
-    <w:abstractNumId w:val="19"/>
+  <w:num w:numId="11">
+    <w:abstractNumId w:val="10"/>
   </w:num>
-  <w:num w:numId="3">
+  <w:num w:numId="12">
+    <w:abstractNumId w:val="22"/>
+  </w:num>
+  <w:num w:numId="13">
+    <w:abstractNumId w:val="18"/>
+  </w:num>
+  <w:num w:numId="14">
+    <w:abstractNumId w:val="13"/>
+  </w:num>
+  <w:num w:numId="15">
+    <w:abstractNumId w:val="28"/>
+  </w:num>
+  <w:num w:numId="16">
+    <w:abstractNumId w:val="2"/>
+  </w:num>
+  <w:num w:numId="17">
+    <w:abstractNumId w:val="7"/>
+  </w:num>
+  <w:num w:numId="18">
+    <w:abstractNumId w:val="11"/>
+  </w:num>
+  <w:num w:numId="19">
+    <w:abstractNumId w:val="29"/>
+  </w:num>
+  <w:num w:numId="20">
+    <w:abstractNumId w:val="24"/>
+  </w:num>
+  <w:num w:numId="21">
+    <w:abstractNumId w:val="1"/>
+  </w:num>
+  <w:num w:numId="22">
+    <w:abstractNumId w:val="17"/>
+  </w:num>
+  <w:num w:numId="23">
+    <w:abstractNumId w:val="20"/>
+  </w:num>
+  <w:num w:numId="24">
+    <w:abstractNumId w:val="25"/>
+  </w:num>
+  <w:num w:numId="25">
     <w:abstractNumId w:val="3"/>
   </w:num>
-  <w:num w:numId="4">
-    <w:abstractNumId w:val="11"/>
-  </w:num>
-  <w:num w:numId="5">
+  <w:num w:numId="26">
     <w:abstractNumId w:val="16"/>
   </w:num>
-  <w:num w:numId="6">
-    <w:abstractNumId w:val="5"/>
-  </w:num>
-  <w:num w:numId="7">
+  <w:num w:numId="27">
     <w:abstractNumId w:val="6"/>
   </w:num>
-  <w:num w:numId="8">
-    <w:abstractNumId w:val="2"/>
+  <w:num w:numId="28">
+    <w:abstractNumId w:val="23"/>
   </w:num>
-  <w:num w:numId="9">
-    <w:abstractNumId w:val="15"/>
+  <w:num w:numId="29">
+    <w:abstractNumId w:val="26"/>
   </w:num>
-  <w:num w:numId="10">
-    <w:abstractNumId w:val="9"/>
-  </w:num>
-  <w:num w:numId="11">
-    <w:abstractNumId w:val="7"/>
-  </w:num>
-  <w:num w:numId="12">
-    <w:abstractNumId w:val="17"/>
-  </w:num>
-  <w:num w:numId="13">
-    <w:abstractNumId w:val="14"/>
-  </w:num>
-  <w:num w:numId="14">
-    <w:abstractNumId w:val="10"/>
-  </w:num>
-  <w:num w:numId="15">
-    <w:abstractNumId w:val="20"/>
-  </w:num>
-  <w:num w:numId="16">
-    <w:abstractNumId w:val="1"/>
-  </w:num>
-  <w:num w:numId="17">
-    <w:abstractNumId w:val="4"/>
-  </w:num>
-  <w:num w:numId="18">
-    <w:abstractNumId w:val="8"/>
-  </w:num>
-  <w:num w:numId="19">
-    <w:abstractNumId w:val="21"/>
-  </w:num>
-  <w:num w:numId="20">
-    <w:abstractNumId w:val="18"/>
-  </w:num>
-  <w:num w:numId="21">
+  <w:num w:numId="30">
     <w:abstractNumId w:val="0"/>
   </w:num>
-  <w:num w:numId="22">
-    <w:abstractNumId w:val="13"/>
+  <w:num w:numId="31">
+    <w:abstractNumId w:val="30"/>
   </w:num>
 </w:numbering>
 </file>
@@ -5045,22 +7255,18 @@
     <w:autoRedefine/>
     <w:uiPriority w:val="9"/>
     <w:qFormat/>
-    <w:rsid w:val="00A107F2"/>
+    <w:rsid w:val="00093DC2"/>
     <w:pPr>
       <w:keepNext/>
-      <w:keepLines/>
-      <w:numPr>
-        <w:numId w:val="6"/>
-      </w:numPr>
-      <w:spacing w:before="240" w:after="0"/>
+      <w:spacing w:after="480" w:line="240" w:lineRule="auto"/>
       <w:outlineLvl w:val="0"/>
     </w:pPr>
     <w:rPr>
       <w:rFonts w:eastAsiaTheme="majorEastAsia" w:cstheme="majorBidi"/>
       <w:b/>
       <w:color w:val="000000" w:themeColor="text1"/>
-      <w:sz w:val="36"/>
-      <w:szCs w:val="32"/>
+      <w:sz w:val="44"/>
+      <w:szCs w:val="44"/>
     </w:rPr>
   </w:style>
   <w:style w:type="paragraph" w:styleId="Ttulo2">
@@ -5162,13 +7368,13 @@
     <w:basedOn w:val="Fontepargpadro"/>
     <w:link w:val="Ttulo1"/>
     <w:uiPriority w:val="9"/>
-    <w:rsid w:val="00A107F2"/>
+    <w:rsid w:val="00093DC2"/>
     <w:rPr>
       <w:rFonts w:ascii="Arial" w:eastAsiaTheme="majorEastAsia" w:hAnsi="Arial" w:cstheme="majorBidi"/>
       <w:b/>
       <w:color w:val="000000" w:themeColor="text1"/>
-      <w:sz w:val="36"/>
-      <w:szCs w:val="32"/>
+      <w:sz w:val="44"/>
+      <w:szCs w:val="44"/>
     </w:rPr>
   </w:style>
   <w:style w:type="character" w:customStyle="1" w:styleId="Ttulo2Char">
@@ -5211,6 +7417,57 @@
       <w:noProof/>
       <w:szCs w:val="20"/>
       <w:lang w:eastAsia="pt-BR"/>
+    </w:rPr>
+  </w:style>
+  <w:style w:type="paragraph" w:customStyle="1" w:styleId="Requisito">
+    <w:name w:val="Requisito"/>
+    <w:basedOn w:val="Ttulo3"/>
+    <w:next w:val="Normal"/>
+    <w:rsid w:val="00093DC2"/>
+    <w:pPr>
+      <w:keepLines w:val="0"/>
+      <w:spacing w:before="240" w:after="120" w:line="240" w:lineRule="auto"/>
+    </w:pPr>
+    <w:rPr>
+      <w:rFonts w:eastAsia="Times New Roman" w:cs="Times New Roman"/>
+      <w:b/>
+      <w:i w:val="0"/>
+      <w:noProof/>
+      <w:color w:val="auto"/>
+      <w:sz w:val="24"/>
+      <w:szCs w:val="20"/>
+      <w:lang w:eastAsia="pt-BR"/>
+    </w:rPr>
+  </w:style>
+  <w:style w:type="paragraph" w:customStyle="1" w:styleId="destaque1">
+    <w:name w:val="destaque 1"/>
+    <w:next w:val="Normal"/>
+    <w:rsid w:val="009D57A0"/>
+    <w:pPr>
+      <w:keepNext/>
+      <w:spacing w:before="240" w:after="120" w:line="240" w:lineRule="auto"/>
+      <w:outlineLvl w:val="3"/>
+    </w:pPr>
+    <w:rPr>
+      <w:rFonts w:ascii="Arial" w:eastAsia="Times New Roman" w:hAnsi="Arial" w:cs="Times New Roman"/>
+      <w:b/>
+      <w:noProof/>
+      <w:sz w:val="24"/>
+      <w:szCs w:val="20"/>
+      <w:lang w:eastAsia="pt-BR"/>
+    </w:rPr>
+  </w:style>
+  <w:style w:type="paragraph" w:customStyle="1" w:styleId="destaque2">
+    <w:name w:val="destaque 2"/>
+    <w:basedOn w:val="destaque1"/>
+    <w:next w:val="Normal"/>
+    <w:rsid w:val="009D57A0"/>
+    <w:pPr>
+      <w:outlineLvl w:val="4"/>
+    </w:pPr>
+    <w:rPr>
+      <w:b w:val="0"/>
+      <w:i/>
     </w:rPr>
   </w:style>
 </w:styles>

</xml_diff>

<commit_message>
adicionando requisitos não funcionais
</commit_message>
<xml_diff>
--- a/Requisitos/Levantamento de requisitos/Casos de Uso.docx
+++ b/Requisitos/Levantamento de requisitos/Casos de Uso.docx
@@ -157,19 +157,7 @@
         <w:pStyle w:val="Verso"/>
       </w:pPr>
       <w:r>
-        <w:t>Versão &lt;</w:t>
-      </w:r>
-      <w:r>
-        <w:t>1.0 &gt; - &lt;setembro</w:t>
-      </w:r>
-      <w:r>
-        <w:t>&gt; de &lt;</w:t>
-      </w:r>
-      <w:r>
-        <w:t xml:space="preserve">2017 </w:t>
-      </w:r>
-      <w:r>
-        <w:t>&gt;</w:t>
+        <w:t>Versão &lt;1.0 &gt; - &lt;setembro&gt; de &lt;2017 &gt;</w:t>
       </w:r>
     </w:p>
     <w:p/>
@@ -2222,13 +2210,7 @@
         <w:t>[RF04</w:t>
       </w:r>
       <w:r>
-        <w:t>] &lt;</w:t>
-      </w:r>
-      <w:r>
-        <w:t>Apagar</w:t>
-      </w:r>
-      <w:r>
-        <w:t xml:space="preserve"> Funcionario&gt;</w:t>
+        <w:t>] &lt;Apagar Funcionario&gt;</w:t>
       </w:r>
     </w:p>
     <w:p>
@@ -2390,13 +2372,7 @@
         </w:numPr>
       </w:pPr>
       <w:r>
-        <w:t>O usuario  irá escolher um dos funcionarios presente na lista, e clicará no botão</w:t>
-      </w:r>
-      <w:r>
-        <w:t xml:space="preserve"> apagar</w:t>
-      </w:r>
-      <w:r>
-        <w:t>;</w:t>
+        <w:t>O usuario  irá escolher um dos funcionarios presente na lista, e clicará no botão apagar;</w:t>
       </w:r>
     </w:p>
     <w:p>
@@ -2553,13 +2529,7 @@
         <w:t>[RF05</w:t>
       </w:r>
       <w:r>
-        <w:t>] &lt;</w:t>
-      </w:r>
-      <w:r>
-        <w:t xml:space="preserve">Escala de Funcionarios </w:t>
-      </w:r>
-      <w:r>
-        <w:t>&gt;</w:t>
+        <w:t>] &lt;Escala de Funcionarios &gt;</w:t>
       </w:r>
     </w:p>
     <w:p>
@@ -2574,10 +2544,7 @@
         <w:t>Ator</w:t>
       </w:r>
       <w:r>
-        <w:t>: &lt;Administrador</w:t>
-      </w:r>
-      <w:r>
-        <w:t>&gt;</w:t>
+        <w:t>: &lt;Administrador&gt;</w:t>
       </w:r>
     </w:p>
     <w:tbl>
@@ -2701,13 +2668,7 @@
         </w:numPr>
       </w:pPr>
       <w:r>
-        <w:t>O usuario acessa a funcionalidade</w:t>
-      </w:r>
-      <w:r>
-        <w:t xml:space="preserve"> de escala</w:t>
-      </w:r>
-      <w:r>
-        <w:t>;</w:t>
+        <w:t>O usuario acessa a funcionalidade de escala;</w:t>
       </w:r>
     </w:p>
     <w:p>
@@ -2863,13 +2824,7 @@
         <w:outlineLvl w:val="0"/>
       </w:pPr>
       <w:r>
-        <w:t>&lt;Fluxo secundário 5</w:t>
-      </w:r>
-      <w:r>
-        <w:t>.2</w:t>
-      </w:r>
-      <w:r>
-        <w:t>&gt;</w:t>
+        <w:t>&lt;Fluxo secundário 5.2&gt;</w:t>
       </w:r>
     </w:p>
     <w:p>
@@ -2929,10 +2884,7 @@
         </w:numPr>
       </w:pPr>
       <w:r>
-        <w:t xml:space="preserve">O usuario </w:t>
-      </w:r>
-      <w:r>
-        <w:t>irá cancelar a escala;</w:t>
+        <w:t>O usuario irá cancelar a escala;</w:t>
       </w:r>
     </w:p>
     <w:p>
@@ -3120,19 +3072,10 @@
         <w:rPr>
           <w:b/>
         </w:rPr>
-        <w:t>Interface(s) associada(s</w:t>
-      </w:r>
-      <w:r>
-        <w:rPr>
-          <w:b/>
-        </w:rPr>
-        <w:t xml:space="preserve">): </w:t>
-      </w:r>
-      <w:r>
-        <w:t>&lt;</w:t>
-      </w:r>
-      <w:r>
-        <w:t xml:space="preserve"> Este caso de uso está acssciado com o </w:t>
+        <w:t xml:space="preserve">Interface(s) associada(s): </w:t>
+      </w:r>
+      <w:r>
+        <w:t xml:space="preserve">&lt; Este caso de uso está acssciado com o </w:t>
       </w:r>
       <w:r>
         <w:rPr>
@@ -3230,13 +3173,7 @@
         </w:numPr>
       </w:pPr>
       <w:r>
-        <w:t>Um relátorio é enviado para os administradores do sistema, para um</w:t>
-      </w:r>
-      <w:r>
-        <w:t>a</w:t>
-      </w:r>
-      <w:r>
-        <w:t xml:space="preserve"> possivel supervisão do trabalho realizado pelo usuario;</w:t>
+        <w:t>Um relátorio é enviado para os administradores do sistema, para uma possivel supervisão do trabalho realizado pelo usuario;</w:t>
       </w:r>
     </w:p>
     <w:p>
@@ -3419,19 +3356,7 @@
         </w:numPr>
       </w:pPr>
       <w:r>
-        <w:t xml:space="preserve">O usuario </w:t>
-      </w:r>
-      <w:r>
-        <w:t>não marcará nenhuma das</w:t>
-      </w:r>
-      <w:r>
-        <w:t xml:space="preserve"> atividades </w:t>
-      </w:r>
-      <w:r>
-        <w:t xml:space="preserve">que deveriam ser </w:t>
-      </w:r>
-      <w:r>
-        <w:t>realizada no dia/semana/mês;</w:t>
+        <w:t>O usuario não marcará nenhuma das atividades que deveriam ser realizada no dia/semana/mês;</w:t>
       </w:r>
     </w:p>
     <w:p>
@@ -3443,10 +3368,7 @@
         </w:numPr>
       </w:pPr>
       <w:r>
-        <w:t xml:space="preserve">O sistema irá processar e alertar que o usuario </w:t>
-      </w:r>
-      <w:r>
-        <w:t>que os mesmos não compriu com seus deveres e está sob possivel pena de advertencia;</w:t>
+        <w:t>O sistema irá processar e alertar que o usuario que os mesmos não compriu com seus deveres e está sob possivel pena de advertencia;</w:t>
       </w:r>
     </w:p>
     <w:p>
@@ -3458,10 +3380,7 @@
         </w:numPr>
       </w:pPr>
       <w:r>
-        <w:t>O sistema irá mandar o reláto</w:t>
-      </w:r>
-      <w:r>
-        <w:t>rio para os administradores como urgencia, mostrando que tal usuario não compriu com suas atividades;</w:t>
+        <w:t>O sistema irá mandar o relátorio para os administradores como urgencia, mostrando que tal usuario não compriu com suas atividades;</w:t>
       </w:r>
     </w:p>
     <w:p>
@@ -3476,10 +3395,7 @@
         <w:ind w:firstLine="708"/>
       </w:pPr>
       <w:r>
-        <w:t>[RF07</w:t>
-      </w:r>
-      <w:r>
-        <w:t>] &lt;</w:t>
+        <w:t>[RF07] &lt;</w:t>
       </w:r>
       <w:r>
         <w:t>Anexar Documentos</w:t>
@@ -3821,10 +3737,7 @@
         </w:numPr>
       </w:pPr>
       <w:r>
-        <w:t>O sistem</w:t>
-      </w:r>
-      <w:r>
-        <w:t>a irá detectar um erro no upload dos documentos e irá mostrar um mensagem de erro ao usuario e posteriomente pedir para o mesmo refazer a ação;</w:t>
+        <w:t>O sistema irá detectar um erro no upload dos documentos e irá mostrar um mensagem de erro ao usuario e posteriomente pedir para o mesmo refazer a ação;</w:t>
       </w:r>
     </w:p>
     <w:p>
@@ -3936,13 +3849,7 @@
         <w:outlineLvl w:val="0"/>
       </w:pPr>
       <w:r>
-        <w:t>&lt;Fluxo secundário 7</w:t>
-      </w:r>
-      <w:r>
-        <w:t>.3</w:t>
-      </w:r>
-      <w:r>
-        <w:t>&gt;</w:t>
+        <w:t>&lt;Fluxo secundário 7.3&gt;</w:t>
       </w:r>
     </w:p>
     <w:p>
@@ -4035,10 +3942,7 @@
         <w:ind w:firstLine="708"/>
       </w:pPr>
       <w:r>
-        <w:t>[RF08</w:t>
-      </w:r>
-      <w:r>
-        <w:t>] &lt;</w:t>
+        <w:t>[RF08] &lt;</w:t>
       </w:r>
       <w:r>
         <w:t xml:space="preserve">OS de voucher </w:t>
@@ -4326,10 +4230,7 @@
         </w:numPr>
       </w:pPr>
       <w:r>
-        <w:t xml:space="preserve">O sistema irá processar a requisição e gerar um alerta mostrando </w:t>
-      </w:r>
-      <w:r>
-        <w:t>que há campos obrigatorios vazios ou errados;</w:t>
+        <w:t>O sistema irá processar a requisição e gerar um alerta mostrando que há campos obrigatorios vazios ou errados;</w:t>
       </w:r>
     </w:p>
     <w:p>
@@ -4414,10 +4315,7 @@
         </w:numPr>
       </w:pPr>
       <w:r>
-        <w:t>O</w:t>
-      </w:r>
-      <w:r>
-        <w:t xml:space="preserve"> usuario irá cancelar o formulário;</w:t>
+        <w:t>O usuario irá cancelar o formulário;</w:t>
       </w:r>
     </w:p>
     <w:p>
@@ -4429,12 +4327,7 @@
         </w:numPr>
       </w:pPr>
       <w:r>
-        <w:t>O sistema irá retornar a pagina principal do usuario logado;</w:t>
-      </w:r>
-      <w:bookmarkStart w:id="53" w:name="_GoBack"/>
-      <w:bookmarkEnd w:id="53"/>
-      <w:r>
-        <w:t xml:space="preserve"> </w:t>
+        <w:t xml:space="preserve">O sistema irá retornar a pagina principal do usuario logado; </w:t>
       </w:r>
     </w:p>
     <w:p>
@@ -4445,64 +4338,1916 @@
     </w:p>
     <w:p>
       <w:pPr>
-        <w:pStyle w:val="PargrafodaLista"/>
+        <w:pStyle w:val="Requisito"/>
+        <w:ind w:firstLine="708"/>
+      </w:pPr>
+      <w:r>
+        <w:t>[RF09] &lt;Cadastro de usuarios administradores&gt;</w:t>
+      </w:r>
+    </w:p>
+    <w:p>
+      <w:pPr>
+        <w:pStyle w:val="TextoNormal"/>
+        <w:ind w:firstLine="130"/>
+      </w:pPr>
+      <w:r>
+        <w:rPr>
+          <w:b/>
+        </w:rPr>
+        <w:t>Ator</w:t>
+      </w:r>
+      <w:r>
+        <w:t>: &lt;Administrador &gt;</w:t>
+      </w:r>
+    </w:p>
+    <w:tbl>
+      <w:tblPr>
+        <w:tblW w:w="0" w:type="auto"/>
+        <w:tblInd w:w="534" w:type="dxa"/>
+        <w:tblLayout w:type="fixed"/>
+        <w:tblLook w:val="0000" w:firstRow="0" w:lastRow="0" w:firstColumn="0" w:lastColumn="0" w:noHBand="0" w:noVBand="0"/>
+      </w:tblPr>
+      <w:tblGrid>
+        <w:gridCol w:w="1559"/>
+        <w:gridCol w:w="425"/>
+        <w:gridCol w:w="1701"/>
+      </w:tblGrid>
+      <w:tr>
+        <w:tc>
+          <w:tcPr>
+            <w:tcW w:w="1559" w:type="dxa"/>
+            <w:vAlign w:val="center"/>
+          </w:tcPr>
+          <w:p>
+            <w:pPr>
+              <w:pStyle w:val="TextoNormal"/>
+              <w:ind w:left="33"/>
+            </w:pPr>
+            <w:r>
+              <w:rPr>
+                <w:b/>
+              </w:rPr>
+              <w:t>Prioridade</w:t>
+            </w:r>
+            <w:r>
+              <w:t>:</w:t>
+            </w:r>
+          </w:p>
+        </w:tc>
+        <w:tc>
+          <w:tcPr>
+            <w:tcW w:w="425" w:type="dxa"/>
+            <w:vAlign w:val="center"/>
+          </w:tcPr>
+          <w:p>
+            <w:pPr>
+              <w:spacing w:before="240" w:after="240"/>
+              <w:rPr>
+                <w:b/>
+              </w:rPr>
+            </w:pPr>
+            <w:r>
+              <w:rPr>
+                <w:b/>
+              </w:rPr>
+              <w:sym w:font="Wingdings" w:char="F0A8"/>
+            </w:r>
+          </w:p>
+        </w:tc>
+        <w:tc>
+          <w:tcPr>
+            <w:tcW w:w="1701" w:type="dxa"/>
+            <w:vAlign w:val="center"/>
+          </w:tcPr>
+          <w:p>
+            <w:pPr>
+              <w:pStyle w:val="TextoNormal"/>
+              <w:ind w:left="0"/>
+            </w:pPr>
+            <w:r>
+              <w:t>Essencial</w:t>
+            </w:r>
+          </w:p>
+        </w:tc>
+      </w:tr>
+    </w:tbl>
+    <w:p>
+      <w:pPr>
+        <w:pStyle w:val="TextoNormal"/>
+        <w:ind w:left="708"/>
+      </w:pPr>
+      <w:r>
+        <w:rPr>
+          <w:b/>
+        </w:rPr>
+        <w:t>Entradas e pré condições</w:t>
+      </w:r>
+      <w:r>
+        <w:t>: &lt;O sistema deve estár logado com uma conta de administrador.&gt;</w:t>
+      </w:r>
+    </w:p>
+    <w:p>
+      <w:pPr>
+        <w:pStyle w:val="TextoNormal"/>
+        <w:ind w:left="708"/>
+      </w:pPr>
+      <w:r>
+        <w:rPr>
+          <w:b/>
+        </w:rPr>
+        <w:t>Saídas e pós condições</w:t>
+      </w:r>
+      <w:r>
+        <w:t>: &lt;O sistema ira mostra uma mensagem com a confimarção de ação assim que processo seja comcluido&gt;</w:t>
+      </w:r>
+    </w:p>
+    <w:p>
+      <w:pPr>
+        <w:pStyle w:val="destaque1"/>
+        <w:ind w:firstLine="708"/>
+        <w:outlineLvl w:val="0"/>
+      </w:pPr>
+      <w:r>
+        <w:t>Fluxo de eventos principal</w:t>
+      </w:r>
+    </w:p>
+    <w:p>
+      <w:pPr>
+        <w:pStyle w:val="TextoNormal"/>
+        <w:numPr>
+          <w:ilvl w:val="0"/>
+          <w:numId w:val="43"/>
+        </w:numPr>
+      </w:pPr>
+      <w:r>
+        <w:t>O usuario irá clicar em adicionar novo administrador;</w:t>
+      </w:r>
+    </w:p>
+    <w:p>
+      <w:pPr>
+        <w:pStyle w:val="TextoNormal"/>
+        <w:numPr>
+          <w:ilvl w:val="0"/>
+          <w:numId w:val="43"/>
+        </w:numPr>
+      </w:pPr>
+      <w:r>
+        <w:t>O sistema irá redirecionaloda pra a tela de cadastro co</w:t>
+      </w:r>
+      <w:r>
+        <w:t>m duas opções, a premeira o usuario irá escolher um já cadastrado no sistema, o usuario irá cadastrar um novo administrador;</w:t>
+      </w:r>
+    </w:p>
+    <w:p>
+      <w:pPr>
+        <w:pStyle w:val="TextoNormal"/>
+        <w:numPr>
+          <w:ilvl w:val="0"/>
+          <w:numId w:val="43"/>
+        </w:numPr>
+      </w:pPr>
+      <w:r>
+        <w:t>O usuario irá escolher a alternativa que deseja;</w:t>
+      </w:r>
+    </w:p>
+    <w:p>
+      <w:pPr>
+        <w:pStyle w:val="TextoNormal"/>
+        <w:numPr>
+          <w:ilvl w:val="0"/>
+          <w:numId w:val="43"/>
+        </w:numPr>
+      </w:pPr>
+      <w:r>
+        <w:t>O sistema processa a requisição e adiciona o novo usuario;</w:t>
+      </w:r>
+    </w:p>
+    <w:p>
+      <w:pPr>
+        <w:pStyle w:val="destaque1"/>
+        <w:ind w:firstLine="708"/>
+        <w:outlineLvl w:val="0"/>
+      </w:pPr>
+      <w:r>
+        <w:t>Fluxos secundários (alternativos e de exceção)</w:t>
+      </w:r>
+    </w:p>
+    <w:p>
+      <w:pPr>
+        <w:pStyle w:val="destaque2"/>
+        <w:ind w:firstLine="708"/>
+        <w:outlineLvl w:val="0"/>
+      </w:pPr>
+      <w:r>
+        <w:t xml:space="preserve">&lt;Fluxo secundário </w:t>
+      </w:r>
+      <w:r>
+        <w:t>9</w:t>
+      </w:r>
+      <w:r>
+        <w:t>.1&gt;</w:t>
+      </w:r>
+    </w:p>
+    <w:p>
+      <w:pPr>
+        <w:pStyle w:val="TextoNormal"/>
+        <w:numPr>
+          <w:ilvl w:val="0"/>
+          <w:numId w:val="46"/>
+        </w:numPr>
+      </w:pPr>
+      <w:r>
+        <w:t>O usuario irá clicar em adicionar novo administrador;</w:t>
+      </w:r>
+    </w:p>
+    <w:p>
+      <w:pPr>
+        <w:pStyle w:val="TextoNormal"/>
+        <w:numPr>
+          <w:ilvl w:val="0"/>
+          <w:numId w:val="46"/>
+        </w:numPr>
+      </w:pPr>
+      <w:r>
+        <w:t>O sistema irá processar a requisição e alerta que o usuario logado não possui permisões de adminitrdor;</w:t>
+      </w:r>
+    </w:p>
+    <w:p>
+      <w:pPr>
+        <w:pStyle w:val="TextoNormal"/>
+        <w:numPr>
+          <w:ilvl w:val="0"/>
+          <w:numId w:val="46"/>
+        </w:numPr>
+      </w:pPr>
+      <w:r>
+        <w:lastRenderedPageBreak/>
+        <w:t>O sistema irá retornar para tela principal do usuario logado;</w:t>
+      </w:r>
+    </w:p>
+    <w:p>
+      <w:pPr>
+        <w:pStyle w:val="TextoNormal"/>
         <w:ind w:left="1428"/>
       </w:pPr>
     </w:p>
     <w:p>
       <w:pPr>
-        <w:pStyle w:val="PargrafodaLista"/>
+        <w:pStyle w:val="destaque2"/>
+        <w:ind w:firstLine="708"/>
+        <w:outlineLvl w:val="0"/>
+      </w:pPr>
+      <w:r>
+        <w:t>&lt;Fluxo secundário 9</w:t>
+      </w:r>
+      <w:r>
+        <w:t>.2&gt;</w:t>
+      </w:r>
+    </w:p>
+    <w:p>
+      <w:pPr>
+        <w:pStyle w:val="TextoNormal"/>
+        <w:numPr>
+          <w:ilvl w:val="0"/>
+          <w:numId w:val="47"/>
+        </w:numPr>
+      </w:pPr>
+      <w:r>
+        <w:t>O usuario irá clicar em adicionar novo administrador;</w:t>
+      </w:r>
+    </w:p>
+    <w:p>
+      <w:pPr>
+        <w:pStyle w:val="TextoNormal"/>
+        <w:numPr>
+          <w:ilvl w:val="0"/>
+          <w:numId w:val="47"/>
+        </w:numPr>
+      </w:pPr>
+      <w:r>
+        <w:t>O sistema irá redirecionaloda pra a tela de cadastro com duas opções, a premeira o usuario irá escolher um já cadastrado no sistema, o usuario irá cadastrar um novo administrador;</w:t>
+      </w:r>
+    </w:p>
+    <w:p>
+      <w:pPr>
+        <w:pStyle w:val="TextoNormal"/>
+        <w:numPr>
+          <w:ilvl w:val="0"/>
+          <w:numId w:val="47"/>
+        </w:numPr>
+      </w:pPr>
+      <w:r>
+        <w:t>O usuario irá escolher a</w:t>
+      </w:r>
+      <w:r>
+        <w:t xml:space="preserve"> primeira opção</w:t>
+      </w:r>
+      <w:r>
+        <w:t>;</w:t>
+      </w:r>
+    </w:p>
+    <w:p>
+      <w:pPr>
+        <w:pStyle w:val="TextoNormal"/>
+        <w:numPr>
+          <w:ilvl w:val="0"/>
+          <w:numId w:val="47"/>
+        </w:numPr>
+      </w:pPr>
+      <w:r>
+        <w:t>O sistema irá redireciona-lo para lista de funcionarios;</w:t>
+      </w:r>
+    </w:p>
+    <w:p>
+      <w:pPr>
+        <w:pStyle w:val="TextoNormal"/>
+        <w:numPr>
+          <w:ilvl w:val="0"/>
+          <w:numId w:val="47"/>
+        </w:numPr>
+      </w:pPr>
+      <w:r>
+        <w:t>O usuario escolhe o funcionario que deseja;</w:t>
+      </w:r>
+    </w:p>
+    <w:p>
+      <w:pPr>
+        <w:pStyle w:val="TextoNormal"/>
+        <w:numPr>
+          <w:ilvl w:val="0"/>
+          <w:numId w:val="47"/>
+        </w:numPr>
+      </w:pPr>
+      <w:r>
+        <w:t>O sistema irá alerta se o usuario realmente dejesa transformar aquele funcionario em adminitrador;</w:t>
+      </w:r>
+    </w:p>
+    <w:p>
+      <w:pPr>
+        <w:pStyle w:val="TextoNormal"/>
+        <w:numPr>
+          <w:ilvl w:val="0"/>
+          <w:numId w:val="47"/>
+        </w:numPr>
+      </w:pPr>
+      <w:r>
+        <w:t>O usuario irá confimrar a mensagem;</w:t>
+      </w:r>
+    </w:p>
+    <w:p>
+      <w:pPr>
+        <w:pStyle w:val="TextoNormal"/>
+        <w:numPr>
+          <w:ilvl w:val="0"/>
+          <w:numId w:val="47"/>
+        </w:numPr>
+      </w:pPr>
+      <w:r>
+        <w:t>O sistema irá mostrar uma mesnsagem confirmando que a ação foi concluida com exito;</w:t>
+      </w:r>
+    </w:p>
+    <w:p>
+      <w:pPr>
+        <w:pStyle w:val="TextoNormal"/>
         <w:ind w:left="1428"/>
       </w:pPr>
     </w:p>
     <w:p>
       <w:pPr>
-        <w:pStyle w:val="PargrafodaLista"/>
+        <w:pStyle w:val="destaque2"/>
+        <w:ind w:firstLine="708"/>
+        <w:outlineLvl w:val="0"/>
+      </w:pPr>
+      <w:r>
+        <w:t>&lt;Fluxo secundário 9.3&gt;</w:t>
+      </w:r>
+    </w:p>
+    <w:p>
+      <w:pPr>
+        <w:pStyle w:val="TextoNormal"/>
+        <w:numPr>
+          <w:ilvl w:val="0"/>
+          <w:numId w:val="48"/>
+        </w:numPr>
+      </w:pPr>
+      <w:r>
+        <w:t>O usuario irá clicar em adicionar novo administrador;</w:t>
+      </w:r>
+    </w:p>
+    <w:p>
+      <w:pPr>
+        <w:pStyle w:val="TextoNormal"/>
+        <w:numPr>
+          <w:ilvl w:val="0"/>
+          <w:numId w:val="48"/>
+        </w:numPr>
+      </w:pPr>
+      <w:r>
+        <w:t>O sistema irá redirecionaloda pra a tela de cadastro com duas opções, a premeira o usuario irá escolher um já cadastrado no sistema, o usuario irá cadastrar um novo administrador;</w:t>
+      </w:r>
+    </w:p>
+    <w:p>
+      <w:pPr>
+        <w:pStyle w:val="TextoNormal"/>
+        <w:numPr>
+          <w:ilvl w:val="0"/>
+          <w:numId w:val="48"/>
+        </w:numPr>
+      </w:pPr>
+      <w:r>
+        <w:t>O usuario irá escolher a primeira opção;</w:t>
+      </w:r>
+    </w:p>
+    <w:p>
+      <w:pPr>
+        <w:pStyle w:val="TextoNormal"/>
+        <w:numPr>
+          <w:ilvl w:val="0"/>
+          <w:numId w:val="48"/>
+        </w:numPr>
+      </w:pPr>
+      <w:r>
+        <w:t>O sistema irá redireciona-lo para lista de funcionarios;</w:t>
+      </w:r>
+    </w:p>
+    <w:p>
+      <w:pPr>
+        <w:pStyle w:val="TextoNormal"/>
+        <w:numPr>
+          <w:ilvl w:val="0"/>
+          <w:numId w:val="48"/>
+        </w:numPr>
+      </w:pPr>
+      <w:r>
+        <w:t>O usuario escolhe o funcionario que deseja;</w:t>
+      </w:r>
+    </w:p>
+    <w:p>
+      <w:pPr>
+        <w:pStyle w:val="TextoNormal"/>
+        <w:numPr>
+          <w:ilvl w:val="0"/>
+          <w:numId w:val="48"/>
+        </w:numPr>
+      </w:pPr>
+      <w:r>
+        <w:t>O sistema irá alerta se o usuario realmente dejesa transformar aquele funcionario em adminitrador;</w:t>
+      </w:r>
+    </w:p>
+    <w:p>
+      <w:pPr>
+        <w:pStyle w:val="TextoNormal"/>
+        <w:numPr>
+          <w:ilvl w:val="0"/>
+          <w:numId w:val="48"/>
+        </w:numPr>
+      </w:pPr>
+      <w:r>
+        <w:t>O usuario irá negar a mensagem;</w:t>
+      </w:r>
+    </w:p>
+    <w:p>
+      <w:pPr>
+        <w:pStyle w:val="TextoNormal"/>
+        <w:numPr>
+          <w:ilvl w:val="0"/>
+          <w:numId w:val="48"/>
+        </w:numPr>
+      </w:pPr>
+      <w:r>
+        <w:t>O sistema irá retornar para a tela de cadastro de administrador;</w:t>
+      </w:r>
+    </w:p>
+    <w:p>
+      <w:pPr>
+        <w:pStyle w:val="TextoNormal"/>
+        <w:numPr>
+          <w:ilvl w:val="0"/>
+          <w:numId w:val="48"/>
+        </w:numPr>
+      </w:pPr>
+      <w:r>
+        <w:t>O usuario irá cancelar a requisição;</w:t>
+      </w:r>
+    </w:p>
+    <w:p>
+      <w:pPr>
+        <w:pStyle w:val="TextoNormal"/>
+        <w:numPr>
+          <w:ilvl w:val="0"/>
+          <w:numId w:val="48"/>
+        </w:numPr>
+      </w:pPr>
+      <w:r>
+        <w:t>O sistema retornará para a tela principal do usuario logado;</w:t>
+      </w:r>
+    </w:p>
+    <w:p>
+      <w:pPr>
+        <w:pStyle w:val="TextoNormal"/>
         <w:ind w:left="1428"/>
       </w:pPr>
     </w:p>
     <w:p>
       <w:pPr>
-        <w:pStyle w:val="PargrafodaLista"/>
+        <w:pStyle w:val="destaque2"/>
+        <w:ind w:firstLine="708"/>
+        <w:outlineLvl w:val="0"/>
+      </w:pPr>
+      <w:r>
+        <w:t>&lt;Fluxo secundário 9.4&gt;</w:t>
+      </w:r>
+    </w:p>
+    <w:p>
+      <w:pPr>
+        <w:pStyle w:val="TextoNormal"/>
+        <w:numPr>
+          <w:ilvl w:val="0"/>
+          <w:numId w:val="49"/>
+        </w:numPr>
+      </w:pPr>
+      <w:r>
+        <w:t>O usuario irá clicar em adicionar novo administrador;</w:t>
+      </w:r>
+    </w:p>
+    <w:p>
+      <w:pPr>
+        <w:pStyle w:val="TextoNormal"/>
+        <w:numPr>
+          <w:ilvl w:val="0"/>
+          <w:numId w:val="49"/>
+        </w:numPr>
+      </w:pPr>
+      <w:r>
+        <w:t>O sistema irá redirecionaloda pra a tela de cadastro com duas opções, a premeira o usuario irá escolher um já cadastrado no sistema, o usuario irá cadastrar um novo administrador;</w:t>
+      </w:r>
+    </w:p>
+    <w:p>
+      <w:pPr>
+        <w:pStyle w:val="TextoNormal"/>
+        <w:numPr>
+          <w:ilvl w:val="0"/>
+          <w:numId w:val="49"/>
+        </w:numPr>
+      </w:pPr>
+      <w:r>
+        <w:t>O usuario irá escolher a segunda opção;</w:t>
+      </w:r>
+    </w:p>
+    <w:p>
+      <w:pPr>
+        <w:pStyle w:val="TextoNormal"/>
+        <w:numPr>
+          <w:ilvl w:val="0"/>
+          <w:numId w:val="49"/>
+        </w:numPr>
+      </w:pPr>
+      <w:r>
+        <w:t>O sistema irá redireciona-lo para formulario onde o usuario deverá preencher os campos obrigatórios;</w:t>
+      </w:r>
+    </w:p>
+    <w:p>
+      <w:pPr>
+        <w:pStyle w:val="TextoNormal"/>
+        <w:numPr>
+          <w:ilvl w:val="0"/>
+          <w:numId w:val="49"/>
+        </w:numPr>
+      </w:pPr>
+      <w:r>
+        <w:t>O usuario</w:t>
+      </w:r>
+      <w:r>
+        <w:t xml:space="preserve"> preenche os campos nessecarios</w:t>
+      </w:r>
+      <w:r>
+        <w:t>;</w:t>
+      </w:r>
+    </w:p>
+    <w:p>
+      <w:pPr>
+        <w:pStyle w:val="TextoNormal"/>
+        <w:numPr>
+          <w:ilvl w:val="0"/>
+          <w:numId w:val="49"/>
+        </w:numPr>
+      </w:pPr>
+      <w:r>
+        <w:t>O sistema irá alerta se o usuario realmente</w:t>
+      </w:r>
+      <w:r>
+        <w:t xml:space="preserve"> deseja cadastrar aquele novo administrador</w:t>
+      </w:r>
+      <w:r>
+        <w:t>;</w:t>
+      </w:r>
+    </w:p>
+    <w:p>
+      <w:pPr>
+        <w:pStyle w:val="TextoNormal"/>
+        <w:numPr>
+          <w:ilvl w:val="0"/>
+          <w:numId w:val="49"/>
+        </w:numPr>
+      </w:pPr>
+      <w:r>
+        <w:t>O usuario irá confimrar a mensagem;</w:t>
+      </w:r>
+    </w:p>
+    <w:p>
+      <w:pPr>
+        <w:pStyle w:val="TextoNormal"/>
+        <w:numPr>
+          <w:ilvl w:val="0"/>
+          <w:numId w:val="49"/>
+        </w:numPr>
+      </w:pPr>
+      <w:r>
+        <w:lastRenderedPageBreak/>
+        <w:t>O sistema irá mostrar uma mesnsagem confirmando que a ação foi concluida com exito;</w:t>
+      </w:r>
+    </w:p>
+    <w:p>
+      <w:pPr>
+        <w:pStyle w:val="TextoNormal"/>
         <w:ind w:left="1428"/>
       </w:pPr>
     </w:p>
     <w:p>
       <w:pPr>
-        <w:pStyle w:val="PargrafodaLista"/>
+        <w:pStyle w:val="destaque2"/>
+        <w:ind w:firstLine="708"/>
+        <w:outlineLvl w:val="0"/>
+      </w:pPr>
+      <w:r>
+        <w:t>&lt;Fluxo secundário 9.5&gt;</w:t>
+      </w:r>
+    </w:p>
+    <w:p>
+      <w:pPr>
+        <w:pStyle w:val="TextoNormal"/>
+        <w:numPr>
+          <w:ilvl w:val="0"/>
+          <w:numId w:val="50"/>
+        </w:numPr>
+      </w:pPr>
+      <w:r>
+        <w:t>O usuario irá clicar em adicionar novo administrador;</w:t>
+      </w:r>
+    </w:p>
+    <w:p>
+      <w:pPr>
+        <w:pStyle w:val="TextoNormal"/>
+        <w:numPr>
+          <w:ilvl w:val="0"/>
+          <w:numId w:val="50"/>
+        </w:numPr>
+      </w:pPr>
+      <w:r>
+        <w:t>O sistema irá redirecionaloda pra a tela de cadastro com duas opções, a premeira o usuario irá escolher um já cadastrado no sistema, o usuario irá cadastrar um novo administrador;</w:t>
+      </w:r>
+    </w:p>
+    <w:p>
+      <w:pPr>
+        <w:pStyle w:val="TextoNormal"/>
+        <w:numPr>
+          <w:ilvl w:val="0"/>
+          <w:numId w:val="50"/>
+        </w:numPr>
+      </w:pPr>
+      <w:r>
+        <w:t>O usuario irá escolher a segunda opção;</w:t>
+      </w:r>
+    </w:p>
+    <w:p>
+      <w:pPr>
+        <w:pStyle w:val="TextoNormal"/>
+        <w:numPr>
+          <w:ilvl w:val="0"/>
+          <w:numId w:val="50"/>
+        </w:numPr>
+      </w:pPr>
+      <w:r>
+        <w:t>O sistema irá redireciona-lo para formulario onde o usuario deverá preencher os campos obrigatórios;</w:t>
+      </w:r>
+    </w:p>
+    <w:p>
+      <w:pPr>
+        <w:pStyle w:val="TextoNormal"/>
+        <w:numPr>
+          <w:ilvl w:val="0"/>
+          <w:numId w:val="50"/>
+        </w:numPr>
+      </w:pPr>
+      <w:r>
+        <w:t>O usuario preenche os campos nessecarios;</w:t>
+      </w:r>
+    </w:p>
+    <w:p>
+      <w:pPr>
+        <w:pStyle w:val="TextoNormal"/>
+        <w:numPr>
+          <w:ilvl w:val="0"/>
+          <w:numId w:val="50"/>
+        </w:numPr>
+      </w:pPr>
+      <w:r>
+        <w:t xml:space="preserve">O sistema irá alerta que há campos que estão em branco ou imcorretos; </w:t>
+      </w:r>
+    </w:p>
+    <w:p>
+      <w:pPr>
+        <w:pStyle w:val="TextoNormal"/>
+        <w:numPr>
+          <w:ilvl w:val="0"/>
+          <w:numId w:val="50"/>
+        </w:numPr>
+      </w:pPr>
+      <w:r>
+        <w:t>O usuario irá corrigir os erros;</w:t>
+      </w:r>
+    </w:p>
+    <w:p>
+      <w:pPr>
+        <w:pStyle w:val="TextoNormal"/>
+        <w:numPr>
+          <w:ilvl w:val="0"/>
+          <w:numId w:val="50"/>
+        </w:numPr>
+      </w:pPr>
+      <w:r>
+        <w:t>O sistema irá alerta se o usuario realmente deseja cadastrar aquele novo administrador;</w:t>
+      </w:r>
+    </w:p>
+    <w:p>
+      <w:pPr>
+        <w:pStyle w:val="TextoNormal"/>
+        <w:numPr>
+          <w:ilvl w:val="0"/>
+          <w:numId w:val="50"/>
+        </w:numPr>
+      </w:pPr>
+      <w:r>
+        <w:t>O usuario irá confimrar a mensagem;</w:t>
+      </w:r>
+    </w:p>
+    <w:p>
+      <w:pPr>
+        <w:pStyle w:val="TextoNormal"/>
+        <w:numPr>
+          <w:ilvl w:val="0"/>
+          <w:numId w:val="50"/>
+        </w:numPr>
+      </w:pPr>
+      <w:r>
+        <w:t>O sistema irá mostrar uma mesnsagem confirmando que a ação foi concluida com exito;</w:t>
+      </w:r>
+    </w:p>
+    <w:p>
+      <w:pPr>
+        <w:pStyle w:val="TextoNormal"/>
         <w:ind w:left="1428"/>
       </w:pPr>
     </w:p>
     <w:p>
       <w:pPr>
-        <w:pStyle w:val="PargrafodaLista"/>
-        <w:ind w:left="1428"/>
-      </w:pPr>
-    </w:p>
-    <w:p>
-      <w:pPr>
-        <w:pStyle w:val="PargrafodaLista"/>
-        <w:ind w:left="1428"/>
-      </w:pPr>
-    </w:p>
-    <w:p>
-      <w:pPr>
-        <w:pStyle w:val="PargrafodaLista"/>
-        <w:ind w:left="1428"/>
-      </w:pPr>
-    </w:p>
-    <w:p>
-      <w:pPr>
-        <w:pStyle w:val="PargrafodaLista"/>
-        <w:ind w:left="1428"/>
-      </w:pPr>
-    </w:p>
-    <w:p>
-      <w:pPr>
-        <w:pStyle w:val="PargrafodaLista"/>
-        <w:ind w:left="1428"/>
-      </w:pPr>
-    </w:p>
+        <w:pStyle w:val="destaque2"/>
+        <w:ind w:firstLine="708"/>
+        <w:outlineLvl w:val="0"/>
+      </w:pPr>
+      <w:r>
+        <w:t>&lt;Fluxo secundário 9.6&gt;</w:t>
+      </w:r>
+    </w:p>
+    <w:p>
+      <w:pPr>
+        <w:pStyle w:val="TextoNormal"/>
+        <w:numPr>
+          <w:ilvl w:val="0"/>
+          <w:numId w:val="49"/>
+        </w:numPr>
+      </w:pPr>
+      <w:r>
+        <w:t>O usuario irá clicar em adicionar novo administrador;</w:t>
+      </w:r>
+    </w:p>
+    <w:p>
+      <w:pPr>
+        <w:pStyle w:val="TextoNormal"/>
+        <w:numPr>
+          <w:ilvl w:val="0"/>
+          <w:numId w:val="49"/>
+        </w:numPr>
+      </w:pPr>
+      <w:r>
+        <w:t>O sistema irá redirecionaloda pra a tela de cadastro com duas opções, a premeira o usuario irá escolher um já cadastrado no sistema, o usuario irá cadastrar um novo administrador;</w:t>
+      </w:r>
+    </w:p>
+    <w:p>
+      <w:pPr>
+        <w:pStyle w:val="TextoNormal"/>
+        <w:numPr>
+          <w:ilvl w:val="0"/>
+          <w:numId w:val="49"/>
+        </w:numPr>
+      </w:pPr>
+      <w:r>
+        <w:t>O usuario irá escolher a segunda opção;</w:t>
+      </w:r>
+    </w:p>
+    <w:p>
+      <w:pPr>
+        <w:pStyle w:val="TextoNormal"/>
+        <w:numPr>
+          <w:ilvl w:val="0"/>
+          <w:numId w:val="49"/>
+        </w:numPr>
+      </w:pPr>
+      <w:r>
+        <w:t>O sistema irá redireciona-lo para formulario onde o usuario deverá preencher os campos obrigatórios;</w:t>
+      </w:r>
+    </w:p>
+    <w:p>
+      <w:pPr>
+        <w:pStyle w:val="TextoNormal"/>
+        <w:numPr>
+          <w:ilvl w:val="0"/>
+          <w:numId w:val="49"/>
+        </w:numPr>
+      </w:pPr>
+      <w:r>
+        <w:t>O usuario preenche os campos nessecarios;</w:t>
+      </w:r>
+    </w:p>
+    <w:p>
+      <w:pPr>
+        <w:pStyle w:val="TextoNormal"/>
+        <w:numPr>
+          <w:ilvl w:val="0"/>
+          <w:numId w:val="49"/>
+        </w:numPr>
+      </w:pPr>
+      <w:r>
+        <w:t>O usuario clica em cancelar;</w:t>
+      </w:r>
+    </w:p>
+    <w:p>
+      <w:pPr>
+        <w:pStyle w:val="TextoNormal"/>
+        <w:numPr>
+          <w:ilvl w:val="0"/>
+          <w:numId w:val="49"/>
+        </w:numPr>
+      </w:pPr>
+      <w:r>
+        <w:t>O sistema irá alerta se o usuario realmente deseja cancelar aquela requisição;</w:t>
+      </w:r>
+    </w:p>
+    <w:p>
+      <w:pPr>
+        <w:pStyle w:val="TextoNormal"/>
+        <w:numPr>
+          <w:ilvl w:val="0"/>
+          <w:numId w:val="50"/>
+        </w:numPr>
+      </w:pPr>
+      <w:r>
+        <w:t>O sistema irá retorna a tela de cadastro de administrador;</w:t>
+      </w:r>
+    </w:p>
+    <w:p>
+      <w:pPr>
+        <w:pStyle w:val="TextoNormal"/>
+        <w:numPr>
+          <w:ilvl w:val="0"/>
+          <w:numId w:val="50"/>
+        </w:numPr>
+      </w:pPr>
+      <w:r>
+        <w:t>O usuario irá clicar em cancelar;</w:t>
+      </w:r>
+    </w:p>
+    <w:p>
+      <w:pPr>
+        <w:pStyle w:val="TextoNormal"/>
+        <w:numPr>
+          <w:ilvl w:val="0"/>
+          <w:numId w:val="50"/>
+        </w:numPr>
+      </w:pPr>
+      <w:r>
+        <w:t>O sistema irá retonar para tela principal do usuario logado;</w:t>
+      </w:r>
+    </w:p>
+    <w:p>
+      <w:pPr>
+        <w:pStyle w:val="Ttulo1"/>
+        <w:rPr>
+          <w:rFonts w:ascii="Times New Roman" w:eastAsia="Times New Roman" w:hAnsi="Times New Roman" w:cs="Times New Roman"/>
+          <w:b w:val="0"/>
+          <w:noProof/>
+          <w:color w:val="auto"/>
+          <w:sz w:val="22"/>
+          <w:szCs w:val="20"/>
+          <w:lang w:eastAsia="pt-BR"/>
+        </w:rPr>
+      </w:pPr>
+      <w:bookmarkStart w:id="53" w:name="_Toc490910535"/>
+    </w:p>
+    <w:p>
+      <w:pPr>
+        <w:rPr>
+          <w:lang w:eastAsia="pt-BR"/>
+        </w:rPr>
+      </w:pPr>
+    </w:p>
+    <w:p>
+      <w:pPr>
+        <w:rPr>
+          <w:lang w:eastAsia="pt-BR"/>
+        </w:rPr>
+      </w:pPr>
+    </w:p>
+    <w:p>
+      <w:pPr>
+        <w:rPr>
+          <w:lang w:eastAsia="pt-BR"/>
+        </w:rPr>
+      </w:pPr>
+    </w:p>
+    <w:p>
+      <w:pPr>
+        <w:pStyle w:val="Ttulo1"/>
+      </w:pPr>
+      <w:r>
+        <w:lastRenderedPageBreak/>
+        <w:t>Requisitos não funcionais</w:t>
+      </w:r>
+      <w:bookmarkStart w:id="54" w:name="_Toc467473456"/>
+      <w:bookmarkStart w:id="55" w:name="_Toc467474003"/>
+      <w:bookmarkStart w:id="56" w:name="_Toc467477742"/>
+      <w:bookmarkStart w:id="57" w:name="_Toc467494888"/>
+      <w:bookmarkStart w:id="58" w:name="_Toc467495254"/>
+      <w:bookmarkStart w:id="59" w:name="_Toc468086060"/>
+      <w:bookmarkStart w:id="60" w:name="_Toc490910536"/>
+      <w:bookmarkEnd w:id="53"/>
+    </w:p>
+    <w:p>
+      <w:pPr>
+        <w:pStyle w:val="Ttulo2"/>
+        <w:ind w:firstLine="578"/>
+        <w:rPr>
+          <w:b/>
+        </w:rPr>
+      </w:pPr>
+      <w:r>
+        <w:rPr>
+          <w:b/>
+        </w:rPr>
+        <w:t>Usabilidade</w:t>
+      </w:r>
+      <w:bookmarkEnd w:id="54"/>
+      <w:bookmarkEnd w:id="55"/>
+      <w:bookmarkEnd w:id="56"/>
+      <w:bookmarkEnd w:id="57"/>
+      <w:bookmarkEnd w:id="58"/>
+      <w:bookmarkEnd w:id="59"/>
+      <w:bookmarkEnd w:id="60"/>
+    </w:p>
+    <w:p>
+      <w:pPr>
+        <w:pStyle w:val="Requisito"/>
+        <w:ind w:firstLine="708"/>
+      </w:pPr>
+      <w:bookmarkStart w:id="61" w:name="_Toc467473457"/>
+      <w:bookmarkStart w:id="62" w:name="_Toc467474004"/>
+      <w:bookmarkStart w:id="63" w:name="_Toc467477743"/>
+      <w:bookmarkStart w:id="64" w:name="_Toc467494889"/>
+      <w:bookmarkStart w:id="65" w:name="_Toc467495255"/>
+      <w:bookmarkStart w:id="66" w:name="_Toc468086061"/>
+      <w:bookmarkStart w:id="67" w:name="_Toc490910537"/>
+      <w:r>
+        <w:t>[NF01]</w:t>
+      </w:r>
+      <w:bookmarkEnd w:id="61"/>
+      <w:bookmarkEnd w:id="62"/>
+      <w:bookmarkEnd w:id="63"/>
+      <w:bookmarkEnd w:id="64"/>
+      <w:bookmarkEnd w:id="65"/>
+      <w:bookmarkEnd w:id="66"/>
+      <w:r>
+        <w:t xml:space="preserve"> &lt;</w:t>
+      </w:r>
+      <w:r>
+        <w:t xml:space="preserve">Interface intuitiva </w:t>
+      </w:r>
+      <w:r>
+        <w:t>&gt;</w:t>
+      </w:r>
+      <w:bookmarkEnd w:id="67"/>
+    </w:p>
+    <w:p>
+      <w:pPr>
+        <w:pStyle w:val="TextoNormal"/>
+        <w:ind w:left="708"/>
+      </w:pPr>
+      <w:r>
+        <w:t>&lt;</w:t>
+      </w:r>
+      <w:r>
+        <w:t xml:space="preserve">A interface do sistema deve ser intuita, ou seja, o usuario não deverá ficar confuso com as funcinalidades do sistema </w:t>
+      </w:r>
+      <w:r>
+        <w:t>&gt;</w:t>
+      </w:r>
+    </w:p>
+    <w:tbl>
+      <w:tblPr>
+        <w:tblW w:w="0" w:type="auto"/>
+        <w:tblInd w:w="534" w:type="dxa"/>
+        <w:tblLayout w:type="fixed"/>
+        <w:tblLook w:val="0000" w:firstRow="0" w:lastRow="0" w:firstColumn="0" w:lastColumn="0" w:noHBand="0" w:noVBand="0"/>
+      </w:tblPr>
+      <w:tblGrid>
+        <w:gridCol w:w="1559"/>
+        <w:gridCol w:w="425"/>
+        <w:gridCol w:w="1701"/>
+      </w:tblGrid>
+      <w:tr>
+        <w:tblPrEx>
+          <w:tblCellMar>
+            <w:top w:w="0" w:type="dxa"/>
+            <w:bottom w:w="0" w:type="dxa"/>
+          </w:tblCellMar>
+        </w:tblPrEx>
+        <w:tc>
+          <w:tcPr>
+            <w:tcW w:w="1559" w:type="dxa"/>
+            <w:vAlign w:val="center"/>
+          </w:tcPr>
+          <w:p>
+            <w:pPr>
+              <w:pStyle w:val="TextoNormal"/>
+              <w:ind w:left="33"/>
+            </w:pPr>
+            <w:r>
+              <w:rPr>
+                <w:b/>
+              </w:rPr>
+              <w:t>Prioridade</w:t>
+            </w:r>
+            <w:r>
+              <w:t>:</w:t>
+            </w:r>
+          </w:p>
+        </w:tc>
+        <w:tc>
+          <w:tcPr>
+            <w:tcW w:w="425" w:type="dxa"/>
+            <w:vAlign w:val="center"/>
+          </w:tcPr>
+          <w:p>
+            <w:pPr>
+              <w:spacing w:before="240" w:after="240"/>
+              <w:jc w:val="right"/>
+            </w:pPr>
+            <w:r>
+              <w:sym w:font="Wingdings" w:char="F0A8"/>
+            </w:r>
+          </w:p>
+        </w:tc>
+        <w:tc>
+          <w:tcPr>
+            <w:tcW w:w="1701" w:type="dxa"/>
+            <w:vAlign w:val="center"/>
+          </w:tcPr>
+          <w:p>
+            <w:pPr>
+              <w:pStyle w:val="TextoNormal"/>
+              <w:ind w:left="0"/>
+            </w:pPr>
+            <w:r>
+              <w:t>Essencial</w:t>
+            </w:r>
+          </w:p>
+        </w:tc>
+      </w:tr>
+    </w:tbl>
+    <w:p>
+      <w:pPr>
+        <w:pStyle w:val="Requisito"/>
+        <w:ind w:firstLine="708"/>
+      </w:pPr>
+      <w:r>
+        <w:t>[NF02] &lt;Funcionalidades correlacionadas&gt;</w:t>
+      </w:r>
+    </w:p>
+    <w:p>
+      <w:pPr>
+        <w:pStyle w:val="TextoNormal"/>
+        <w:ind w:left="708"/>
+      </w:pPr>
+      <w:r>
+        <w:t>&lt;As funcionalidades do sistema devem está agrupadas de forma que uma complementará a outra. EX: a função lista de funcionarios deve estar de facil visibilidade e proxima a função cadastrar novo funcionário pois as duas estão correlacionadas&gt;</w:t>
+      </w:r>
+    </w:p>
+    <w:tbl>
+      <w:tblPr>
+        <w:tblW w:w="0" w:type="auto"/>
+        <w:tblInd w:w="534" w:type="dxa"/>
+        <w:tblLayout w:type="fixed"/>
+        <w:tblLook w:val="0000" w:firstRow="0" w:lastRow="0" w:firstColumn="0" w:lastColumn="0" w:noHBand="0" w:noVBand="0"/>
+      </w:tblPr>
+      <w:tblGrid>
+        <w:gridCol w:w="1559"/>
+        <w:gridCol w:w="425"/>
+        <w:gridCol w:w="1701"/>
+      </w:tblGrid>
+      <w:tr>
+        <w:tblPrEx>
+          <w:tblCellMar>
+            <w:top w:w="0" w:type="dxa"/>
+            <w:bottom w:w="0" w:type="dxa"/>
+          </w:tblCellMar>
+        </w:tblPrEx>
+        <w:tc>
+          <w:tcPr>
+            <w:tcW w:w="1559" w:type="dxa"/>
+            <w:vAlign w:val="center"/>
+          </w:tcPr>
+          <w:p>
+            <w:pPr>
+              <w:pStyle w:val="TextoNormal"/>
+              <w:ind w:left="33"/>
+            </w:pPr>
+            <w:r>
+              <w:rPr>
+                <w:b/>
+              </w:rPr>
+              <w:t>Prioridade</w:t>
+            </w:r>
+            <w:r>
+              <w:t>:</w:t>
+            </w:r>
+          </w:p>
+        </w:tc>
+        <w:tc>
+          <w:tcPr>
+            <w:tcW w:w="425" w:type="dxa"/>
+            <w:vAlign w:val="center"/>
+          </w:tcPr>
+          <w:p>
+            <w:pPr>
+              <w:spacing w:before="240" w:after="240"/>
+              <w:jc w:val="right"/>
+            </w:pPr>
+            <w:r>
+              <w:sym w:font="Wingdings" w:char="F0A8"/>
+            </w:r>
+          </w:p>
+        </w:tc>
+        <w:tc>
+          <w:tcPr>
+            <w:tcW w:w="1701" w:type="dxa"/>
+            <w:vAlign w:val="center"/>
+          </w:tcPr>
+          <w:p>
+            <w:pPr>
+              <w:pStyle w:val="TextoNormal"/>
+              <w:ind w:left="0"/>
+            </w:pPr>
+            <w:r>
+              <w:t>Essencial</w:t>
+            </w:r>
+          </w:p>
+        </w:tc>
+      </w:tr>
+    </w:tbl>
+    <w:p>
+      <w:pPr>
+        <w:pStyle w:val="Ttulo2"/>
+        <w:rPr>
+          <w:rFonts w:eastAsiaTheme="minorHAnsi" w:cstheme="minorBidi"/>
+          <w:color w:val="auto"/>
+          <w:sz w:val="24"/>
+          <w:szCs w:val="22"/>
+        </w:rPr>
+      </w:pPr>
+      <w:bookmarkStart w:id="68" w:name="_Toc467473459"/>
+      <w:bookmarkStart w:id="69" w:name="_Toc467474006"/>
+      <w:bookmarkStart w:id="70" w:name="_Toc467477745"/>
+      <w:bookmarkStart w:id="71" w:name="_Toc467494891"/>
+      <w:bookmarkStart w:id="72" w:name="_Toc467495257"/>
+      <w:bookmarkStart w:id="73" w:name="_Toc468086063"/>
+      <w:bookmarkStart w:id="74" w:name="_Toc490910539"/>
+    </w:p>
+    <w:bookmarkEnd w:id="68"/>
+    <w:bookmarkEnd w:id="69"/>
+    <w:bookmarkEnd w:id="70"/>
+    <w:bookmarkEnd w:id="71"/>
+    <w:bookmarkEnd w:id="72"/>
+    <w:bookmarkEnd w:id="73"/>
+    <w:bookmarkEnd w:id="74"/>
+    <w:p>
+      <w:pPr>
+        <w:pStyle w:val="Ttulo2"/>
+        <w:ind w:firstLine="578"/>
+        <w:rPr>
+          <w:b/>
+        </w:rPr>
+      </w:pPr>
+      <w:r>
+        <w:rPr>
+          <w:b/>
+        </w:rPr>
+        <w:t>Confiabilidade</w:t>
+      </w:r>
+    </w:p>
+    <w:p>
+      <w:pPr>
+        <w:pStyle w:val="Requisito"/>
+        <w:ind w:firstLine="708"/>
+      </w:pPr>
+      <w:r>
+        <w:t>[NF</w:t>
+      </w:r>
+      <w:r>
+        <w:t>03</w:t>
+      </w:r>
+      <w:r>
+        <w:t>] &lt;&gt;</w:t>
+      </w:r>
+    </w:p>
+    <w:p>
+      <w:pPr>
+        <w:pStyle w:val="TextoNormal"/>
+        <w:ind w:left="708"/>
+      </w:pPr>
+      <w:r>
+        <w:t>&lt;A interface do sistema deve ser intuita, ou seja, o usuario não deverá ficar confuso com as funcinalidades do sistema &gt;</w:t>
+      </w:r>
+    </w:p>
+    <w:tbl>
+      <w:tblPr>
+        <w:tblW w:w="0" w:type="auto"/>
+        <w:tblInd w:w="534" w:type="dxa"/>
+        <w:tblLayout w:type="fixed"/>
+        <w:tblLook w:val="0000" w:firstRow="0" w:lastRow="0" w:firstColumn="0" w:lastColumn="0" w:noHBand="0" w:noVBand="0"/>
+      </w:tblPr>
+      <w:tblGrid>
+        <w:gridCol w:w="1559"/>
+        <w:gridCol w:w="425"/>
+        <w:gridCol w:w="1701"/>
+      </w:tblGrid>
+      <w:tr>
+        <w:tblPrEx>
+          <w:tblCellMar>
+            <w:top w:w="0" w:type="dxa"/>
+            <w:bottom w:w="0" w:type="dxa"/>
+          </w:tblCellMar>
+        </w:tblPrEx>
+        <w:tc>
+          <w:tcPr>
+            <w:tcW w:w="1559" w:type="dxa"/>
+            <w:vAlign w:val="center"/>
+          </w:tcPr>
+          <w:p>
+            <w:pPr>
+              <w:pStyle w:val="TextoNormal"/>
+              <w:ind w:left="33"/>
+            </w:pPr>
+            <w:r>
+              <w:rPr>
+                <w:b/>
+              </w:rPr>
+              <w:t>Prioridade</w:t>
+            </w:r>
+            <w:r>
+              <w:t>:</w:t>
+            </w:r>
+          </w:p>
+        </w:tc>
+        <w:tc>
+          <w:tcPr>
+            <w:tcW w:w="425" w:type="dxa"/>
+            <w:vAlign w:val="center"/>
+          </w:tcPr>
+          <w:p>
+            <w:pPr>
+              <w:spacing w:before="240" w:after="240"/>
+              <w:jc w:val="right"/>
+            </w:pPr>
+            <w:r>
+              <w:sym w:font="Wingdings" w:char="F0A8"/>
+            </w:r>
+          </w:p>
+        </w:tc>
+        <w:tc>
+          <w:tcPr>
+            <w:tcW w:w="1701" w:type="dxa"/>
+            <w:vAlign w:val="center"/>
+          </w:tcPr>
+          <w:p>
+            <w:pPr>
+              <w:pStyle w:val="TextoNormal"/>
+              <w:ind w:left="0"/>
+            </w:pPr>
+            <w:r>
+              <w:t>Essencial</w:t>
+            </w:r>
+          </w:p>
+        </w:tc>
+      </w:tr>
+    </w:tbl>
+    <w:p>
+      <w:pPr>
+        <w:pStyle w:val="Ttulo2"/>
+        <w:ind w:firstLine="578"/>
+        <w:rPr>
+          <w:b/>
+        </w:rPr>
+      </w:pPr>
+    </w:p>
+    <w:p>
+      <w:pPr>
+        <w:pStyle w:val="Ttulo2"/>
+        <w:ind w:firstLine="578"/>
+        <w:rPr>
+          <w:b/>
+        </w:rPr>
+      </w:pPr>
+      <w:r>
+        <w:rPr>
+          <w:b/>
+        </w:rPr>
+        <w:t>Desempenho</w:t>
+      </w:r>
+    </w:p>
+    <w:p>
+      <w:pPr>
+        <w:pStyle w:val="Requisito"/>
+        <w:ind w:firstLine="708"/>
+      </w:pPr>
+      <w:r>
+        <w:t>[NF04</w:t>
+      </w:r>
+      <w:r>
+        <w:t>] &lt;</w:t>
+      </w:r>
+      <w:r>
+        <w:t>Tempo de requisição</w:t>
+      </w:r>
+      <w:r>
+        <w:t>&gt;</w:t>
+      </w:r>
+    </w:p>
+    <w:p>
+      <w:pPr>
+        <w:pStyle w:val="TextoNormal"/>
+        <w:ind w:left="708"/>
+      </w:pPr>
+      <w:r>
+        <w:t>&lt;</w:t>
+      </w:r>
+      <w:r>
+        <w:t>O tempo de cada requisição feita pelo sistema deve ser até no maximo 10s</w:t>
+      </w:r>
+      <w:r>
+        <w:t xml:space="preserve"> &gt;</w:t>
+      </w:r>
+    </w:p>
+    <w:tbl>
+      <w:tblPr>
+        <w:tblW w:w="0" w:type="auto"/>
+        <w:tblInd w:w="534" w:type="dxa"/>
+        <w:tblLayout w:type="fixed"/>
+        <w:tblLook w:val="0000" w:firstRow="0" w:lastRow="0" w:firstColumn="0" w:lastColumn="0" w:noHBand="0" w:noVBand="0"/>
+      </w:tblPr>
+      <w:tblGrid>
+        <w:gridCol w:w="1559"/>
+        <w:gridCol w:w="425"/>
+        <w:gridCol w:w="1701"/>
+      </w:tblGrid>
+      <w:tr>
+        <w:tblPrEx>
+          <w:tblCellMar>
+            <w:top w:w="0" w:type="dxa"/>
+            <w:bottom w:w="0" w:type="dxa"/>
+          </w:tblCellMar>
+        </w:tblPrEx>
+        <w:tc>
+          <w:tcPr>
+            <w:tcW w:w="1559" w:type="dxa"/>
+            <w:vAlign w:val="center"/>
+          </w:tcPr>
+          <w:p>
+            <w:pPr>
+              <w:pStyle w:val="TextoNormal"/>
+              <w:ind w:left="33"/>
+            </w:pPr>
+            <w:r>
+              <w:rPr>
+                <w:b/>
+              </w:rPr>
+              <w:t>Prioridade</w:t>
+            </w:r>
+            <w:r>
+              <w:t>:</w:t>
+            </w:r>
+          </w:p>
+        </w:tc>
+        <w:tc>
+          <w:tcPr>
+            <w:tcW w:w="425" w:type="dxa"/>
+            <w:vAlign w:val="center"/>
+          </w:tcPr>
+          <w:p>
+            <w:pPr>
+              <w:spacing w:before="240" w:after="240"/>
+              <w:jc w:val="right"/>
+            </w:pPr>
+            <w:r>
+              <w:sym w:font="Wingdings" w:char="F0A8"/>
+            </w:r>
+          </w:p>
+        </w:tc>
+        <w:tc>
+          <w:tcPr>
+            <w:tcW w:w="1701" w:type="dxa"/>
+            <w:vAlign w:val="center"/>
+          </w:tcPr>
+          <w:p>
+            <w:pPr>
+              <w:pStyle w:val="TextoNormal"/>
+              <w:ind w:left="0"/>
+            </w:pPr>
+            <w:r>
+              <w:t>Essencial</w:t>
+            </w:r>
+          </w:p>
+        </w:tc>
+      </w:tr>
+    </w:tbl>
+    <w:p>
+      <w:pPr>
+        <w:pStyle w:val="Requisito"/>
+        <w:ind w:firstLine="708"/>
+      </w:pPr>
+      <w:r>
+        <w:t>[NF05</w:t>
+      </w:r>
+      <w:r>
+        <w:t>] &lt;</w:t>
+      </w:r>
+      <w:r>
+        <w:t>Troca de tela</w:t>
+      </w:r>
+      <w:r>
+        <w:t>&gt;</w:t>
+      </w:r>
+    </w:p>
+    <w:p>
+      <w:pPr>
+        <w:pStyle w:val="TextoNormal"/>
+        <w:ind w:left="708"/>
+      </w:pPr>
+      <w:r>
+        <w:t>&lt;</w:t>
+      </w:r>
+      <w:r>
+        <w:t>A troca de tela do sistema não deve durar mais que 3s</w:t>
+      </w:r>
+      <w:r>
+        <w:t>&gt;</w:t>
+      </w:r>
+    </w:p>
+    <w:tbl>
+      <w:tblPr>
+        <w:tblW w:w="0" w:type="auto"/>
+        <w:tblInd w:w="534" w:type="dxa"/>
+        <w:tblLayout w:type="fixed"/>
+        <w:tblLook w:val="0000" w:firstRow="0" w:lastRow="0" w:firstColumn="0" w:lastColumn="0" w:noHBand="0" w:noVBand="0"/>
+      </w:tblPr>
+      <w:tblGrid>
+        <w:gridCol w:w="1559"/>
+        <w:gridCol w:w="425"/>
+        <w:gridCol w:w="1701"/>
+      </w:tblGrid>
+      <w:tr>
+        <w:tblPrEx>
+          <w:tblCellMar>
+            <w:top w:w="0" w:type="dxa"/>
+            <w:bottom w:w="0" w:type="dxa"/>
+          </w:tblCellMar>
+        </w:tblPrEx>
+        <w:tc>
+          <w:tcPr>
+            <w:tcW w:w="1559" w:type="dxa"/>
+            <w:vAlign w:val="center"/>
+          </w:tcPr>
+          <w:p>
+            <w:pPr>
+              <w:pStyle w:val="TextoNormal"/>
+              <w:ind w:left="33"/>
+            </w:pPr>
+            <w:r>
+              <w:rPr>
+                <w:b/>
+              </w:rPr>
+              <w:t>Prioridade</w:t>
+            </w:r>
+            <w:r>
+              <w:t>:</w:t>
+            </w:r>
+          </w:p>
+        </w:tc>
+        <w:tc>
+          <w:tcPr>
+            <w:tcW w:w="425" w:type="dxa"/>
+            <w:vAlign w:val="center"/>
+          </w:tcPr>
+          <w:p>
+            <w:pPr>
+              <w:spacing w:before="240" w:after="240"/>
+              <w:jc w:val="right"/>
+            </w:pPr>
+            <w:r>
+              <w:sym w:font="Wingdings" w:char="F0A8"/>
+            </w:r>
+          </w:p>
+        </w:tc>
+        <w:tc>
+          <w:tcPr>
+            <w:tcW w:w="1701" w:type="dxa"/>
+            <w:vAlign w:val="center"/>
+          </w:tcPr>
+          <w:p>
+            <w:pPr>
+              <w:pStyle w:val="TextoNormal"/>
+              <w:ind w:left="0"/>
+            </w:pPr>
+            <w:r>
+              <w:t>Essencial</w:t>
+            </w:r>
+          </w:p>
+        </w:tc>
+        <w:bookmarkStart w:id="75" w:name="_GoBack"/>
+        <w:bookmarkEnd w:id="75"/>
+      </w:tr>
+    </w:tbl>
+    <w:p/>
+    <w:p>
+      <w:pPr>
+        <w:pStyle w:val="Ttulo2"/>
+        <w:ind w:firstLine="578"/>
+        <w:rPr>
+          <w:b/>
+        </w:rPr>
+      </w:pPr>
+      <w:r>
+        <w:rPr>
+          <w:b/>
+        </w:rPr>
+        <w:lastRenderedPageBreak/>
+        <w:t>Segurança</w:t>
+      </w:r>
+    </w:p>
+    <w:p>
+      <w:pPr>
+        <w:pStyle w:val="Requisito"/>
+        <w:ind w:firstLine="708"/>
+      </w:pPr>
+      <w:r>
+        <w:t>[NF06</w:t>
+      </w:r>
+      <w:r>
+        <w:t>] &lt;</w:t>
+      </w:r>
+      <w:r>
+        <w:t>Permissões de</w:t>
+      </w:r>
+      <w:r>
+        <w:t xml:space="preserve"> usuario</w:t>
+      </w:r>
+      <w:r>
+        <w:t>&gt;</w:t>
+      </w:r>
+    </w:p>
+    <w:p>
+      <w:pPr>
+        <w:pStyle w:val="TextoNormal"/>
+        <w:ind w:left="708"/>
+      </w:pPr>
+      <w:r>
+        <w:t>&lt;</w:t>
+      </w:r>
+      <w:r>
+        <w:t>O sistema deve verificar constantemente as permisões do usuario logado, para não haver inconsis</w:t>
+      </w:r>
+      <w:r>
+        <w:t>tê</w:t>
+      </w:r>
+      <w:r>
+        <w:t>ncia</w:t>
+      </w:r>
+      <w:r>
+        <w:t xml:space="preserve"> nas funcionalidades</w:t>
+      </w:r>
+      <w:r>
+        <w:t>&gt;</w:t>
+      </w:r>
+    </w:p>
+    <w:tbl>
+      <w:tblPr>
+        <w:tblW w:w="0" w:type="auto"/>
+        <w:tblInd w:w="534" w:type="dxa"/>
+        <w:tblLayout w:type="fixed"/>
+        <w:tblLook w:val="0000" w:firstRow="0" w:lastRow="0" w:firstColumn="0" w:lastColumn="0" w:noHBand="0" w:noVBand="0"/>
+      </w:tblPr>
+      <w:tblGrid>
+        <w:gridCol w:w="1559"/>
+        <w:gridCol w:w="425"/>
+        <w:gridCol w:w="1701"/>
+      </w:tblGrid>
+      <w:tr>
+        <w:tblPrEx>
+          <w:tblCellMar>
+            <w:top w:w="0" w:type="dxa"/>
+            <w:bottom w:w="0" w:type="dxa"/>
+          </w:tblCellMar>
+        </w:tblPrEx>
+        <w:tc>
+          <w:tcPr>
+            <w:tcW w:w="1559" w:type="dxa"/>
+            <w:vAlign w:val="center"/>
+          </w:tcPr>
+          <w:p>
+            <w:pPr>
+              <w:pStyle w:val="TextoNormal"/>
+              <w:ind w:left="33"/>
+            </w:pPr>
+            <w:r>
+              <w:rPr>
+                <w:b/>
+              </w:rPr>
+              <w:t>Prioridade</w:t>
+            </w:r>
+            <w:r>
+              <w:t>:</w:t>
+            </w:r>
+          </w:p>
+        </w:tc>
+        <w:tc>
+          <w:tcPr>
+            <w:tcW w:w="425" w:type="dxa"/>
+            <w:vAlign w:val="center"/>
+          </w:tcPr>
+          <w:p>
+            <w:pPr>
+              <w:spacing w:before="240" w:after="240"/>
+              <w:jc w:val="right"/>
+            </w:pPr>
+            <w:r>
+              <w:sym w:font="Wingdings" w:char="F0A8"/>
+            </w:r>
+          </w:p>
+        </w:tc>
+        <w:tc>
+          <w:tcPr>
+            <w:tcW w:w="1701" w:type="dxa"/>
+            <w:vAlign w:val="center"/>
+          </w:tcPr>
+          <w:p>
+            <w:pPr>
+              <w:pStyle w:val="TextoNormal"/>
+              <w:ind w:left="0"/>
+            </w:pPr>
+            <w:r>
+              <w:t>Essencial</w:t>
+            </w:r>
+          </w:p>
+        </w:tc>
+      </w:tr>
+    </w:tbl>
+    <w:p>
+      <w:pPr>
+        <w:pStyle w:val="Requisito"/>
+        <w:ind w:firstLine="708"/>
+      </w:pPr>
+      <w:r>
+        <w:t>[NF07</w:t>
+      </w:r>
+      <w:r>
+        <w:t>] &lt;</w:t>
+      </w:r>
+      <w:r>
+        <w:t>Criptografia de dados</w:t>
+      </w:r>
+      <w:r>
+        <w:t>&gt;</w:t>
+      </w:r>
+    </w:p>
+    <w:p>
+      <w:pPr>
+        <w:pStyle w:val="TextoNormal"/>
+        <w:ind w:left="708"/>
+      </w:pPr>
+      <w:r>
+        <w:t>&lt;</w:t>
+      </w:r>
+      <w:r>
+        <w:t>O sistema deverá criptografar todos os dados armazenados</w:t>
+      </w:r>
+      <w:r>
+        <w:t>&gt;</w:t>
+      </w:r>
+    </w:p>
+    <w:tbl>
+      <w:tblPr>
+        <w:tblW w:w="0" w:type="auto"/>
+        <w:tblInd w:w="534" w:type="dxa"/>
+        <w:tblLayout w:type="fixed"/>
+        <w:tblLook w:val="0000" w:firstRow="0" w:lastRow="0" w:firstColumn="0" w:lastColumn="0" w:noHBand="0" w:noVBand="0"/>
+      </w:tblPr>
+      <w:tblGrid>
+        <w:gridCol w:w="1559"/>
+        <w:gridCol w:w="425"/>
+        <w:gridCol w:w="1701"/>
+      </w:tblGrid>
+      <w:tr>
+        <w:tblPrEx>
+          <w:tblCellMar>
+            <w:top w:w="0" w:type="dxa"/>
+            <w:bottom w:w="0" w:type="dxa"/>
+          </w:tblCellMar>
+        </w:tblPrEx>
+        <w:tc>
+          <w:tcPr>
+            <w:tcW w:w="1559" w:type="dxa"/>
+            <w:vAlign w:val="center"/>
+          </w:tcPr>
+          <w:p>
+            <w:pPr>
+              <w:pStyle w:val="TextoNormal"/>
+              <w:ind w:left="33"/>
+            </w:pPr>
+            <w:r>
+              <w:rPr>
+                <w:b/>
+              </w:rPr>
+              <w:t>Prioridade</w:t>
+            </w:r>
+            <w:r>
+              <w:t>:</w:t>
+            </w:r>
+          </w:p>
+        </w:tc>
+        <w:tc>
+          <w:tcPr>
+            <w:tcW w:w="425" w:type="dxa"/>
+            <w:vAlign w:val="center"/>
+          </w:tcPr>
+          <w:p>
+            <w:pPr>
+              <w:spacing w:before="240" w:after="240"/>
+              <w:jc w:val="right"/>
+            </w:pPr>
+            <w:r>
+              <w:sym w:font="Wingdings" w:char="F0A8"/>
+            </w:r>
+          </w:p>
+        </w:tc>
+        <w:tc>
+          <w:tcPr>
+            <w:tcW w:w="1701" w:type="dxa"/>
+            <w:vAlign w:val="center"/>
+          </w:tcPr>
+          <w:p>
+            <w:pPr>
+              <w:pStyle w:val="TextoNormal"/>
+              <w:ind w:left="0"/>
+            </w:pPr>
+            <w:r>
+              <w:t>Essencial</w:t>
+            </w:r>
+          </w:p>
+        </w:tc>
+      </w:tr>
+    </w:tbl>
+    <w:p>
+      <w:pPr>
+        <w:pStyle w:val="Requisito"/>
+        <w:ind w:firstLine="708"/>
+      </w:pPr>
+      <w:r>
+        <w:t>[NF08</w:t>
+      </w:r>
+      <w:r>
+        <w:t>] &lt;</w:t>
+      </w:r>
+      <w:r>
+        <w:t xml:space="preserve">Verificação de logim </w:t>
+      </w:r>
+      <w:r>
+        <w:t>&gt;</w:t>
+      </w:r>
+    </w:p>
+    <w:p>
+      <w:pPr>
+        <w:pStyle w:val="TextoNormal"/>
+        <w:ind w:left="708"/>
+      </w:pPr>
+      <w:r>
+        <w:t xml:space="preserve">&lt;O sistema deverá </w:t>
+      </w:r>
+      <w:r>
+        <w:t>verificar se o usuario existe em seu banco de dados, caso não exista o sistema deve recusar o acesso a suas funcionalidades</w:t>
+      </w:r>
+      <w:r>
+        <w:t>&gt;</w:t>
+      </w:r>
+    </w:p>
+    <w:tbl>
+      <w:tblPr>
+        <w:tblW w:w="0" w:type="auto"/>
+        <w:tblInd w:w="534" w:type="dxa"/>
+        <w:tblLayout w:type="fixed"/>
+        <w:tblLook w:val="0000" w:firstRow="0" w:lastRow="0" w:firstColumn="0" w:lastColumn="0" w:noHBand="0" w:noVBand="0"/>
+      </w:tblPr>
+      <w:tblGrid>
+        <w:gridCol w:w="1559"/>
+        <w:gridCol w:w="425"/>
+        <w:gridCol w:w="1701"/>
+      </w:tblGrid>
+      <w:tr>
+        <w:tblPrEx>
+          <w:tblCellMar>
+            <w:top w:w="0" w:type="dxa"/>
+            <w:bottom w:w="0" w:type="dxa"/>
+          </w:tblCellMar>
+        </w:tblPrEx>
+        <w:tc>
+          <w:tcPr>
+            <w:tcW w:w="1559" w:type="dxa"/>
+            <w:vAlign w:val="center"/>
+          </w:tcPr>
+          <w:p>
+            <w:pPr>
+              <w:pStyle w:val="TextoNormal"/>
+              <w:ind w:left="33"/>
+            </w:pPr>
+            <w:r>
+              <w:rPr>
+                <w:b/>
+              </w:rPr>
+              <w:t>Prioridade</w:t>
+            </w:r>
+            <w:r>
+              <w:t>:</w:t>
+            </w:r>
+          </w:p>
+        </w:tc>
+        <w:tc>
+          <w:tcPr>
+            <w:tcW w:w="425" w:type="dxa"/>
+            <w:vAlign w:val="center"/>
+          </w:tcPr>
+          <w:p>
+            <w:pPr>
+              <w:spacing w:before="240" w:after="240"/>
+              <w:jc w:val="right"/>
+            </w:pPr>
+            <w:r>
+              <w:sym w:font="Wingdings" w:char="F0A8"/>
+            </w:r>
+          </w:p>
+        </w:tc>
+        <w:tc>
+          <w:tcPr>
+            <w:tcW w:w="1701" w:type="dxa"/>
+            <w:vAlign w:val="center"/>
+          </w:tcPr>
+          <w:p>
+            <w:pPr>
+              <w:pStyle w:val="TextoNormal"/>
+              <w:ind w:left="0"/>
+            </w:pPr>
+            <w:r>
+              <w:t>Essencial</w:t>
+            </w:r>
+          </w:p>
+        </w:tc>
+      </w:tr>
+    </w:tbl>
+    <w:p/>
+    <w:p>
+      <w:r>
+        <w:tab/>
+      </w:r>
+    </w:p>
+    <w:p/>
+    <w:p/>
+    <w:p/>
     <w:p>
       <w:pPr>
         <w:rPr>
@@ -5908,6 +7653,95 @@
     </w:lvl>
   </w:abstractNum>
   <w:abstractNum w:abstractNumId="15" w15:restartNumberingAfterBreak="0">
+    <w:nsid w:val="1E5256F2"/>
+    <w:multiLevelType w:val="hybridMultilevel"/>
+    <w:tmpl w:val="438A901C"/>
+    <w:lvl w:ilvl="0" w:tplc="E514D75A">
+      <w:start w:val="1"/>
+      <w:numFmt w:val="decimal"/>
+      <w:lvlText w:val="%1."/>
+      <w:lvlJc w:val="left"/>
+      <w:pPr>
+        <w:ind w:left="1428" w:hanging="360"/>
+      </w:pPr>
+      <w:rPr>
+        <w:rFonts w:hint="default"/>
+      </w:rPr>
+    </w:lvl>
+    <w:lvl w:ilvl="1" w:tplc="04160019" w:tentative="1">
+      <w:start w:val="1"/>
+      <w:numFmt w:val="lowerLetter"/>
+      <w:lvlText w:val="%2."/>
+      <w:lvlJc w:val="left"/>
+      <w:pPr>
+        <w:ind w:left="1440" w:hanging="360"/>
+      </w:pPr>
+    </w:lvl>
+    <w:lvl w:ilvl="2" w:tplc="0416001B" w:tentative="1">
+      <w:start w:val="1"/>
+      <w:numFmt w:val="lowerRoman"/>
+      <w:lvlText w:val="%3."/>
+      <w:lvlJc w:val="right"/>
+      <w:pPr>
+        <w:ind w:left="2160" w:hanging="180"/>
+      </w:pPr>
+    </w:lvl>
+    <w:lvl w:ilvl="3" w:tplc="0416000F" w:tentative="1">
+      <w:start w:val="1"/>
+      <w:numFmt w:val="decimal"/>
+      <w:lvlText w:val="%4."/>
+      <w:lvlJc w:val="left"/>
+      <w:pPr>
+        <w:ind w:left="2880" w:hanging="360"/>
+      </w:pPr>
+    </w:lvl>
+    <w:lvl w:ilvl="4" w:tplc="04160019" w:tentative="1">
+      <w:start w:val="1"/>
+      <w:numFmt w:val="lowerLetter"/>
+      <w:lvlText w:val="%5."/>
+      <w:lvlJc w:val="left"/>
+      <w:pPr>
+        <w:ind w:left="3600" w:hanging="360"/>
+      </w:pPr>
+    </w:lvl>
+    <w:lvl w:ilvl="5" w:tplc="0416001B" w:tentative="1">
+      <w:start w:val="1"/>
+      <w:numFmt w:val="lowerRoman"/>
+      <w:lvlText w:val="%6."/>
+      <w:lvlJc w:val="right"/>
+      <w:pPr>
+        <w:ind w:left="4320" w:hanging="180"/>
+      </w:pPr>
+    </w:lvl>
+    <w:lvl w:ilvl="6" w:tplc="0416000F" w:tentative="1">
+      <w:start w:val="1"/>
+      <w:numFmt w:val="decimal"/>
+      <w:lvlText w:val="%7."/>
+      <w:lvlJc w:val="left"/>
+      <w:pPr>
+        <w:ind w:left="5040" w:hanging="360"/>
+      </w:pPr>
+    </w:lvl>
+    <w:lvl w:ilvl="7" w:tplc="04160019" w:tentative="1">
+      <w:start w:val="1"/>
+      <w:numFmt w:val="lowerLetter"/>
+      <w:lvlText w:val="%8."/>
+      <w:lvlJc w:val="left"/>
+      <w:pPr>
+        <w:ind w:left="5760" w:hanging="360"/>
+      </w:pPr>
+    </w:lvl>
+    <w:lvl w:ilvl="8" w:tplc="0416001B" w:tentative="1">
+      <w:start w:val="1"/>
+      <w:numFmt w:val="lowerRoman"/>
+      <w:lvlText w:val="%9."/>
+      <w:lvlJc w:val="right"/>
+      <w:pPr>
+        <w:ind w:left="6480" w:hanging="180"/>
+      </w:pPr>
+    </w:lvl>
+  </w:abstractNum>
+  <w:abstractNum w:abstractNumId="16" w15:restartNumberingAfterBreak="0">
     <w:nsid w:val="1F7C0822"/>
     <w:multiLevelType w:val="hybridMultilevel"/>
     <w:tmpl w:val="3E243B1C"/>
@@ -5993,7 +7827,7 @@
       </w:pPr>
     </w:lvl>
   </w:abstractNum>
-  <w:abstractNum w:abstractNumId="16" w15:restartNumberingAfterBreak="0">
+  <w:abstractNum w:abstractNumId="17" w15:restartNumberingAfterBreak="0">
     <w:nsid w:val="22AD0156"/>
     <w:multiLevelType w:val="multilevel"/>
     <w:tmpl w:val="44CEFE9A"/>
@@ -6114,7 +7948,7 @@
       </w:rPr>
     </w:lvl>
   </w:abstractNum>
-  <w:abstractNum w:abstractNumId="17" w15:restartNumberingAfterBreak="0">
+  <w:abstractNum w:abstractNumId="18" w15:restartNumberingAfterBreak="0">
     <w:nsid w:val="233B3450"/>
     <w:multiLevelType w:val="hybridMultilevel"/>
     <w:tmpl w:val="81BECC54"/>
@@ -6203,7 +8037,7 @@
       </w:pPr>
     </w:lvl>
   </w:abstractNum>
-  <w:abstractNum w:abstractNumId="18" w15:restartNumberingAfterBreak="0">
+  <w:abstractNum w:abstractNumId="19" w15:restartNumberingAfterBreak="0">
     <w:nsid w:val="26194AAE"/>
     <w:multiLevelType w:val="hybridMultilevel"/>
     <w:tmpl w:val="BF56CBEC"/>
@@ -6292,7 +8126,7 @@
       </w:pPr>
     </w:lvl>
   </w:abstractNum>
-  <w:abstractNum w:abstractNumId="19" w15:restartNumberingAfterBreak="0">
+  <w:abstractNum w:abstractNumId="20" w15:restartNumberingAfterBreak="0">
     <w:nsid w:val="261A5C60"/>
     <w:multiLevelType w:val="hybridMultilevel"/>
     <w:tmpl w:val="1D2EF0AA"/>
@@ -6383,7 +8217,7 @@
       </w:pPr>
     </w:lvl>
   </w:abstractNum>
-  <w:abstractNum w:abstractNumId="20" w15:restartNumberingAfterBreak="0">
+  <w:abstractNum w:abstractNumId="21" w15:restartNumberingAfterBreak="0">
     <w:nsid w:val="2671071B"/>
     <w:multiLevelType w:val="hybridMultilevel"/>
     <w:tmpl w:val="802806D4"/>
@@ -6469,7 +8303,7 @@
       </w:pPr>
     </w:lvl>
   </w:abstractNum>
-  <w:abstractNum w:abstractNumId="21" w15:restartNumberingAfterBreak="0">
+  <w:abstractNum w:abstractNumId="22" w15:restartNumberingAfterBreak="0">
     <w:nsid w:val="28A44738"/>
     <w:multiLevelType w:val="hybridMultilevel"/>
     <w:tmpl w:val="BF56CBEC"/>
@@ -6558,7 +8392,7 @@
       </w:pPr>
     </w:lvl>
   </w:abstractNum>
-  <w:abstractNum w:abstractNumId="22" w15:restartNumberingAfterBreak="0">
+  <w:abstractNum w:abstractNumId="23" w15:restartNumberingAfterBreak="0">
     <w:nsid w:val="29C2350C"/>
     <w:multiLevelType w:val="hybridMultilevel"/>
     <w:tmpl w:val="8ED4BEF0"/>
@@ -6647,7 +8481,96 @@
       </w:pPr>
     </w:lvl>
   </w:abstractNum>
-  <w:abstractNum w:abstractNumId="23" w15:restartNumberingAfterBreak="0">
+  <w:abstractNum w:abstractNumId="24" w15:restartNumberingAfterBreak="0">
+    <w:nsid w:val="2C1555F3"/>
+    <w:multiLevelType w:val="hybridMultilevel"/>
+    <w:tmpl w:val="438A901C"/>
+    <w:lvl w:ilvl="0" w:tplc="E514D75A">
+      <w:start w:val="1"/>
+      <w:numFmt w:val="decimal"/>
+      <w:lvlText w:val="%1."/>
+      <w:lvlJc w:val="left"/>
+      <w:pPr>
+        <w:ind w:left="1428" w:hanging="360"/>
+      </w:pPr>
+      <w:rPr>
+        <w:rFonts w:hint="default"/>
+      </w:rPr>
+    </w:lvl>
+    <w:lvl w:ilvl="1" w:tplc="04160019" w:tentative="1">
+      <w:start w:val="1"/>
+      <w:numFmt w:val="lowerLetter"/>
+      <w:lvlText w:val="%2."/>
+      <w:lvlJc w:val="left"/>
+      <w:pPr>
+        <w:ind w:left="1440" w:hanging="360"/>
+      </w:pPr>
+    </w:lvl>
+    <w:lvl w:ilvl="2" w:tplc="0416001B" w:tentative="1">
+      <w:start w:val="1"/>
+      <w:numFmt w:val="lowerRoman"/>
+      <w:lvlText w:val="%3."/>
+      <w:lvlJc w:val="right"/>
+      <w:pPr>
+        <w:ind w:left="2160" w:hanging="180"/>
+      </w:pPr>
+    </w:lvl>
+    <w:lvl w:ilvl="3" w:tplc="0416000F" w:tentative="1">
+      <w:start w:val="1"/>
+      <w:numFmt w:val="decimal"/>
+      <w:lvlText w:val="%4."/>
+      <w:lvlJc w:val="left"/>
+      <w:pPr>
+        <w:ind w:left="2880" w:hanging="360"/>
+      </w:pPr>
+    </w:lvl>
+    <w:lvl w:ilvl="4" w:tplc="04160019" w:tentative="1">
+      <w:start w:val="1"/>
+      <w:numFmt w:val="lowerLetter"/>
+      <w:lvlText w:val="%5."/>
+      <w:lvlJc w:val="left"/>
+      <w:pPr>
+        <w:ind w:left="3600" w:hanging="360"/>
+      </w:pPr>
+    </w:lvl>
+    <w:lvl w:ilvl="5" w:tplc="0416001B" w:tentative="1">
+      <w:start w:val="1"/>
+      <w:numFmt w:val="lowerRoman"/>
+      <w:lvlText w:val="%6."/>
+      <w:lvlJc w:val="right"/>
+      <w:pPr>
+        <w:ind w:left="4320" w:hanging="180"/>
+      </w:pPr>
+    </w:lvl>
+    <w:lvl w:ilvl="6" w:tplc="0416000F" w:tentative="1">
+      <w:start w:val="1"/>
+      <w:numFmt w:val="decimal"/>
+      <w:lvlText w:val="%7."/>
+      <w:lvlJc w:val="left"/>
+      <w:pPr>
+        <w:ind w:left="5040" w:hanging="360"/>
+      </w:pPr>
+    </w:lvl>
+    <w:lvl w:ilvl="7" w:tplc="04160019" w:tentative="1">
+      <w:start w:val="1"/>
+      <w:numFmt w:val="lowerLetter"/>
+      <w:lvlText w:val="%8."/>
+      <w:lvlJc w:val="left"/>
+      <w:pPr>
+        <w:ind w:left="5760" w:hanging="360"/>
+      </w:pPr>
+    </w:lvl>
+    <w:lvl w:ilvl="8" w:tplc="0416001B" w:tentative="1">
+      <w:start w:val="1"/>
+      <w:numFmt w:val="lowerRoman"/>
+      <w:lvlText w:val="%9."/>
+      <w:lvlJc w:val="right"/>
+      <w:pPr>
+        <w:ind w:left="6480" w:hanging="180"/>
+      </w:pPr>
+    </w:lvl>
+  </w:abstractNum>
+  <w:abstractNum w:abstractNumId="25" w15:restartNumberingAfterBreak="0">
     <w:nsid w:val="2CCF472E"/>
     <w:multiLevelType w:val="hybridMultilevel"/>
     <w:tmpl w:val="0BC61212"/>
@@ -6738,7 +8661,7 @@
       </w:pPr>
     </w:lvl>
   </w:abstractNum>
-  <w:abstractNum w:abstractNumId="24" w15:restartNumberingAfterBreak="0">
+  <w:abstractNum w:abstractNumId="26" w15:restartNumberingAfterBreak="0">
     <w:nsid w:val="2D903042"/>
     <w:multiLevelType w:val="hybridMultilevel"/>
     <w:tmpl w:val="36945A92"/>
@@ -6851,7 +8774,96 @@
       </w:rPr>
     </w:lvl>
   </w:abstractNum>
-  <w:abstractNum w:abstractNumId="25" w15:restartNumberingAfterBreak="0">
+  <w:abstractNum w:abstractNumId="27" w15:restartNumberingAfterBreak="0">
+    <w:nsid w:val="35F64E1F"/>
+    <w:multiLevelType w:val="hybridMultilevel"/>
+    <w:tmpl w:val="438A901C"/>
+    <w:lvl w:ilvl="0" w:tplc="E514D75A">
+      <w:start w:val="1"/>
+      <w:numFmt w:val="decimal"/>
+      <w:lvlText w:val="%1."/>
+      <w:lvlJc w:val="left"/>
+      <w:pPr>
+        <w:ind w:left="1428" w:hanging="360"/>
+      </w:pPr>
+      <w:rPr>
+        <w:rFonts w:hint="default"/>
+      </w:rPr>
+    </w:lvl>
+    <w:lvl w:ilvl="1" w:tplc="04160019" w:tentative="1">
+      <w:start w:val="1"/>
+      <w:numFmt w:val="lowerLetter"/>
+      <w:lvlText w:val="%2."/>
+      <w:lvlJc w:val="left"/>
+      <w:pPr>
+        <w:ind w:left="1440" w:hanging="360"/>
+      </w:pPr>
+    </w:lvl>
+    <w:lvl w:ilvl="2" w:tplc="0416001B" w:tentative="1">
+      <w:start w:val="1"/>
+      <w:numFmt w:val="lowerRoman"/>
+      <w:lvlText w:val="%3."/>
+      <w:lvlJc w:val="right"/>
+      <w:pPr>
+        <w:ind w:left="2160" w:hanging="180"/>
+      </w:pPr>
+    </w:lvl>
+    <w:lvl w:ilvl="3" w:tplc="0416000F" w:tentative="1">
+      <w:start w:val="1"/>
+      <w:numFmt w:val="decimal"/>
+      <w:lvlText w:val="%4."/>
+      <w:lvlJc w:val="left"/>
+      <w:pPr>
+        <w:ind w:left="2880" w:hanging="360"/>
+      </w:pPr>
+    </w:lvl>
+    <w:lvl w:ilvl="4" w:tplc="04160019" w:tentative="1">
+      <w:start w:val="1"/>
+      <w:numFmt w:val="lowerLetter"/>
+      <w:lvlText w:val="%5."/>
+      <w:lvlJc w:val="left"/>
+      <w:pPr>
+        <w:ind w:left="3600" w:hanging="360"/>
+      </w:pPr>
+    </w:lvl>
+    <w:lvl w:ilvl="5" w:tplc="0416001B" w:tentative="1">
+      <w:start w:val="1"/>
+      <w:numFmt w:val="lowerRoman"/>
+      <w:lvlText w:val="%6."/>
+      <w:lvlJc w:val="right"/>
+      <w:pPr>
+        <w:ind w:left="4320" w:hanging="180"/>
+      </w:pPr>
+    </w:lvl>
+    <w:lvl w:ilvl="6" w:tplc="0416000F" w:tentative="1">
+      <w:start w:val="1"/>
+      <w:numFmt w:val="decimal"/>
+      <w:lvlText w:val="%7."/>
+      <w:lvlJc w:val="left"/>
+      <w:pPr>
+        <w:ind w:left="5040" w:hanging="360"/>
+      </w:pPr>
+    </w:lvl>
+    <w:lvl w:ilvl="7" w:tplc="04160019" w:tentative="1">
+      <w:start w:val="1"/>
+      <w:numFmt w:val="lowerLetter"/>
+      <w:lvlText w:val="%8."/>
+      <w:lvlJc w:val="left"/>
+      <w:pPr>
+        <w:ind w:left="5760" w:hanging="360"/>
+      </w:pPr>
+    </w:lvl>
+    <w:lvl w:ilvl="8" w:tplc="0416001B" w:tentative="1">
+      <w:start w:val="1"/>
+      <w:numFmt w:val="lowerRoman"/>
+      <w:lvlText w:val="%9."/>
+      <w:lvlJc w:val="right"/>
+      <w:pPr>
+        <w:ind w:left="6480" w:hanging="180"/>
+      </w:pPr>
+    </w:lvl>
+  </w:abstractNum>
+  <w:abstractNum w:abstractNumId="28" w15:restartNumberingAfterBreak="0">
     <w:nsid w:val="371031E8"/>
     <w:multiLevelType w:val="hybridMultilevel"/>
     <w:tmpl w:val="E2D21554"/>
@@ -6942,7 +8954,7 @@
       </w:pPr>
     </w:lvl>
   </w:abstractNum>
-  <w:abstractNum w:abstractNumId="26" w15:restartNumberingAfterBreak="0">
+  <w:abstractNum w:abstractNumId="29" w15:restartNumberingAfterBreak="0">
     <w:nsid w:val="37D5253A"/>
     <w:multiLevelType w:val="hybridMultilevel"/>
     <w:tmpl w:val="BF56CBEC"/>
@@ -7031,7 +9043,7 @@
       </w:pPr>
     </w:lvl>
   </w:abstractNum>
-  <w:abstractNum w:abstractNumId="27" w15:restartNumberingAfterBreak="0">
+  <w:abstractNum w:abstractNumId="30" w15:restartNumberingAfterBreak="0">
     <w:nsid w:val="3B9A3E31"/>
     <w:multiLevelType w:val="hybridMultilevel"/>
     <w:tmpl w:val="17DA6922"/>
@@ -7117,7 +9129,7 @@
       </w:pPr>
     </w:lvl>
   </w:abstractNum>
-  <w:abstractNum w:abstractNumId="28" w15:restartNumberingAfterBreak="0">
+  <w:abstractNum w:abstractNumId="31" w15:restartNumberingAfterBreak="0">
     <w:nsid w:val="3ED47DF0"/>
     <w:multiLevelType w:val="hybridMultilevel"/>
     <w:tmpl w:val="5D18F77A"/>
@@ -7208,7 +9220,7 @@
       </w:pPr>
     </w:lvl>
   </w:abstractNum>
-  <w:abstractNum w:abstractNumId="29" w15:restartNumberingAfterBreak="0">
+  <w:abstractNum w:abstractNumId="32" w15:restartNumberingAfterBreak="0">
     <w:nsid w:val="3FED394E"/>
     <w:multiLevelType w:val="hybridMultilevel"/>
     <w:tmpl w:val="2410FDC8"/>
@@ -7297,7 +9309,185 @@
       </w:pPr>
     </w:lvl>
   </w:abstractNum>
-  <w:abstractNum w:abstractNumId="30" w15:restartNumberingAfterBreak="0">
+  <w:abstractNum w:abstractNumId="33" w15:restartNumberingAfterBreak="0">
+    <w:nsid w:val="43677B1D"/>
+    <w:multiLevelType w:val="hybridMultilevel"/>
+    <w:tmpl w:val="438A901C"/>
+    <w:lvl w:ilvl="0" w:tplc="E514D75A">
+      <w:start w:val="1"/>
+      <w:numFmt w:val="decimal"/>
+      <w:lvlText w:val="%1."/>
+      <w:lvlJc w:val="left"/>
+      <w:pPr>
+        <w:ind w:left="1428" w:hanging="360"/>
+      </w:pPr>
+      <w:rPr>
+        <w:rFonts w:hint="default"/>
+      </w:rPr>
+    </w:lvl>
+    <w:lvl w:ilvl="1" w:tplc="04160019" w:tentative="1">
+      <w:start w:val="1"/>
+      <w:numFmt w:val="lowerLetter"/>
+      <w:lvlText w:val="%2."/>
+      <w:lvlJc w:val="left"/>
+      <w:pPr>
+        <w:ind w:left="1440" w:hanging="360"/>
+      </w:pPr>
+    </w:lvl>
+    <w:lvl w:ilvl="2" w:tplc="0416001B" w:tentative="1">
+      <w:start w:val="1"/>
+      <w:numFmt w:val="lowerRoman"/>
+      <w:lvlText w:val="%3."/>
+      <w:lvlJc w:val="right"/>
+      <w:pPr>
+        <w:ind w:left="2160" w:hanging="180"/>
+      </w:pPr>
+    </w:lvl>
+    <w:lvl w:ilvl="3" w:tplc="0416000F" w:tentative="1">
+      <w:start w:val="1"/>
+      <w:numFmt w:val="decimal"/>
+      <w:lvlText w:val="%4."/>
+      <w:lvlJc w:val="left"/>
+      <w:pPr>
+        <w:ind w:left="2880" w:hanging="360"/>
+      </w:pPr>
+    </w:lvl>
+    <w:lvl w:ilvl="4" w:tplc="04160019" w:tentative="1">
+      <w:start w:val="1"/>
+      <w:numFmt w:val="lowerLetter"/>
+      <w:lvlText w:val="%5."/>
+      <w:lvlJc w:val="left"/>
+      <w:pPr>
+        <w:ind w:left="3600" w:hanging="360"/>
+      </w:pPr>
+    </w:lvl>
+    <w:lvl w:ilvl="5" w:tplc="0416001B" w:tentative="1">
+      <w:start w:val="1"/>
+      <w:numFmt w:val="lowerRoman"/>
+      <w:lvlText w:val="%6."/>
+      <w:lvlJc w:val="right"/>
+      <w:pPr>
+        <w:ind w:left="4320" w:hanging="180"/>
+      </w:pPr>
+    </w:lvl>
+    <w:lvl w:ilvl="6" w:tplc="0416000F" w:tentative="1">
+      <w:start w:val="1"/>
+      <w:numFmt w:val="decimal"/>
+      <w:lvlText w:val="%7."/>
+      <w:lvlJc w:val="left"/>
+      <w:pPr>
+        <w:ind w:left="5040" w:hanging="360"/>
+      </w:pPr>
+    </w:lvl>
+    <w:lvl w:ilvl="7" w:tplc="04160019" w:tentative="1">
+      <w:start w:val="1"/>
+      <w:numFmt w:val="lowerLetter"/>
+      <w:lvlText w:val="%8."/>
+      <w:lvlJc w:val="left"/>
+      <w:pPr>
+        <w:ind w:left="5760" w:hanging="360"/>
+      </w:pPr>
+    </w:lvl>
+    <w:lvl w:ilvl="8" w:tplc="0416001B" w:tentative="1">
+      <w:start w:val="1"/>
+      <w:numFmt w:val="lowerRoman"/>
+      <w:lvlText w:val="%9."/>
+      <w:lvlJc w:val="right"/>
+      <w:pPr>
+        <w:ind w:left="6480" w:hanging="180"/>
+      </w:pPr>
+    </w:lvl>
+  </w:abstractNum>
+  <w:abstractNum w:abstractNumId="34" w15:restartNumberingAfterBreak="0">
+    <w:nsid w:val="44FC2EE6"/>
+    <w:multiLevelType w:val="hybridMultilevel"/>
+    <w:tmpl w:val="438A901C"/>
+    <w:lvl w:ilvl="0" w:tplc="E514D75A">
+      <w:start w:val="1"/>
+      <w:numFmt w:val="decimal"/>
+      <w:lvlText w:val="%1."/>
+      <w:lvlJc w:val="left"/>
+      <w:pPr>
+        <w:ind w:left="1428" w:hanging="360"/>
+      </w:pPr>
+      <w:rPr>
+        <w:rFonts w:hint="default"/>
+      </w:rPr>
+    </w:lvl>
+    <w:lvl w:ilvl="1" w:tplc="04160019" w:tentative="1">
+      <w:start w:val="1"/>
+      <w:numFmt w:val="lowerLetter"/>
+      <w:lvlText w:val="%2."/>
+      <w:lvlJc w:val="left"/>
+      <w:pPr>
+        <w:ind w:left="1440" w:hanging="360"/>
+      </w:pPr>
+    </w:lvl>
+    <w:lvl w:ilvl="2" w:tplc="0416001B" w:tentative="1">
+      <w:start w:val="1"/>
+      <w:numFmt w:val="lowerRoman"/>
+      <w:lvlText w:val="%3."/>
+      <w:lvlJc w:val="right"/>
+      <w:pPr>
+        <w:ind w:left="2160" w:hanging="180"/>
+      </w:pPr>
+    </w:lvl>
+    <w:lvl w:ilvl="3" w:tplc="0416000F" w:tentative="1">
+      <w:start w:val="1"/>
+      <w:numFmt w:val="decimal"/>
+      <w:lvlText w:val="%4."/>
+      <w:lvlJc w:val="left"/>
+      <w:pPr>
+        <w:ind w:left="2880" w:hanging="360"/>
+      </w:pPr>
+    </w:lvl>
+    <w:lvl w:ilvl="4" w:tplc="04160019" w:tentative="1">
+      <w:start w:val="1"/>
+      <w:numFmt w:val="lowerLetter"/>
+      <w:lvlText w:val="%5."/>
+      <w:lvlJc w:val="left"/>
+      <w:pPr>
+        <w:ind w:left="3600" w:hanging="360"/>
+      </w:pPr>
+    </w:lvl>
+    <w:lvl w:ilvl="5" w:tplc="0416001B" w:tentative="1">
+      <w:start w:val="1"/>
+      <w:numFmt w:val="lowerRoman"/>
+      <w:lvlText w:val="%6."/>
+      <w:lvlJc w:val="right"/>
+      <w:pPr>
+        <w:ind w:left="4320" w:hanging="180"/>
+      </w:pPr>
+    </w:lvl>
+    <w:lvl w:ilvl="6" w:tplc="0416000F" w:tentative="1">
+      <w:start w:val="1"/>
+      <w:numFmt w:val="decimal"/>
+      <w:lvlText w:val="%7."/>
+      <w:lvlJc w:val="left"/>
+      <w:pPr>
+        <w:ind w:left="5040" w:hanging="360"/>
+      </w:pPr>
+    </w:lvl>
+    <w:lvl w:ilvl="7" w:tplc="04160019" w:tentative="1">
+      <w:start w:val="1"/>
+      <w:numFmt w:val="lowerLetter"/>
+      <w:lvlText w:val="%8."/>
+      <w:lvlJc w:val="left"/>
+      <w:pPr>
+        <w:ind w:left="5760" w:hanging="360"/>
+      </w:pPr>
+    </w:lvl>
+    <w:lvl w:ilvl="8" w:tplc="0416001B" w:tentative="1">
+      <w:start w:val="1"/>
+      <w:numFmt w:val="lowerRoman"/>
+      <w:lvlText w:val="%9."/>
+      <w:lvlJc w:val="right"/>
+      <w:pPr>
+        <w:ind w:left="6480" w:hanging="180"/>
+      </w:pPr>
+    </w:lvl>
+  </w:abstractNum>
+  <w:abstractNum w:abstractNumId="35" w15:restartNumberingAfterBreak="0">
     <w:nsid w:val="4B927418"/>
     <w:multiLevelType w:val="singleLevel"/>
     <w:tmpl w:val="0C090001"/>
@@ -7317,7 +9507,7 @@
       </w:rPr>
     </w:lvl>
   </w:abstractNum>
-  <w:abstractNum w:abstractNumId="31" w15:restartNumberingAfterBreak="0">
+  <w:abstractNum w:abstractNumId="36" w15:restartNumberingAfterBreak="0">
     <w:nsid w:val="4F037502"/>
     <w:multiLevelType w:val="hybridMultilevel"/>
     <w:tmpl w:val="B192B554"/>
@@ -7406,7 +9596,7 @@
       </w:pPr>
     </w:lvl>
   </w:abstractNum>
-  <w:abstractNum w:abstractNumId="32" w15:restartNumberingAfterBreak="0">
+  <w:abstractNum w:abstractNumId="37" w15:restartNumberingAfterBreak="0">
     <w:nsid w:val="54545BBF"/>
     <w:multiLevelType w:val="hybridMultilevel"/>
     <w:tmpl w:val="E3826EF6"/>
@@ -7497,7 +9687,7 @@
       </w:pPr>
     </w:lvl>
   </w:abstractNum>
-  <w:abstractNum w:abstractNumId="33" w15:restartNumberingAfterBreak="0">
+  <w:abstractNum w:abstractNumId="38" w15:restartNumberingAfterBreak="0">
     <w:nsid w:val="58016745"/>
     <w:multiLevelType w:val="hybridMultilevel"/>
     <w:tmpl w:val="BF56CBEC"/>
@@ -7586,7 +9776,7 @@
       </w:pPr>
     </w:lvl>
   </w:abstractNum>
-  <w:abstractNum w:abstractNumId="34" w15:restartNumberingAfterBreak="0">
+  <w:abstractNum w:abstractNumId="39" w15:restartNumberingAfterBreak="0">
     <w:nsid w:val="5CCC394D"/>
     <w:multiLevelType w:val="hybridMultilevel"/>
     <w:tmpl w:val="BF56CBEC"/>
@@ -7675,7 +9865,7 @@
       </w:pPr>
     </w:lvl>
   </w:abstractNum>
-  <w:abstractNum w:abstractNumId="35" w15:restartNumberingAfterBreak="0">
+  <w:abstractNum w:abstractNumId="40" w15:restartNumberingAfterBreak="0">
     <w:nsid w:val="6477704A"/>
     <w:multiLevelType w:val="hybridMultilevel"/>
     <w:tmpl w:val="41ACB404"/>
@@ -7761,7 +9951,7 @@
       </w:pPr>
     </w:lvl>
   </w:abstractNum>
-  <w:abstractNum w:abstractNumId="36" w15:restartNumberingAfterBreak="0">
+  <w:abstractNum w:abstractNumId="41" w15:restartNumberingAfterBreak="0">
     <w:nsid w:val="670D2C18"/>
     <w:multiLevelType w:val="hybridMultilevel"/>
     <w:tmpl w:val="9C6C40A6"/>
@@ -7850,7 +10040,7 @@
       </w:pPr>
     </w:lvl>
   </w:abstractNum>
-  <w:abstractNum w:abstractNumId="37" w15:restartNumberingAfterBreak="0">
+  <w:abstractNum w:abstractNumId="42" w15:restartNumberingAfterBreak="0">
     <w:nsid w:val="68640829"/>
     <w:multiLevelType w:val="hybridMultilevel"/>
     <w:tmpl w:val="BF56CBEC"/>
@@ -7939,7 +10129,7 @@
       </w:pPr>
     </w:lvl>
   </w:abstractNum>
-  <w:abstractNum w:abstractNumId="38" w15:restartNumberingAfterBreak="0">
+  <w:abstractNum w:abstractNumId="43" w15:restartNumberingAfterBreak="0">
     <w:nsid w:val="68BB0CCE"/>
     <w:multiLevelType w:val="hybridMultilevel"/>
     <w:tmpl w:val="BB68084C"/>
@@ -8030,7 +10220,7 @@
       </w:pPr>
     </w:lvl>
   </w:abstractNum>
-  <w:abstractNum w:abstractNumId="39" w15:restartNumberingAfterBreak="0">
+  <w:abstractNum w:abstractNumId="44" w15:restartNumberingAfterBreak="0">
     <w:nsid w:val="709D1885"/>
     <w:multiLevelType w:val="hybridMultilevel"/>
     <w:tmpl w:val="BE240924"/>
@@ -8121,7 +10311,7 @@
       </w:pPr>
     </w:lvl>
   </w:abstractNum>
-  <w:abstractNum w:abstractNumId="40" w15:restartNumberingAfterBreak="0">
+  <w:abstractNum w:abstractNumId="45" w15:restartNumberingAfterBreak="0">
     <w:nsid w:val="730F5402"/>
     <w:multiLevelType w:val="hybridMultilevel"/>
     <w:tmpl w:val="0A942066"/>
@@ -8207,7 +10397,7 @@
       </w:pPr>
     </w:lvl>
   </w:abstractNum>
-  <w:abstractNum w:abstractNumId="41" w15:restartNumberingAfterBreak="0">
+  <w:abstractNum w:abstractNumId="46" w15:restartNumberingAfterBreak="0">
     <w:nsid w:val="793250F4"/>
     <w:multiLevelType w:val="hybridMultilevel"/>
     <w:tmpl w:val="EA427438"/>
@@ -8296,7 +10486,7 @@
       </w:pPr>
     </w:lvl>
   </w:abstractNum>
-  <w:abstractNum w:abstractNumId="42" w15:restartNumberingAfterBreak="0">
+  <w:abstractNum w:abstractNumId="47" w15:restartNumberingAfterBreak="0">
     <w:nsid w:val="79BB3ABF"/>
     <w:multiLevelType w:val="hybridMultilevel"/>
     <w:tmpl w:val="BF56CBEC"/>
@@ -8385,7 +10575,7 @@
       </w:pPr>
     </w:lvl>
   </w:abstractNum>
-  <w:abstractNum w:abstractNumId="43" w15:restartNumberingAfterBreak="0">
+  <w:abstractNum w:abstractNumId="48" w15:restartNumberingAfterBreak="0">
     <w:nsid w:val="7A251E24"/>
     <w:multiLevelType w:val="hybridMultilevel"/>
     <w:tmpl w:val="438A901C"/>
@@ -8474,7 +10664,7 @@
       </w:pPr>
     </w:lvl>
   </w:abstractNum>
-  <w:abstractNum w:abstractNumId="44" w15:restartNumberingAfterBreak="0">
+  <w:abstractNum w:abstractNumId="49" w15:restartNumberingAfterBreak="0">
     <w:nsid w:val="7BEC5585"/>
     <w:multiLevelType w:val="hybridMultilevel"/>
     <w:tmpl w:val="BF56CBEC"/>
@@ -8564,109 +10754,109 @@
     </w:lvl>
   </w:abstractNum>
   <w:num w:numId="1">
-    <w:abstractNumId w:val="25"/>
+    <w:abstractNumId w:val="28"/>
   </w:num>
   <w:num w:numId="2">
-    <w:abstractNumId w:val="38"/>
+    <w:abstractNumId w:val="43"/>
   </w:num>
   <w:num w:numId="3">
     <w:abstractNumId w:val="8"/>
   </w:num>
   <w:num w:numId="4">
-    <w:abstractNumId w:val="24"/>
+    <w:abstractNumId w:val="26"/>
   </w:num>
   <w:num w:numId="5">
-    <w:abstractNumId w:val="31"/>
+    <w:abstractNumId w:val="36"/>
   </w:num>
   <w:num w:numId="6">
-    <w:abstractNumId w:val="16"/>
+    <w:abstractNumId w:val="17"/>
   </w:num>
   <w:num w:numId="7">
-    <w:abstractNumId w:val="17"/>
+    <w:abstractNumId w:val="18"/>
   </w:num>
   <w:num w:numId="8">
     <w:abstractNumId w:val="7"/>
   </w:num>
   <w:num w:numId="9">
-    <w:abstractNumId w:val="29"/>
+    <w:abstractNumId w:val="32"/>
   </w:num>
   <w:num w:numId="10">
-    <w:abstractNumId w:val="22"/>
+    <w:abstractNumId w:val="23"/>
   </w:num>
   <w:num w:numId="11">
-    <w:abstractNumId w:val="19"/>
+    <w:abstractNumId w:val="20"/>
   </w:num>
   <w:num w:numId="12">
-    <w:abstractNumId w:val="32"/>
+    <w:abstractNumId w:val="37"/>
   </w:num>
   <w:num w:numId="13">
-    <w:abstractNumId w:val="28"/>
+    <w:abstractNumId w:val="31"/>
   </w:num>
   <w:num w:numId="14">
-    <w:abstractNumId w:val="23"/>
+    <w:abstractNumId w:val="25"/>
   </w:num>
   <w:num w:numId="15">
-    <w:abstractNumId w:val="39"/>
+    <w:abstractNumId w:val="44"/>
   </w:num>
   <w:num w:numId="16">
     <w:abstractNumId w:val="4"/>
   </w:num>
   <w:num w:numId="17">
-    <w:abstractNumId w:val="15"/>
+    <w:abstractNumId w:val="16"/>
   </w:num>
   <w:num w:numId="18">
-    <w:abstractNumId w:val="20"/>
+    <w:abstractNumId w:val="21"/>
   </w:num>
   <w:num w:numId="19">
-    <w:abstractNumId w:val="40"/>
+    <w:abstractNumId w:val="45"/>
   </w:num>
   <w:num w:numId="20">
-    <w:abstractNumId w:val="35"/>
+    <w:abstractNumId w:val="40"/>
   </w:num>
   <w:num w:numId="21">
     <w:abstractNumId w:val="1"/>
   </w:num>
   <w:num w:numId="22">
-    <w:abstractNumId w:val="27"/>
+    <w:abstractNumId w:val="30"/>
   </w:num>
   <w:num w:numId="23">
-    <w:abstractNumId w:val="30"/>
+    <w:abstractNumId w:val="35"/>
   </w:num>
   <w:num w:numId="24">
-    <w:abstractNumId w:val="36"/>
+    <w:abstractNumId w:val="41"/>
   </w:num>
   <w:num w:numId="25">
     <w:abstractNumId w:val="6"/>
   </w:num>
   <w:num w:numId="26">
-    <w:abstractNumId w:val="26"/>
+    <w:abstractNumId w:val="29"/>
   </w:num>
   <w:num w:numId="27">
     <w:abstractNumId w:val="14"/>
   </w:num>
   <w:num w:numId="28">
-    <w:abstractNumId w:val="34"/>
+    <w:abstractNumId w:val="39"/>
   </w:num>
   <w:num w:numId="29">
-    <w:abstractNumId w:val="37"/>
+    <w:abstractNumId w:val="42"/>
   </w:num>
   <w:num w:numId="30">
     <w:abstractNumId w:val="0"/>
   </w:num>
   <w:num w:numId="31">
-    <w:abstractNumId w:val="41"/>
+    <w:abstractNumId w:val="46"/>
   </w:num>
   <w:num w:numId="32">
     <w:abstractNumId w:val="3"/>
   </w:num>
   <w:num w:numId="33">
-    <w:abstractNumId w:val="18"/>
+    <w:abstractNumId w:val="19"/>
   </w:num>
   <w:num w:numId="34">
     <w:abstractNumId w:val="5"/>
   </w:num>
   <w:num w:numId="35">
-    <w:abstractNumId w:val="21"/>
+    <w:abstractNumId w:val="22"/>
   </w:num>
   <w:num w:numId="36">
     <w:abstractNumId w:val="2"/>
@@ -8675,10 +10865,10 @@
     <w:abstractNumId w:val="13"/>
   </w:num>
   <w:num w:numId="38">
-    <w:abstractNumId w:val="42"/>
+    <w:abstractNumId w:val="47"/>
   </w:num>
   <w:num w:numId="39">
-    <w:abstractNumId w:val="33"/>
+    <w:abstractNumId w:val="38"/>
   </w:num>
   <w:num w:numId="40">
     <w:abstractNumId w:val="11"/>
@@ -8687,16 +10877,31 @@
     <w:abstractNumId w:val="9"/>
   </w:num>
   <w:num w:numId="42">
-    <w:abstractNumId w:val="44"/>
+    <w:abstractNumId w:val="49"/>
   </w:num>
   <w:num w:numId="43">
     <w:abstractNumId w:val="10"/>
   </w:num>
   <w:num w:numId="44">
-    <w:abstractNumId w:val="43"/>
+    <w:abstractNumId w:val="48"/>
   </w:num>
   <w:num w:numId="45">
     <w:abstractNumId w:val="12"/>
+  </w:num>
+  <w:num w:numId="46">
+    <w:abstractNumId w:val="27"/>
+  </w:num>
+  <w:num w:numId="47">
+    <w:abstractNumId w:val="34"/>
+  </w:num>
+  <w:num w:numId="48">
+    <w:abstractNumId w:val="15"/>
+  </w:num>
+  <w:num w:numId="49">
+    <w:abstractNumId w:val="33"/>
+  </w:num>
+  <w:num w:numId="50">
+    <w:abstractNumId w:val="24"/>
   </w:num>
 </w:numbering>
 </file>

</xml_diff>